<commit_message>
Added active link and design docs
Signed-off-by: 3rafanan <3rafanan@gmail.com>
</commit_message>
<xml_diff>
--- a/documentation/project_proposal.docx
+++ b/documentation/project_proposal.docx
@@ -1,6 +1,6 @@
 
 <file path=word/document.xml><?xml version="1.0" encoding="utf-8"?>
-<w:document xmlns:wpc="http://schemas.microsoft.com/office/word/2010/wordprocessingCanvas" xmlns:mc="http://schemas.openxmlformats.org/markup-compatibility/2006" xmlns:o="urn:schemas-microsoft-com:office:office" xmlns:r="http://schemas.openxmlformats.org/officeDocument/2006/relationships" xmlns:m="http://schemas.openxmlformats.org/officeDocument/2006/math" xmlns:v="urn:schemas-microsoft-com:vml" xmlns:wp14="http://schemas.microsoft.com/office/word/2010/wordprocessingDrawing" xmlns:wp="http://schemas.openxmlformats.org/drawingml/2006/wordprocessingDrawing" xmlns:w10="urn:schemas-microsoft-com:office:word" xmlns:w="http://schemas.openxmlformats.org/wordprocessingml/2006/main" xmlns:w14="http://schemas.microsoft.com/office/word/2010/wordml" xmlns:w15="http://schemas.microsoft.com/office/word/2012/wordml" xmlns:wpg="http://schemas.microsoft.com/office/word/2010/wordprocessingGroup" xmlns:wpi="http://schemas.microsoft.com/office/word/2010/wordprocessingInk" xmlns:wne="http://schemas.microsoft.com/office/word/2006/wordml" xmlns:wps="http://schemas.microsoft.com/office/word/2010/wordprocessingShape" mc:Ignorable="w14 w15 wp14">
+<w:document xmlns:wpc="http://schemas.microsoft.com/office/word/2010/wordprocessingCanvas" xmlns:mc="http://schemas.openxmlformats.org/markup-compatibility/2006" xmlns:o="urn:schemas-microsoft-com:office:office" xmlns:r="http://schemas.openxmlformats.org/officeDocument/2006/relationships" xmlns:m="http://schemas.openxmlformats.org/officeDocument/2006/math" xmlns:v="urn:schemas-microsoft-com:vml" xmlns:wp14="http://schemas.microsoft.com/office/word/2010/wordprocessingDrawing" xmlns:wp="http://schemas.openxmlformats.org/drawingml/2006/wordprocessingDrawing" xmlns:w10="urn:schemas-microsoft-com:office:word" xmlns:w="http://schemas.openxmlformats.org/wordprocessingml/2006/main" xmlns:w14="http://schemas.microsoft.com/office/word/2010/wordml" xmlns:wpg="http://schemas.microsoft.com/office/word/2010/wordprocessingGroup" xmlns:wpi="http://schemas.microsoft.com/office/word/2010/wordprocessingInk" xmlns:wne="http://schemas.microsoft.com/office/word/2006/wordml" xmlns:wps="http://schemas.microsoft.com/office/word/2010/wordprocessingShape" mc:Ignorable="w14 wp14">
   <w:body>
     <w:sdt>
       <w:sdtPr>
@@ -10,12 +10,14 @@
           <w:docPartUnique/>
         </w:docPartObj>
       </w:sdtPr>
+      <w:sdtEndPr/>
       <w:sdtContent>
         <w:p/>
         <w:p>
           <w:r>
             <w:rPr>
               <w:noProof/>
+              <w:lang w:val="en-CA" w:eastAsia="en-CA"/>
             </w:rPr>
             <mc:AlternateContent>
               <mc:Choice Requires="wps">
@@ -108,6 +110,7 @@
                                     <w:dataBinding w:prefixMappings="xmlns:ns0='http://purl.org/dc/elements/1.1/' xmlns:ns1='http://schemas.openxmlformats.org/package/2006/metadata/core-properties' " w:xpath="/ns1:coreProperties[1]/ns0:title[1]" w:storeItemID="{6C3C8BC8-F283-45AE-878A-BAB7291924A1}"/>
                                     <w:text/>
                                   </w:sdtPr>
+                                  <w:sdtEndPr/>
                                   <w:sdtContent>
                                     <w:r>
                                       <w:rPr>
@@ -134,6 +137,7 @@
                                   <w:dataBinding w:prefixMappings="xmlns:ns0='http://purl.org/dc/elements/1.1/' xmlns:ns1='http://schemas.openxmlformats.org/package/2006/metadata/core-properties' " w:xpath="/ns1:coreProperties[1]/ns0:subject[1]" w:storeItemID="{6C3C8BC8-F283-45AE-878A-BAB7291924A1}"/>
                                   <w:text/>
                                 </w:sdtPr>
+                                <w:sdtEndPr/>
                                 <w:sdtContent>
                                   <w:p>
                                     <w:pPr>
@@ -172,6 +176,7 @@
                                   <w:dataBinding w:prefixMappings="xmlns:ns0='http://purl.org/dc/elements/1.1/' xmlns:ns1='http://schemas.openxmlformats.org/package/2006/metadata/core-properties' " w:xpath="/ns1:coreProperties[1]/ns0:creator[1]" w:storeItemID="{6C3C8BC8-F283-45AE-878A-BAB7291924A1}"/>
                                   <w:text/>
                                 </w:sdtPr>
+                                <w:sdtEndPr/>
                                 <w:sdtContent>
                                   <w:p>
                                     <w:pPr>
@@ -216,7 +221,7 @@
                   </wp:anchor>
                 </w:drawing>
               </mc:Choice>
-              <mc:Fallback>
+              <mc:Fallback xmlns:w15="http://schemas.microsoft.com/office/word/2012/wordml">
                 <w:pict>
                   <v:shapetype id="_x0000_t202" coordsize="21600,21600" o:spt="202" path="m,l,21600r21600,l21600,xe">
                     <v:stroke joinstyle="miter"/>
@@ -347,6 +352,7 @@
           <w:r>
             <w:rPr>
               <w:noProof/>
+              <w:lang w:val="en-CA" w:eastAsia="en-CA"/>
             </w:rPr>
             <mc:AlternateContent>
               <mc:Choice Requires="wps">
@@ -429,6 +435,7 @@
                                     <w:calendar w:val="gregorian"/>
                                   </w:date>
                                 </w:sdtPr>
+                                <w:sdtEndPr/>
                                 <w:sdtContent>
                                   <w:p>
                                     <w:pPr>
@@ -471,7 +478,7 @@
                   </wp:anchor>
                 </w:drawing>
               </mc:Choice>
-              <mc:Fallback>
+              <mc:Fallback xmlns:w15="http://schemas.microsoft.com/office/word/2012/wordml">
                 <w:pict>
                   <v:rect id="Rectangle 132" o:spid="_x0000_s1027" style="position:absolute;margin-left:-4.4pt;margin-top:0;width:46.8pt;height:77.75pt;z-index:251659264;visibility:visible;mso-wrap-style:square;mso-width-percent:76;mso-height-percent:98;mso-top-percent:23;mso-wrap-distance-left:9pt;mso-wrap-distance-top:0;mso-wrap-distance-right:9pt;mso-wrap-distance-bottom:0;mso-position-horizontal:right;mso-position-horizontal-relative:margin;mso-position-vertical-relative:page;mso-width-percent:76;mso-height-percent:98;mso-top-percent:23;mso-width-relative:page;mso-height-relative:page;v-text-anchor:bottom" o:gfxdata="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" fillcolor="#5b9bd5 [3204]" stroked="f" strokeweight="1pt">
                     <v:path arrowok="t"/>
@@ -568,116 +575,10 @@
     </w:p>
     <w:p>
       <w:pPr>
-        <w:pStyle w:val="ListParagraph"/>
-        <w:numPr>
-          <w:ilvl w:val="0"/>
-          <w:numId w:val="1"/>
-        </w:numPr>
-      </w:pPr>
-      <w:r>
-        <w:t>User logs in to website</w:t>
-      </w:r>
-    </w:p>
-    <w:p>
-      <w:pPr>
-        <w:pStyle w:val="ListParagraph"/>
-        <w:numPr>
-          <w:ilvl w:val="0"/>
-          <w:numId w:val="1"/>
-        </w:numPr>
-      </w:pPr>
-      <w:r>
-        <w:t>User register for an account on the website</w:t>
-      </w:r>
-    </w:p>
-    <w:p>
-      <w:pPr>
-        <w:pStyle w:val="ListParagraph"/>
-        <w:numPr>
-          <w:ilvl w:val="0"/>
-          <w:numId w:val="1"/>
-        </w:numPr>
-      </w:pPr>
-      <w:r>
-        <w:t>User manages account</w:t>
-      </w:r>
-    </w:p>
-    <w:p>
-      <w:pPr>
-        <w:pStyle w:val="ListParagraph"/>
-        <w:numPr>
-          <w:ilvl w:val="0"/>
-          <w:numId w:val="1"/>
-        </w:numPr>
-      </w:pPr>
-      <w:r>
-        <w:t>User submits a post</w:t>
-      </w:r>
-    </w:p>
-    <w:p>
-      <w:pPr>
-        <w:pStyle w:val="ListParagraph"/>
-        <w:numPr>
-          <w:ilvl w:val="0"/>
-          <w:numId w:val="1"/>
-        </w:numPr>
-      </w:pPr>
-      <w:r>
-        <w:t>User edits an a post</w:t>
-      </w:r>
-    </w:p>
-    <w:p>
-      <w:pPr>
-        <w:pStyle w:val="ListParagraph"/>
-        <w:numPr>
-          <w:ilvl w:val="0"/>
-          <w:numId w:val="1"/>
-        </w:numPr>
-      </w:pPr>
-      <w:r>
-        <w:t>User searching for a post</w:t>
-      </w:r>
-    </w:p>
-    <w:p>
-      <w:pPr>
-        <w:pStyle w:val="ListParagraph"/>
-        <w:numPr>
-          <w:ilvl w:val="0"/>
-          <w:numId w:val="1"/>
-        </w:numPr>
-      </w:pPr>
-      <w:r>
-        <w:t>User clicking into a post’s details</w:t>
-      </w:r>
-    </w:p>
-    <w:p>
-      <w:pPr>
-        <w:pStyle w:val="ListParagraph"/>
-        <w:numPr>
-          <w:ilvl w:val="0"/>
-          <w:numId w:val="1"/>
-        </w:numPr>
-      </w:pPr>
-      <w:r>
-        <w:t>User browses user profile</w:t>
-      </w:r>
-    </w:p>
-    <w:p>
-      <w:r>
-        <w:br w:type="page"/>
-      </w:r>
-    </w:p>
-    <w:p>
-      <w:r>
-        <w:lastRenderedPageBreak/>
-        <w:t>Site Map</w:t>
-      </w:r>
-      <w:bookmarkStart w:id="0" w:name="_GoBack"/>
-      <w:bookmarkEnd w:id="0"/>
-    </w:p>
-    <w:p>
-      <w:r>
-        <w:object w:dxaOrig="9496" w:dyaOrig="13606">
+        <w:jc w:val="center"/>
+      </w:pPr>
+      <w:r>
+        <w:object w:dxaOrig="6208" w:dyaOrig="9093">
           <v:shapetype id="_x0000_t75" coordsize="21600,21600" o:spt="75" o:preferrelative="t" path="m@4@5l@4@11@9@11@9@5xe" filled="f" stroked="f">
             <v:stroke joinstyle="miter"/>
             <v:formulas>
@@ -697,10 +598,150 @@
             <v:path o:extrusionok="f" gradientshapeok="t" o:connecttype="rect"/>
             <o:lock v:ext="edit" aspectratio="t"/>
           </v:shapetype>
+          <v:shape id="_x0000_i1027" type="#_x0000_t75" style="width:169.5pt;height:248.25pt" o:ole="">
+            <v:imagedata r:id="rId7" o:title=""/>
+          </v:shape>
+          <o:OLEObject Type="Embed" ProgID="Visio.Drawing.11" ShapeID="_x0000_i1027" DrawAspect="Content" ObjectID="_1483976117" r:id="rId8"/>
+        </w:object>
+      </w:r>
+    </w:p>
+    <w:p>
+      <w:pPr>
+        <w:pStyle w:val="ListParagraph"/>
+        <w:numPr>
+          <w:ilvl w:val="0"/>
+          <w:numId w:val="1"/>
+        </w:numPr>
+      </w:pPr>
+      <w:r>
+        <w:t>Login –</w:t>
+      </w:r>
+      <w:r>
+        <w:t xml:space="preserve"> User logs in to account</w:t>
+      </w:r>
+    </w:p>
+    <w:p>
+      <w:pPr>
+        <w:pStyle w:val="ListParagraph"/>
+        <w:numPr>
+          <w:ilvl w:val="0"/>
+          <w:numId w:val="1"/>
+        </w:numPr>
+      </w:pPr>
+      <w:r>
+        <w:t xml:space="preserve">Register - </w:t>
+      </w:r>
+      <w:r>
+        <w:t>User register for an account on the website</w:t>
+      </w:r>
+    </w:p>
+    <w:p>
+      <w:pPr>
+        <w:pStyle w:val="ListParagraph"/>
+        <w:numPr>
+          <w:ilvl w:val="0"/>
+          <w:numId w:val="1"/>
+        </w:numPr>
+      </w:pPr>
+      <w:r>
+        <w:t xml:space="preserve">Profile Management - </w:t>
+      </w:r>
+      <w:r>
+        <w:t>User manages account</w:t>
+      </w:r>
+      <w:r>
+        <w:t xml:space="preserve"> details (password change, email change, etc.)</w:t>
+      </w:r>
+    </w:p>
+    <w:p>
+      <w:pPr>
+        <w:pStyle w:val="ListParagraph"/>
+        <w:numPr>
+          <w:ilvl w:val="0"/>
+          <w:numId w:val="1"/>
+        </w:numPr>
+      </w:pPr>
+      <w:r>
+        <w:t xml:space="preserve">Create Ad/ Edit Ad - </w:t>
+      </w:r>
+      <w:r>
+        <w:t xml:space="preserve">User </w:t>
+      </w:r>
+      <w:r>
+        <w:t>creates/edits an ad for product (Input details like price, photos, contact info)</w:t>
+      </w:r>
+    </w:p>
+    <w:p>
+      <w:pPr>
+        <w:pStyle w:val="ListParagraph"/>
+        <w:numPr>
+          <w:ilvl w:val="0"/>
+          <w:numId w:val="1"/>
+        </w:numPr>
+      </w:pPr>
+      <w:r>
+        <w:t xml:space="preserve">Ad Detail – User views an ad </w:t>
+      </w:r>
+    </w:p>
+    <w:p>
+      <w:pPr>
+        <w:pStyle w:val="ListParagraph"/>
+        <w:numPr>
+          <w:ilvl w:val="0"/>
+          <w:numId w:val="1"/>
+        </w:numPr>
+      </w:pPr>
+      <w:r>
+        <w:t>User Page – User views user profile (Sees user’s reputation, ads, reviews, etc.)</w:t>
+      </w:r>
+    </w:p>
+    <w:p>
+      <w:pPr>
+        <w:pStyle w:val="ListParagraph"/>
+        <w:numPr>
+          <w:ilvl w:val="0"/>
+          <w:numId w:val="1"/>
+        </w:numPr>
+      </w:pPr>
+      <w:r>
+        <w:t>Home – User views home page. Home page displays popular ads.</w:t>
+      </w:r>
+    </w:p>
+    <w:p>
+      <w:pPr>
+        <w:pStyle w:val="ListParagraph"/>
+        <w:numPr>
+          <w:ilvl w:val="0"/>
+          <w:numId w:val="1"/>
+        </w:numPr>
+      </w:pPr>
+      <w:r>
+        <w:t>Search Ads – user searches for specific products.</w:t>
+      </w:r>
+      <w:bookmarkStart w:id="0" w:name="_GoBack"/>
+      <w:bookmarkEnd w:id="0"/>
+    </w:p>
+    <w:p>
+      <w:r>
+        <w:br w:type="page"/>
+      </w:r>
+    </w:p>
+    <w:p>
+      <w:r>
+        <w:lastRenderedPageBreak/>
+        <w:t>Site Map</w:t>
+      </w:r>
+    </w:p>
+    <w:p>
+      <w:pPr>
+        <w:jc w:val="center"/>
+      </w:pPr>
+      <w:r>
+        <w:object w:dxaOrig="9496" w:dyaOrig="13606">
           <v:shape id="_x0000_i1025" type="#_x0000_t75" style="width:356.55pt;height:510.9pt" o:ole="">
-            <v:imagedata r:id="rId6" o:title=""/>
+            <v:imagedata r:id="rId9" o:title=""/>
           </v:shape>
-          <o:OLEObject Type="Embed" ProgID="Visio.Drawing.15" ShapeID="_x0000_i1025" DrawAspect="Content" ObjectID="_1483873486" r:id="rId7"/>
+          <o:OLEObject Type="Embed" ProgID="Visio.Drawing.15" ShapeID="_x0000_i1025" DrawAspect="Content" ObjectID="_1483976118" r:id="rId10"/>
         </w:object>
       </w:r>
     </w:p>
@@ -716,7 +757,25 @@
         <w:t>Site wireframe</w:t>
       </w:r>
     </w:p>
+    <w:p>
+      <w:r>
+        <w:t>Databases</w:t>
+      </w:r>
+    </w:p>
     <w:p/>
+    <w:p>
+      <w:pPr>
+        <w:jc w:val="center"/>
+      </w:pPr>
+      <w:r>
+        <w:object w:dxaOrig="9001" w:dyaOrig="7533">
+          <v:shape id="_x0000_i1026" type="#_x0000_t75" style="width:450.05pt;height:376.65pt" o:ole="">
+            <v:imagedata r:id="rId11" o:title=""/>
+          </v:shape>
+          <o:OLEObject Type="Embed" ProgID="Visio.Drawing.11" ShapeID="_x0000_i1026" DrawAspect="Content" ObjectID="_1483976119" r:id="rId12"/>
+        </w:object>
+      </w:r>
+    </w:p>
     <w:sectPr>
       <w:pgSz w:w="12240" w:h="15840"/>
       <w:pgMar w:top="1440" w:right="1440" w:bottom="1440" w:left="1440" w:header="720" w:footer="720" w:gutter="0"/>
@@ -730,7 +789,7 @@
 </file>
 
 <file path=word/numbering.xml><?xml version="1.0" encoding="utf-8"?>
-<w:numbering xmlns:wpc="http://schemas.microsoft.com/office/word/2010/wordprocessingCanvas" xmlns:mc="http://schemas.openxmlformats.org/markup-compatibility/2006" xmlns:o="urn:schemas-microsoft-com:office:office" xmlns:r="http://schemas.openxmlformats.org/officeDocument/2006/relationships" xmlns:m="http://schemas.openxmlformats.org/officeDocument/2006/math" xmlns:v="urn:schemas-microsoft-com:vml" xmlns:wp14="http://schemas.microsoft.com/office/word/2010/wordprocessingDrawing" xmlns:wp="http://schemas.openxmlformats.org/drawingml/2006/wordprocessingDrawing" xmlns:w10="urn:schemas-microsoft-com:office:word" xmlns:w="http://schemas.openxmlformats.org/wordprocessingml/2006/main" xmlns:w14="http://schemas.microsoft.com/office/word/2010/wordml" xmlns:w15="http://schemas.microsoft.com/office/word/2012/wordml" xmlns:wpg="http://schemas.microsoft.com/office/word/2010/wordprocessingGroup" xmlns:wpi="http://schemas.microsoft.com/office/word/2010/wordprocessingInk" xmlns:wne="http://schemas.microsoft.com/office/word/2006/wordml" xmlns:wps="http://schemas.microsoft.com/office/word/2010/wordprocessingShape" mc:Ignorable="w14 w15 wp14">
+<w:numbering xmlns:wpc="http://schemas.microsoft.com/office/word/2010/wordprocessingCanvas" xmlns:mc="http://schemas.openxmlformats.org/markup-compatibility/2006" xmlns:o="urn:schemas-microsoft-com:office:office" xmlns:r="http://schemas.openxmlformats.org/officeDocument/2006/relationships" xmlns:m="http://schemas.openxmlformats.org/officeDocument/2006/math" xmlns:v="urn:schemas-microsoft-com:vml" xmlns:wp14="http://schemas.microsoft.com/office/word/2010/wordprocessingDrawing" xmlns:wp="http://schemas.openxmlformats.org/drawingml/2006/wordprocessingDrawing" xmlns:w10="urn:schemas-microsoft-com:office:word" xmlns:w="http://schemas.openxmlformats.org/wordprocessingml/2006/main" xmlns:w14="http://schemas.microsoft.com/office/word/2010/wordml" xmlns:wpg="http://schemas.microsoft.com/office/word/2010/wordprocessingGroup" xmlns:wpi="http://schemas.microsoft.com/office/word/2010/wordprocessingInk" xmlns:wne="http://schemas.microsoft.com/office/word/2006/wordml" xmlns:wps="http://schemas.microsoft.com/office/word/2010/wordprocessingShape" mc:Ignorable="w14 wp14">
   <w:abstractNum w:abstractNumId="0">
     <w:nsid w:val="274F4BD1"/>
     <w:multiLevelType w:val="hybridMultilevel"/>
@@ -747,7 +806,7 @@
         <w:rFonts w:hint="default"/>
       </w:rPr>
     </w:lvl>
-    <w:lvl w:ilvl="1" w:tplc="04090019" w:tentative="1">
+    <w:lvl w:ilvl="1" w:tplc="04090019">
       <w:start w:val="1"/>
       <w:numFmt w:val="lowerLetter"/>
       <w:lvlText w:val="%2."/>
@@ -827,7 +886,7 @@
 </file>
 
 <file path=word/styles.xml><?xml version="1.0" encoding="utf-8"?>
-<w:styles xmlns:mc="http://schemas.openxmlformats.org/markup-compatibility/2006" xmlns:r="http://schemas.openxmlformats.org/officeDocument/2006/relationships" xmlns:w="http://schemas.openxmlformats.org/wordprocessingml/2006/main" xmlns:w14="http://schemas.microsoft.com/office/word/2010/wordml" xmlns:w15="http://schemas.microsoft.com/office/word/2012/wordml" mc:Ignorable="w14 w15">
+<w:styles xmlns:mc="http://schemas.openxmlformats.org/markup-compatibility/2006" xmlns:r="http://schemas.openxmlformats.org/officeDocument/2006/relationships" xmlns:w="http://schemas.openxmlformats.org/wordprocessingml/2006/main" xmlns:w14="http://schemas.microsoft.com/office/word/2010/wordml" mc:Ignorable="w14">
   <w:docDefaults>
     <w:rPrDefault>
       <w:rPr>
@@ -843,378 +902,144 @@
       </w:pPr>
     </w:pPrDefault>
   </w:docDefaults>
-  <w:latentStyles w:defLockedState="0" w:defUIPriority="99" w:defSemiHidden="0" w:defUnhideWhenUsed="0" w:defQFormat="0" w:count="371">
-    <w:lsdException w:name="Normal" w:uiPriority="0" w:qFormat="1"/>
-    <w:lsdException w:name="heading 1" w:uiPriority="9" w:qFormat="1"/>
-    <w:lsdException w:name="heading 2" w:semiHidden="1" w:uiPriority="9" w:unhideWhenUsed="1" w:qFormat="1"/>
-    <w:lsdException w:name="heading 3" w:semiHidden="1" w:uiPriority="9" w:unhideWhenUsed="1" w:qFormat="1"/>
-    <w:lsdException w:name="heading 4" w:semiHidden="1" w:uiPriority="9" w:unhideWhenUsed="1" w:qFormat="1"/>
-    <w:lsdException w:name="heading 5" w:semiHidden="1" w:uiPriority="9" w:unhideWhenUsed="1" w:qFormat="1"/>
-    <w:lsdException w:name="heading 6" w:semiHidden="1" w:uiPriority="9" w:unhideWhenUsed="1" w:qFormat="1"/>
-    <w:lsdException w:name="heading 7" w:semiHidden="1" w:uiPriority="9" w:unhideWhenUsed="1" w:qFormat="1"/>
-    <w:lsdException w:name="heading 8" w:semiHidden="1" w:uiPriority="9" w:unhideWhenUsed="1" w:qFormat="1"/>
-    <w:lsdException w:name="heading 9" w:semiHidden="1" w:uiPriority="9" w:unhideWhenUsed="1" w:qFormat="1"/>
-    <w:lsdException w:name="index 1" w:semiHidden="1" w:unhideWhenUsed="1"/>
-    <w:lsdException w:name="index 2" w:semiHidden="1" w:unhideWhenUsed="1"/>
-    <w:lsdException w:name="index 3" w:semiHidden="1" w:unhideWhenUsed="1"/>
-    <w:lsdException w:name="index 4" w:semiHidden="1" w:unhideWhenUsed="1"/>
-    <w:lsdException w:name="index 5" w:semiHidden="1" w:unhideWhenUsed="1"/>
-    <w:lsdException w:name="index 6" w:semiHidden="1" w:unhideWhenUsed="1"/>
-    <w:lsdException w:name="index 7" w:semiHidden="1" w:unhideWhenUsed="1"/>
-    <w:lsdException w:name="index 8" w:semiHidden="1" w:unhideWhenUsed="1"/>
-    <w:lsdException w:name="index 9" w:semiHidden="1" w:unhideWhenUsed="1"/>
-    <w:lsdException w:name="toc 1" w:semiHidden="1" w:uiPriority="39" w:unhideWhenUsed="1"/>
-    <w:lsdException w:name="toc 2" w:semiHidden="1" w:uiPriority="39" w:unhideWhenUsed="1"/>
-    <w:lsdException w:name="toc 3" w:semiHidden="1" w:uiPriority="39" w:unhideWhenUsed="1"/>
-    <w:lsdException w:name="toc 4" w:semiHidden="1" w:uiPriority="39" w:unhideWhenUsed="1"/>
-    <w:lsdException w:name="toc 5" w:semiHidden="1" w:uiPriority="39" w:unhideWhenUsed="1"/>
-    <w:lsdException w:name="toc 6" w:semiHidden="1" w:uiPriority="39" w:unhideWhenUsed="1"/>
-    <w:lsdException w:name="toc 7" w:semiHidden="1" w:uiPriority="39" w:unhideWhenUsed="1"/>
-    <w:lsdException w:name="toc 8" w:semiHidden="1" w:uiPriority="39" w:unhideWhenUsed="1"/>
-    <w:lsdException w:name="toc 9" w:semiHidden="1" w:uiPriority="39" w:unhideWhenUsed="1"/>
-    <w:lsdException w:name="Normal Indent" w:semiHidden="1" w:unhideWhenUsed="1"/>
-    <w:lsdException w:name="footnote text" w:semiHidden="1" w:unhideWhenUsed="1"/>
-    <w:lsdException w:name="annotation text" w:semiHidden="1" w:unhideWhenUsed="1"/>
-    <w:lsdException w:name="header" w:semiHidden="1" w:unhideWhenUsed="1"/>
-    <w:lsdException w:name="footer" w:semiHidden="1" w:unhideWhenUsed="1"/>
-    <w:lsdException w:name="index heading" w:semiHidden="1" w:unhideWhenUsed="1"/>
-    <w:lsdException w:name="caption" w:semiHidden="1" w:uiPriority="35" w:unhideWhenUsed="1" w:qFormat="1"/>
-    <w:lsdException w:name="table of figures" w:semiHidden="1" w:unhideWhenUsed="1"/>
-    <w:lsdException w:name="envelope address" w:semiHidden="1" w:unhideWhenUsed="1"/>
-    <w:lsdException w:name="envelope return" w:semiHidden="1" w:unhideWhenUsed="1"/>
-    <w:lsdException w:name="footnote reference" w:semiHidden="1" w:unhideWhenUsed="1"/>
-    <w:lsdException w:name="annotation reference" w:semiHidden="1" w:unhideWhenUsed="1"/>
-    <w:lsdException w:name="line number" w:semiHidden="1" w:unhideWhenUsed="1"/>
-    <w:lsdException w:name="page number" w:semiHidden="1" w:unhideWhenUsed="1"/>
-    <w:lsdException w:name="endnote reference" w:semiHidden="1" w:unhideWhenUsed="1"/>
-    <w:lsdException w:name="endnote text" w:semiHidden="1" w:unhideWhenUsed="1"/>
-    <w:lsdException w:name="table of authorities" w:semiHidden="1" w:unhideWhenUsed="1"/>
-    <w:lsdException w:name="macro" w:semiHidden="1" w:unhideWhenUsed="1"/>
-    <w:lsdException w:name="toa heading" w:semiHidden="1" w:unhideWhenUsed="1"/>
-    <w:lsdException w:name="List" w:semiHidden="1" w:unhideWhenUsed="1"/>
-    <w:lsdException w:name="List Bullet" w:semiHidden="1" w:unhideWhenUsed="1"/>
-    <w:lsdException w:name="List Number" w:semiHidden="1" w:unhideWhenUsed="1"/>
-    <w:lsdException w:name="List 2" w:semiHidden="1" w:unhideWhenUsed="1"/>
-    <w:lsdException w:name="List 3" w:semiHidden="1" w:unhideWhenUsed="1"/>
-    <w:lsdException w:name="List 4" w:semiHidden="1" w:unhideWhenUsed="1"/>
-    <w:lsdException w:name="List 5" w:semiHidden="1" w:unhideWhenUsed="1"/>
-    <w:lsdException w:name="List Bullet 2" w:semiHidden="1" w:unhideWhenUsed="1"/>
-    <w:lsdException w:name="List Bullet 3" w:semiHidden="1" w:unhideWhenUsed="1"/>
-    <w:lsdException w:name="List Bullet 4" w:semiHidden="1" w:unhideWhenUsed="1"/>
-    <w:lsdException w:name="List Bullet 5" w:semiHidden="1" w:unhideWhenUsed="1"/>
-    <w:lsdException w:name="List Number 2" w:semiHidden="1" w:unhideWhenUsed="1"/>
-    <w:lsdException w:name="List Number 3" w:semiHidden="1" w:unhideWhenUsed="1"/>
-    <w:lsdException w:name="List Number 4" w:semiHidden="1" w:unhideWhenUsed="1"/>
-    <w:lsdException w:name="List Number 5" w:semiHidden="1" w:unhideWhenUsed="1"/>
-    <w:lsdException w:name="Title" w:uiPriority="10" w:qFormat="1"/>
-    <w:lsdException w:name="Closing" w:semiHidden="1" w:unhideWhenUsed="1"/>
-    <w:lsdException w:name="Signature" w:semiHidden="1" w:unhideWhenUsed="1"/>
-    <w:lsdException w:name="Default Paragraph Font" w:semiHidden="1" w:uiPriority="1" w:unhideWhenUsed="1"/>
-    <w:lsdException w:name="Body Text" w:semiHidden="1" w:unhideWhenUsed="1"/>
-    <w:lsdException w:name="Body Text Indent" w:semiHidden="1" w:unhideWhenUsed="1"/>
-    <w:lsdException w:name="List Continue" w:semiHidden="1" w:unhideWhenUsed="1"/>
-    <w:lsdException w:name="List Continue 2" w:semiHidden="1" w:unhideWhenUsed="1"/>
-    <w:lsdException w:name="List Continue 3" w:semiHidden="1" w:unhideWhenUsed="1"/>
-    <w:lsdException w:name="List Continue 4" w:semiHidden="1" w:unhideWhenUsed="1"/>
-    <w:lsdException w:name="List Continue 5" w:semiHidden="1" w:unhideWhenUsed="1"/>
-    <w:lsdException w:name="Message Header" w:semiHidden="1" w:unhideWhenUsed="1"/>
-    <w:lsdException w:name="Subtitle" w:uiPriority="11" w:qFormat="1"/>
-    <w:lsdException w:name="Salutation" w:semiHidden="1" w:unhideWhenUsed="1"/>
-    <w:lsdException w:name="Date" w:semiHidden="1" w:unhideWhenUsed="1"/>
-    <w:lsdException w:name="Body Text First Indent" w:semiHidden="1" w:unhideWhenUsed="1"/>
-    <w:lsdException w:name="Body Text First Indent 2" w:semiHidden="1" w:unhideWhenUsed="1"/>
-    <w:lsdException w:name="Note Heading" w:semiHidden="1" w:unhideWhenUsed="1"/>
-    <w:lsdException w:name="Body Text 2" w:semiHidden="1" w:unhideWhenUsed="1"/>
-    <w:lsdException w:name="Body Text 3" w:semiHidden="1" w:unhideWhenUsed="1"/>
-    <w:lsdException w:name="Body Text Indent 2" w:semiHidden="1" w:unhideWhenUsed="1"/>
-    <w:lsdException w:name="Body Text Indent 3" w:semiHidden="1" w:unhideWhenUsed="1"/>
-    <w:lsdException w:name="Block Text" w:semiHidden="1" w:unhideWhenUsed="1"/>
-    <w:lsdException w:name="Hyperlink" w:semiHidden="1" w:unhideWhenUsed="1"/>
-    <w:lsdException w:name="FollowedHyperlink" w:semiHidden="1" w:unhideWhenUsed="1"/>
-    <w:lsdException w:name="Strong" w:uiPriority="22" w:qFormat="1"/>
-    <w:lsdException w:name="Emphasis" w:uiPriority="20" w:qFormat="1"/>
-    <w:lsdException w:name="Document Map" w:semiHidden="1" w:unhideWhenUsed="1"/>
-    <w:lsdException w:name="Plain Text" w:semiHidden="1" w:unhideWhenUsed="1"/>
-    <w:lsdException w:name="E-mail Signature" w:semiHidden="1" w:unhideWhenUsed="1"/>
-    <w:lsdException w:name="HTML Top of Form" w:semiHidden="1" w:unhideWhenUsed="1"/>
-    <w:lsdException w:name="HTML Bottom of Form" w:semiHidden="1" w:unhideWhenUsed="1"/>
-    <w:lsdException w:name="Normal (Web)" w:semiHidden="1" w:unhideWhenUsed="1"/>
-    <w:lsdException w:name="HTML Acronym" w:semiHidden="1" w:unhideWhenUsed="1"/>
-    <w:lsdException w:name="HTML Address" w:semiHidden="1" w:unhideWhenUsed="1"/>
-    <w:lsdException w:name="HTML Cite" w:semiHidden="1" w:unhideWhenUsed="1"/>
-    <w:lsdException w:name="HTML Code" w:semiHidden="1" w:unhideWhenUsed="1"/>
-    <w:lsdException w:name="HTML Definition" w:semiHidden="1" w:unhideWhenUsed="1"/>
-    <w:lsdException w:name="HTML Keyboard" w:semiHidden="1" w:unhideWhenUsed="1"/>
-    <w:lsdException w:name="HTML Preformatted" w:semiHidden="1" w:unhideWhenUsed="1"/>
-    <w:lsdException w:name="HTML Sample" w:semiHidden="1" w:unhideWhenUsed="1"/>
-    <w:lsdException w:name="HTML Typewriter" w:semiHidden="1" w:unhideWhenUsed="1"/>
-    <w:lsdException w:name="HTML Variable" w:semiHidden="1" w:unhideWhenUsed="1"/>
-    <w:lsdException w:name="Normal Table" w:semiHidden="1" w:unhideWhenUsed="1"/>
-    <w:lsdException w:name="annotation subject" w:semiHidden="1" w:unhideWhenUsed="1"/>
-    <w:lsdException w:name="No List" w:semiHidden="1" w:unhideWhenUsed="1"/>
-    <w:lsdException w:name="Outline List 1" w:semiHidden="1" w:unhideWhenUsed="1"/>
-    <w:lsdException w:name="Outline List 2" w:semiHidden="1" w:unhideWhenUsed="1"/>
-    <w:lsdException w:name="Outline List 3" w:semiHidden="1" w:unhideWhenUsed="1"/>
-    <w:lsdException w:name="Table Simple 1" w:semiHidden="1" w:unhideWhenUsed="1"/>
-    <w:lsdException w:name="Table Simple 2" w:semiHidden="1" w:unhideWhenUsed="1"/>
-    <w:lsdException w:name="Table Simple 3" w:semiHidden="1" w:unhideWhenUsed="1"/>
-    <w:lsdException w:name="Table Classic 1" w:semiHidden="1" w:unhideWhenUsed="1"/>
-    <w:lsdException w:name="Table Classic 2" w:semiHidden="1" w:unhideWhenUsed="1"/>
-    <w:lsdException w:name="Table Classic 3" w:semiHidden="1" w:unhideWhenUsed="1"/>
-    <w:lsdException w:name="Table Classic 4" w:semiHidden="1" w:unhideWhenUsed="1"/>
-    <w:lsdException w:name="Table Colorful 1" w:semiHidden="1" w:unhideWhenUsed="1"/>
-    <w:lsdException w:name="Table Colorful 2" w:semiHidden="1" w:unhideWhenUsed="1"/>
-    <w:lsdException w:name="Table Colorful 3" w:semiHidden="1" w:unhideWhenUsed="1"/>
-    <w:lsdException w:name="Table Columns 1" w:semiHidden="1" w:unhideWhenUsed="1"/>
-    <w:lsdException w:name="Table Columns 2" w:semiHidden="1" w:unhideWhenUsed="1"/>
-    <w:lsdException w:name="Table Columns 3" w:semiHidden="1" w:unhideWhenUsed="1"/>
-    <w:lsdException w:name="Table Columns 4" w:semiHidden="1" w:unhideWhenUsed="1"/>
-    <w:lsdException w:name="Table Columns 5" w:semiHidden="1" w:unhideWhenUsed="1"/>
-    <w:lsdException w:name="Table Grid 1" w:semiHidden="1" w:unhideWhenUsed="1"/>
-    <w:lsdException w:name="Table Grid 2" w:semiHidden="1" w:unhideWhenUsed="1"/>
-    <w:lsdException w:name="Table Grid 3" w:semiHidden="1" w:unhideWhenUsed="1"/>
-    <w:lsdException w:name="Table Grid 4" w:semiHidden="1" w:unhideWhenUsed="1"/>
-    <w:lsdException w:name="Table Grid 5" w:semiHidden="1" w:unhideWhenUsed="1"/>
-    <w:lsdException w:name="Table Grid 6" w:semiHidden="1" w:unhideWhenUsed="1"/>
-    <w:lsdException w:name="Table Grid 7" w:semiHidden="1" w:unhideWhenUsed="1"/>
-    <w:lsdException w:name="Table Grid 8" w:semiHidden="1" w:unhideWhenUsed="1"/>
-    <w:lsdException w:name="Table List 1" w:semiHidden="1" w:unhideWhenUsed="1"/>
-    <w:lsdException w:name="Table List 2" w:semiHidden="1" w:unhideWhenUsed="1"/>
-    <w:lsdException w:name="Table List 3" w:semiHidden="1" w:unhideWhenUsed="1"/>
-    <w:lsdException w:name="Table List 4" w:semiHidden="1" w:unhideWhenUsed="1"/>
-    <w:lsdException w:name="Table List 5" w:semiHidden="1" w:unhideWhenUsed="1"/>
-    <w:lsdException w:name="Table List 6" w:semiHidden="1" w:unhideWhenUsed="1"/>
-    <w:lsdException w:name="Table List 7" w:semiHidden="1" w:unhideWhenUsed="1"/>
-    <w:lsdException w:name="Table List 8" w:semiHidden="1" w:unhideWhenUsed="1"/>
-    <w:lsdException w:name="Table 3D effects 1" w:semiHidden="1" w:unhideWhenUsed="1"/>
-    <w:lsdException w:name="Table 3D effects 2" w:semiHidden="1" w:unhideWhenUsed="1"/>
-    <w:lsdException w:name="Table 3D effects 3" w:semiHidden="1" w:unhideWhenUsed="1"/>
-    <w:lsdException w:name="Table Contemporary" w:semiHidden="1" w:unhideWhenUsed="1"/>
-    <w:lsdException w:name="Table Elegant" w:semiHidden="1" w:unhideWhenUsed="1"/>
-    <w:lsdException w:name="Table Professional" w:semiHidden="1" w:unhideWhenUsed="1"/>
-    <w:lsdException w:name="Table Subtle 1" w:semiHidden="1" w:unhideWhenUsed="1"/>
-    <w:lsdException w:name="Table Subtle 2" w:semiHidden="1" w:unhideWhenUsed="1"/>
-    <w:lsdException w:name="Table Web 1" w:semiHidden="1" w:unhideWhenUsed="1"/>
-    <w:lsdException w:name="Table Web 2" w:semiHidden="1" w:unhideWhenUsed="1"/>
-    <w:lsdException w:name="Table Web 3" w:semiHidden="1" w:unhideWhenUsed="1"/>
-    <w:lsdException w:name="Balloon Text" w:semiHidden="1" w:unhideWhenUsed="1"/>
-    <w:lsdException w:name="Table Grid" w:uiPriority="39"/>
-    <w:lsdException w:name="Table Theme" w:semiHidden="1" w:unhideWhenUsed="1"/>
-    <w:lsdException w:name="Placeholder Text" w:semiHidden="1"/>
-    <w:lsdException w:name="No Spacing" w:uiPriority="1" w:qFormat="1"/>
-    <w:lsdException w:name="Light Shading" w:uiPriority="60"/>
-    <w:lsdException w:name="Light List" w:uiPriority="61"/>
-    <w:lsdException w:name="Light Grid" w:uiPriority="62"/>
-    <w:lsdException w:name="Medium Shading 1" w:uiPriority="63"/>
-    <w:lsdException w:name="Medium Shading 2" w:uiPriority="64"/>
-    <w:lsdException w:name="Medium List 1" w:uiPriority="65"/>
-    <w:lsdException w:name="Medium List 2" w:uiPriority="66"/>
-    <w:lsdException w:name="Medium Grid 1" w:uiPriority="67"/>
-    <w:lsdException w:name="Medium Grid 2" w:uiPriority="68"/>
-    <w:lsdException w:name="Medium Grid 3" w:uiPriority="69"/>
-    <w:lsdException w:name="Dark List" w:uiPriority="70"/>
-    <w:lsdException w:name="Colorful Shading" w:uiPriority="71"/>
-    <w:lsdException w:name="Colorful List" w:uiPriority="72"/>
-    <w:lsdException w:name="Colorful Grid" w:uiPriority="73"/>
-    <w:lsdException w:name="Light Shading Accent 1" w:uiPriority="60"/>
-    <w:lsdException w:name="Light List Accent 1" w:uiPriority="61"/>
-    <w:lsdException w:name="Light Grid Accent 1" w:uiPriority="62"/>
-    <w:lsdException w:name="Medium Shading 1 Accent 1" w:uiPriority="63"/>
-    <w:lsdException w:name="Medium Shading 2 Accent 1" w:uiPriority="64"/>
-    <w:lsdException w:name="Medium List 1 Accent 1" w:uiPriority="65"/>
-    <w:lsdException w:name="Revision" w:semiHidden="1"/>
-    <w:lsdException w:name="List Paragraph" w:uiPriority="34" w:qFormat="1"/>
-    <w:lsdException w:name="Quote" w:uiPriority="29" w:qFormat="1"/>
-    <w:lsdException w:name="Intense Quote" w:uiPriority="30" w:qFormat="1"/>
-    <w:lsdException w:name="Medium List 2 Accent 1" w:uiPriority="66"/>
-    <w:lsdException w:name="Medium Grid 1 Accent 1" w:uiPriority="67"/>
-    <w:lsdException w:name="Medium Grid 2 Accent 1" w:uiPriority="68"/>
-    <w:lsdException w:name="Medium Grid 3 Accent 1" w:uiPriority="69"/>
-    <w:lsdException w:name="Dark List Accent 1" w:uiPriority="70"/>
-    <w:lsdException w:name="Colorful Shading Accent 1" w:uiPriority="71"/>
-    <w:lsdException w:name="Colorful List Accent 1" w:uiPriority="72"/>
-    <w:lsdException w:name="Colorful Grid Accent 1" w:uiPriority="73"/>
-    <w:lsdException w:name="Light Shading Accent 2" w:uiPriority="60"/>
-    <w:lsdException w:name="Light List Accent 2" w:uiPriority="61"/>
-    <w:lsdException w:name="Light Grid Accent 2" w:uiPriority="62"/>
-    <w:lsdException w:name="Medium Shading 1 Accent 2" w:uiPriority="63"/>
-    <w:lsdException w:name="Medium Shading 2 Accent 2" w:uiPriority="64"/>
-    <w:lsdException w:name="Medium List 1 Accent 2" w:uiPriority="65"/>
-    <w:lsdException w:name="Medium List 2 Accent 2" w:uiPriority="66"/>
-    <w:lsdException w:name="Medium Grid 1 Accent 2" w:uiPriority="67"/>
-    <w:lsdException w:name="Medium Grid 2 Accent 2" w:uiPriority="68"/>
-    <w:lsdException w:name="Medium Grid 3 Accent 2" w:uiPriority="69"/>
-    <w:lsdException w:name="Dark List Accent 2" w:uiPriority="70"/>
-    <w:lsdException w:name="Colorful Shading Accent 2" w:uiPriority="71"/>
-    <w:lsdException w:name="Colorful List Accent 2" w:uiPriority="72"/>
-    <w:lsdException w:name="Colorful Grid Accent 2" w:uiPriority="73"/>
-    <w:lsdException w:name="Light Shading Accent 3" w:uiPriority="60"/>
-    <w:lsdException w:name="Light List Accent 3" w:uiPriority="61"/>
-    <w:lsdException w:name="Light Grid Accent 3" w:uiPriority="62"/>
-    <w:lsdException w:name="Medium Shading 1 Accent 3" w:uiPriority="63"/>
-    <w:lsdException w:name="Medium Shading 2 Accent 3" w:uiPriority="64"/>
-    <w:lsdException w:name="Medium List 1 Accent 3" w:uiPriority="65"/>
-    <w:lsdException w:name="Medium List 2 Accent 3" w:uiPriority="66"/>
-    <w:lsdException w:name="Medium Grid 1 Accent 3" w:uiPriority="67"/>
-    <w:lsdException w:name="Medium Grid 2 Accent 3" w:uiPriority="68"/>
-    <w:lsdException w:name="Medium Grid 3 Accent 3" w:uiPriority="69"/>
-    <w:lsdException w:name="Dark List Accent 3" w:uiPriority="70"/>
-    <w:lsdException w:name="Colorful Shading Accent 3" w:uiPriority="71"/>
-    <w:lsdException w:name="Colorful List Accent 3" w:uiPriority="72"/>
-    <w:lsdException w:name="Colorful Grid Accent 3" w:uiPriority="73"/>
-    <w:lsdException w:name="Light Shading Accent 4" w:uiPriority="60"/>
-    <w:lsdException w:name="Light List Accent 4" w:uiPriority="61"/>
-    <w:lsdException w:name="Light Grid Accent 4" w:uiPriority="62"/>
-    <w:lsdException w:name="Medium Shading 1 Accent 4" w:uiPriority="63"/>
-    <w:lsdException w:name="Medium Shading 2 Accent 4" w:uiPriority="64"/>
-    <w:lsdException w:name="Medium List 1 Accent 4" w:uiPriority="65"/>
-    <w:lsdException w:name="Medium List 2 Accent 4" w:uiPriority="66"/>
-    <w:lsdException w:name="Medium Grid 1 Accent 4" w:uiPriority="67"/>
-    <w:lsdException w:name="Medium Grid 2 Accent 4" w:uiPriority="68"/>
-    <w:lsdException w:name="Medium Grid 3 Accent 4" w:uiPriority="69"/>
-    <w:lsdException w:name="Dark List Accent 4" w:uiPriority="70"/>
-    <w:lsdException w:name="Colorful Shading Accent 4" w:uiPriority="71"/>
-    <w:lsdException w:name="Colorful List Accent 4" w:uiPriority="72"/>
-    <w:lsdException w:name="Colorful Grid Accent 4" w:uiPriority="73"/>
-    <w:lsdException w:name="Light Shading Accent 5" w:uiPriority="60"/>
-    <w:lsdException w:name="Light List Accent 5" w:uiPriority="61"/>
-    <w:lsdException w:name="Light Grid Accent 5" w:uiPriority="62"/>
-    <w:lsdException w:name="Medium Shading 1 Accent 5" w:uiPriority="63"/>
-    <w:lsdException w:name="Medium Shading 2 Accent 5" w:uiPriority="64"/>
-    <w:lsdException w:name="Medium List 1 Accent 5" w:uiPriority="65"/>
-    <w:lsdException w:name="Medium List 2 Accent 5" w:uiPriority="66"/>
-    <w:lsdException w:name="Medium Grid 1 Accent 5" w:uiPriority="67"/>
-    <w:lsdException w:name="Medium Grid 2 Accent 5" w:uiPriority="68"/>
-    <w:lsdException w:name="Medium Grid 3 Accent 5" w:uiPriority="69"/>
-    <w:lsdException w:name="Dark List Accent 5" w:uiPriority="70"/>
-    <w:lsdException w:name="Colorful Shading Accent 5" w:uiPriority="71"/>
-    <w:lsdException w:name="Colorful List Accent 5" w:uiPriority="72"/>
-    <w:lsdException w:name="Colorful Grid Accent 5" w:uiPriority="73"/>
-    <w:lsdException w:name="Light Shading Accent 6" w:uiPriority="60"/>
-    <w:lsdException w:name="Light List Accent 6" w:uiPriority="61"/>
-    <w:lsdException w:name="Light Grid Accent 6" w:uiPriority="62"/>
-    <w:lsdException w:name="Medium Shading 1 Accent 6" w:uiPriority="63"/>
-    <w:lsdException w:name="Medium Shading 2 Accent 6" w:uiPriority="64"/>
-    <w:lsdException w:name="Medium List 1 Accent 6" w:uiPriority="65"/>
-    <w:lsdException w:name="Medium List 2 Accent 6" w:uiPriority="66"/>
-    <w:lsdException w:name="Medium Grid 1 Accent 6" w:uiPriority="67"/>
-    <w:lsdException w:name="Medium Grid 2 Accent 6" w:uiPriority="68"/>
-    <w:lsdException w:name="Medium Grid 3 Accent 6" w:uiPriority="69"/>
-    <w:lsdException w:name="Dark List Accent 6" w:uiPriority="70"/>
-    <w:lsdException w:name="Colorful Shading Accent 6" w:uiPriority="71"/>
-    <w:lsdException w:name="Colorful List Accent 6" w:uiPriority="72"/>
-    <w:lsdException w:name="Colorful Grid Accent 6" w:uiPriority="73"/>
-    <w:lsdException w:name="Subtle Emphasis" w:uiPriority="19" w:qFormat="1"/>
-    <w:lsdException w:name="Intense Emphasis" w:uiPriority="21" w:qFormat="1"/>
-    <w:lsdException w:name="Subtle Reference" w:uiPriority="31" w:qFormat="1"/>
-    <w:lsdException w:name="Intense Reference" w:uiPriority="32" w:qFormat="1"/>
-    <w:lsdException w:name="Book Title" w:uiPriority="33" w:qFormat="1"/>
-    <w:lsdException w:name="Bibliography" w:semiHidden="1" w:uiPriority="37" w:unhideWhenUsed="1"/>
-    <w:lsdException w:name="TOC Heading" w:semiHidden="1" w:uiPriority="39" w:unhideWhenUsed="1" w:qFormat="1"/>
-    <w:lsdException w:name="Plain Table 1" w:uiPriority="41"/>
-    <w:lsdException w:name="Plain Table 2" w:uiPriority="42"/>
-    <w:lsdException w:name="Plain Table 3" w:uiPriority="43"/>
-    <w:lsdException w:name="Plain Table 4" w:uiPriority="44"/>
-    <w:lsdException w:name="Plain Table 5" w:uiPriority="45"/>
-    <w:lsdException w:name="Grid Table Light" w:uiPriority="40"/>
-    <w:lsdException w:name="Grid Table 1 Light" w:uiPriority="46"/>
-    <w:lsdException w:name="Grid Table 2" w:uiPriority="47"/>
-    <w:lsdException w:name="Grid Table 3" w:uiPriority="48"/>
-    <w:lsdException w:name="Grid Table 4" w:uiPriority="49"/>
-    <w:lsdException w:name="Grid Table 5 Dark" w:uiPriority="50"/>
-    <w:lsdException w:name="Grid Table 6 Colorful" w:uiPriority="51"/>
-    <w:lsdException w:name="Grid Table 7 Colorful" w:uiPriority="52"/>
-    <w:lsdException w:name="Grid Table 1 Light Accent 1" w:uiPriority="46"/>
-    <w:lsdException w:name="Grid Table 2 Accent 1" w:uiPriority="47"/>
-    <w:lsdException w:name="Grid Table 3 Accent 1" w:uiPriority="48"/>
-    <w:lsdException w:name="Grid Table 4 Accent 1" w:uiPriority="49"/>
-    <w:lsdException w:name="Grid Table 5 Dark Accent 1" w:uiPriority="50"/>
-    <w:lsdException w:name="Grid Table 6 Colorful Accent 1" w:uiPriority="51"/>
-    <w:lsdException w:name="Grid Table 7 Colorful Accent 1" w:uiPriority="52"/>
-    <w:lsdException w:name="Grid Table 1 Light Accent 2" w:uiPriority="46"/>
-    <w:lsdException w:name="Grid Table 2 Accent 2" w:uiPriority="47"/>
-    <w:lsdException w:name="Grid Table 3 Accent 2" w:uiPriority="48"/>
-    <w:lsdException w:name="Grid Table 4 Accent 2" w:uiPriority="49"/>
-    <w:lsdException w:name="Grid Table 5 Dark Accent 2" w:uiPriority="50"/>
-    <w:lsdException w:name="Grid Table 6 Colorful Accent 2" w:uiPriority="51"/>
-    <w:lsdException w:name="Grid Table 7 Colorful Accent 2" w:uiPriority="52"/>
-    <w:lsdException w:name="Grid Table 1 Light Accent 3" w:uiPriority="46"/>
-    <w:lsdException w:name="Grid Table 2 Accent 3" w:uiPriority="47"/>
-    <w:lsdException w:name="Grid Table 3 Accent 3" w:uiPriority="48"/>
-    <w:lsdException w:name="Grid Table 4 Accent 3" w:uiPriority="49"/>
-    <w:lsdException w:name="Grid Table 5 Dark Accent 3" w:uiPriority="50"/>
-    <w:lsdException w:name="Grid Table 6 Colorful Accent 3" w:uiPriority="51"/>
-    <w:lsdException w:name="Grid Table 7 Colorful Accent 3" w:uiPriority="52"/>
-    <w:lsdException w:name="Grid Table 1 Light Accent 4" w:uiPriority="46"/>
-    <w:lsdException w:name="Grid Table 2 Accent 4" w:uiPriority="47"/>
-    <w:lsdException w:name="Grid Table 3 Accent 4" w:uiPriority="48"/>
-    <w:lsdException w:name="Grid Table 4 Accent 4" w:uiPriority="49"/>
-    <w:lsdException w:name="Grid Table 5 Dark Accent 4" w:uiPriority="50"/>
-    <w:lsdException w:name="Grid Table 6 Colorful Accent 4" w:uiPriority="51"/>
-    <w:lsdException w:name="Grid Table 7 Colorful Accent 4" w:uiPriority="52"/>
-    <w:lsdException w:name="Grid Table 1 Light Accent 5" w:uiPriority="46"/>
-    <w:lsdException w:name="Grid Table 2 Accent 5" w:uiPriority="47"/>
-    <w:lsdException w:name="Grid Table 3 Accent 5" w:uiPriority="48"/>
-    <w:lsdException w:name="Grid Table 4 Accent 5" w:uiPriority="49"/>
-    <w:lsdException w:name="Grid Table 5 Dark Accent 5" w:uiPriority="50"/>
-    <w:lsdException w:name="Grid Table 6 Colorful Accent 5" w:uiPriority="51"/>
-    <w:lsdException w:name="Grid Table 7 Colorful Accent 5" w:uiPriority="52"/>
-    <w:lsdException w:name="Grid Table 1 Light Accent 6" w:uiPriority="46"/>
-    <w:lsdException w:name="Grid Table 2 Accent 6" w:uiPriority="47"/>
-    <w:lsdException w:name="Grid Table 3 Accent 6" w:uiPriority="48"/>
-    <w:lsdException w:name="Grid Table 4 Accent 6" w:uiPriority="49"/>
-    <w:lsdException w:name="Grid Table 5 Dark Accent 6" w:uiPriority="50"/>
-    <w:lsdException w:name="Grid Table 6 Colorful Accent 6" w:uiPriority="51"/>
-    <w:lsdException w:name="Grid Table 7 Colorful Accent 6" w:uiPriority="52"/>
-    <w:lsdException w:name="List Table 1 Light" w:uiPriority="46"/>
-    <w:lsdException w:name="List Table 2" w:uiPriority="47"/>
-    <w:lsdException w:name="List Table 3" w:uiPriority="48"/>
-    <w:lsdException w:name="List Table 4" w:uiPriority="49"/>
-    <w:lsdException w:name="List Table 5 Dark" w:uiPriority="50"/>
-    <w:lsdException w:name="List Table 6 Colorful" w:uiPriority="51"/>
-    <w:lsdException w:name="List Table 7 Colorful" w:uiPriority="52"/>
-    <w:lsdException w:name="List Table 1 Light Accent 1" w:uiPriority="46"/>
-    <w:lsdException w:name="List Table 2 Accent 1" w:uiPriority="47"/>
-    <w:lsdException w:name="List Table 3 Accent 1" w:uiPriority="48"/>
-    <w:lsdException w:name="List Table 4 Accent 1" w:uiPriority="49"/>
-    <w:lsdException w:name="List Table 5 Dark Accent 1" w:uiPriority="50"/>
-    <w:lsdException w:name="List Table 6 Colorful Accent 1" w:uiPriority="51"/>
-    <w:lsdException w:name="List Table 7 Colorful Accent 1" w:uiPriority="52"/>
-    <w:lsdException w:name="List Table 1 Light Accent 2" w:uiPriority="46"/>
-    <w:lsdException w:name="List Table 2 Accent 2" w:uiPriority="47"/>
-    <w:lsdException w:name="List Table 3 Accent 2" w:uiPriority="48"/>
-    <w:lsdException w:name="List Table 4 Accent 2" w:uiPriority="49"/>
-    <w:lsdException w:name="List Table 5 Dark Accent 2" w:uiPriority="50"/>
-    <w:lsdException w:name="List Table 6 Colorful Accent 2" w:uiPriority="51"/>
-    <w:lsdException w:name="List Table 7 Colorful Accent 2" w:uiPriority="52"/>
-    <w:lsdException w:name="List Table 1 Light Accent 3" w:uiPriority="46"/>
-    <w:lsdException w:name="List Table 2 Accent 3" w:uiPriority="47"/>
-    <w:lsdException w:name="List Table 3 Accent 3" w:uiPriority="48"/>
-    <w:lsdException w:name="List Table 4 Accent 3" w:uiPriority="49"/>
-    <w:lsdException w:name="List Table 5 Dark Accent 3" w:uiPriority="50"/>
-    <w:lsdException w:name="List Table 6 Colorful Accent 3" w:uiPriority="51"/>
-    <w:lsdException w:name="List Table 7 Colorful Accent 3" w:uiPriority="52"/>
-    <w:lsdException w:name="List Table 1 Light Accent 4" w:uiPriority="46"/>
-    <w:lsdException w:name="List Table 2 Accent 4" w:uiPriority="47"/>
-    <w:lsdException w:name="List Table 3 Accent 4" w:uiPriority="48"/>
-    <w:lsdException w:name="List Table 4 Accent 4" w:uiPriority="49"/>
-    <w:lsdException w:name="List Table 5 Dark Accent 4" w:uiPriority="50"/>
-    <w:lsdException w:name="List Table 6 Colorful Accent 4" w:uiPriority="51"/>
-    <w:lsdException w:name="List Table 7 Colorful Accent 4" w:uiPriority="52"/>
-    <w:lsdException w:name="List Table 1 Light Accent 5" w:uiPriority="46"/>
-    <w:lsdException w:name="List Table 2 Accent 5" w:uiPriority="47"/>
-    <w:lsdException w:name="List Table 3 Accent 5" w:uiPriority="48"/>
-    <w:lsdException w:name="List Table 4 Accent 5" w:uiPriority="49"/>
-    <w:lsdException w:name="List Table 5 Dark Accent 5" w:uiPriority="50"/>
-    <w:lsdException w:name="List Table 6 Colorful Accent 5" w:uiPriority="51"/>
-    <w:lsdException w:name="List Table 7 Colorful Accent 5" w:uiPriority="52"/>
-    <w:lsdException w:name="List Table 1 Light Accent 6" w:uiPriority="46"/>
-    <w:lsdException w:name="List Table 2 Accent 6" w:uiPriority="47"/>
-    <w:lsdException w:name="List Table 3 Accent 6" w:uiPriority="48"/>
-    <w:lsdException w:name="List Table 4 Accent 6" w:uiPriority="49"/>
-    <w:lsdException w:name="List Table 5 Dark Accent 6" w:uiPriority="50"/>
-    <w:lsdException w:name="List Table 6 Colorful Accent 6" w:uiPriority="51"/>
-    <w:lsdException w:name="List Table 7 Colorful Accent 6" w:uiPriority="52"/>
+  <w:latentStyles w:defLockedState="0" w:defUIPriority="99" w:defSemiHidden="1" w:defUnhideWhenUsed="1" w:defQFormat="0" w:count="267">
+    <w:lsdException w:name="Normal" w:semiHidden="0" w:uiPriority="0" w:unhideWhenUsed="0" w:qFormat="1"/>
+    <w:lsdException w:name="heading 1" w:semiHidden="0" w:uiPriority="9" w:unhideWhenUsed="0" w:qFormat="1"/>
+    <w:lsdException w:name="heading 2" w:uiPriority="9" w:qFormat="1"/>
+    <w:lsdException w:name="heading 3" w:uiPriority="9" w:qFormat="1"/>
+    <w:lsdException w:name="heading 4" w:uiPriority="9" w:qFormat="1"/>
+    <w:lsdException w:name="heading 5" w:uiPriority="9" w:qFormat="1"/>
+    <w:lsdException w:name="heading 6" w:uiPriority="9" w:qFormat="1"/>
+    <w:lsdException w:name="heading 7" w:uiPriority="9" w:qFormat="1"/>
+    <w:lsdException w:name="heading 8" w:uiPriority="9" w:qFormat="1"/>
+    <w:lsdException w:name="heading 9" w:uiPriority="9" w:qFormat="1"/>
+    <w:lsdException w:name="toc 1" w:uiPriority="39"/>
+    <w:lsdException w:name="toc 2" w:uiPriority="39"/>
+    <w:lsdException w:name="toc 3" w:uiPriority="39"/>
+    <w:lsdException w:name="toc 4" w:uiPriority="39"/>
+    <w:lsdException w:name="toc 5" w:uiPriority="39"/>
+    <w:lsdException w:name="toc 6" w:uiPriority="39"/>
+    <w:lsdException w:name="toc 7" w:uiPriority="39"/>
+    <w:lsdException w:name="toc 8" w:uiPriority="39"/>
+    <w:lsdException w:name="toc 9" w:uiPriority="39"/>
+    <w:lsdException w:name="caption" w:uiPriority="35" w:qFormat="1"/>
+    <w:lsdException w:name="Title" w:semiHidden="0" w:uiPriority="10" w:unhideWhenUsed="0" w:qFormat="1"/>
+    <w:lsdException w:name="Default Paragraph Font" w:uiPriority="1"/>
+    <w:lsdException w:name="Subtitle" w:semiHidden="0" w:uiPriority="11" w:unhideWhenUsed="0" w:qFormat="1"/>
+    <w:lsdException w:name="Strong" w:semiHidden="0" w:uiPriority="22" w:unhideWhenUsed="0" w:qFormat="1"/>
+    <w:lsdException w:name="Emphasis" w:semiHidden="0" w:uiPriority="20" w:unhideWhenUsed="0" w:qFormat="1"/>
+    <w:lsdException w:name="Table Grid" w:semiHidden="0" w:uiPriority="39" w:unhideWhenUsed="0"/>
+    <w:lsdException w:name="Placeholder Text" w:unhideWhenUsed="0"/>
+    <w:lsdException w:name="No Spacing" w:semiHidden="0" w:uiPriority="1" w:unhideWhenUsed="0" w:qFormat="1"/>
+    <w:lsdException w:name="Light Shading" w:semiHidden="0" w:uiPriority="60" w:unhideWhenUsed="0"/>
+    <w:lsdException w:name="Light List" w:semiHidden="0" w:uiPriority="61" w:unhideWhenUsed="0"/>
+    <w:lsdException w:name="Light Grid" w:semiHidden="0" w:uiPriority="62" w:unhideWhenUsed="0"/>
+    <w:lsdException w:name="Medium Shading 1" w:semiHidden="0" w:uiPriority="63" w:unhideWhenUsed="0"/>
+    <w:lsdException w:name="Medium Shading 2" w:semiHidden="0" w:uiPriority="64" w:unhideWhenUsed="0"/>
+    <w:lsdException w:name="Medium List 1" w:semiHidden="0" w:uiPriority="65" w:unhideWhenUsed="0"/>
+    <w:lsdException w:name="Medium List 2" w:semiHidden="0" w:uiPriority="66" w:unhideWhenUsed="0"/>
+    <w:lsdException w:name="Medium Grid 1" w:semiHidden="0" w:uiPriority="67" w:unhideWhenUsed="0"/>
+    <w:lsdException w:name="Medium Grid 2" w:semiHidden="0" w:uiPriority="68" w:unhideWhenUsed="0"/>
+    <w:lsdException w:name="Medium Grid 3" w:semiHidden="0" w:uiPriority="69" w:unhideWhenUsed="0"/>
+    <w:lsdException w:name="Dark List" w:semiHidden="0" w:uiPriority="70" w:unhideWhenUsed="0"/>
+    <w:lsdException w:name="Colorful Shading" w:semiHidden="0" w:uiPriority="71" w:unhideWhenUsed="0"/>
+    <w:lsdException w:name="Colorful List" w:semiHidden="0" w:uiPriority="72" w:unhideWhenUsed="0"/>
+    <w:lsdException w:name="Colorful Grid" w:semiHidden="0" w:uiPriority="73" w:unhideWhenUsed="0"/>
+    <w:lsdException w:name="Light Shading Accent 1" w:semiHidden="0" w:uiPriority="60" w:unhideWhenUsed="0"/>
+    <w:lsdException w:name="Light List Accent 1" w:semiHidden="0" w:uiPriority="61" w:unhideWhenUsed="0"/>
+    <w:lsdException w:name="Light Grid Accent 1" w:semiHidden="0" w:uiPriority="62" w:unhideWhenUsed="0"/>
+    <w:lsdException w:name="Medium Shading 1 Accent 1" w:semiHidden="0" w:uiPriority="63" w:unhideWhenUsed="0"/>
+    <w:lsdException w:name="Medium Shading 2 Accent 1" w:semiHidden="0" w:uiPriority="64" w:unhideWhenUsed="0"/>
+    <w:lsdException w:name="Medium List 1 Accent 1" w:semiHidden="0" w:uiPriority="65" w:unhideWhenUsed="0"/>
+    <w:lsdException w:name="Revision" w:unhideWhenUsed="0"/>
+    <w:lsdException w:name="List Paragraph" w:semiHidden="0" w:uiPriority="34" w:unhideWhenUsed="0" w:qFormat="1"/>
+    <w:lsdException w:name="Quote" w:semiHidden="0" w:uiPriority="29" w:unhideWhenUsed="0" w:qFormat="1"/>
+    <w:lsdException w:name="Intense Quote" w:semiHidden="0" w:uiPriority="30" w:unhideWhenUsed="0" w:qFormat="1"/>
+    <w:lsdException w:name="Medium List 2 Accent 1" w:semiHidden="0" w:uiPriority="66" w:unhideWhenUsed="0"/>
+    <w:lsdException w:name="Medium Grid 1 Accent 1" w:semiHidden="0" w:uiPriority="67" w:unhideWhenUsed="0"/>
+    <w:lsdException w:name="Medium Grid 2 Accent 1" w:semiHidden="0" w:uiPriority="68" w:unhideWhenUsed="0"/>
+    <w:lsdException w:name="Medium Grid 3 Accent 1" w:semiHidden="0" w:uiPriority="69" w:unhideWhenUsed="0"/>
+    <w:lsdException w:name="Dark List Accent 1" w:semiHidden="0" w:uiPriority="70" w:unhideWhenUsed="0"/>
+    <w:lsdException w:name="Colorful Shading Accent 1" w:semiHidden="0" w:uiPriority="71" w:unhideWhenUsed="0"/>
+    <w:lsdException w:name="Colorful List Accent 1" w:semiHidden="0" w:uiPriority="72" w:unhideWhenUsed="0"/>
+    <w:lsdException w:name="Colorful Grid Accent 1" w:semiHidden="0" w:uiPriority="73" w:unhideWhenUsed="0"/>
+    <w:lsdException w:name="Light Shading Accent 2" w:semiHidden="0" w:uiPriority="60" w:unhideWhenUsed="0"/>
+    <w:lsdException w:name="Light List Accent 2" w:semiHidden="0" w:uiPriority="61" w:unhideWhenUsed="0"/>
+    <w:lsdException w:name="Light Grid Accent 2" w:semiHidden="0" w:uiPriority="62" w:unhideWhenUsed="0"/>
+    <w:lsdException w:name="Medium Shading 1 Accent 2" w:semiHidden="0" w:uiPriority="63" w:unhideWhenUsed="0"/>
+    <w:lsdException w:name="Medium Shading 2 Accent 2" w:semiHidden="0" w:uiPriority="64" w:unhideWhenUsed="0"/>
+    <w:lsdException w:name="Medium List 1 Accent 2" w:semiHidden="0" w:uiPriority="65" w:unhideWhenUsed="0"/>
+    <w:lsdException w:name="Medium List 2 Accent 2" w:semiHidden="0" w:uiPriority="66" w:unhideWhenUsed="0"/>
+    <w:lsdException w:name="Medium Grid 1 Accent 2" w:semiHidden="0" w:uiPriority="67" w:unhideWhenUsed="0"/>
+    <w:lsdException w:name="Medium Grid 2 Accent 2" w:semiHidden="0" w:uiPriority="68" w:unhideWhenUsed="0"/>
+    <w:lsdException w:name="Medium Grid 3 Accent 2" w:semiHidden="0" w:uiPriority="69" w:unhideWhenUsed="0"/>
+    <w:lsdException w:name="Dark List Accent 2" w:semiHidden="0" w:uiPriority="70" w:unhideWhenUsed="0"/>
+    <w:lsdException w:name="Colorful Shading Accent 2" w:semiHidden="0" w:uiPriority="71" w:unhideWhenUsed="0"/>
+    <w:lsdException w:name="Colorful List Accent 2" w:semiHidden="0" w:uiPriority="72" w:unhideWhenUsed="0"/>
+    <w:lsdException w:name="Colorful Grid Accent 2" w:semiHidden="0" w:uiPriority="73" w:unhideWhenUsed="0"/>
+    <w:lsdException w:name="Light Shading Accent 3" w:semiHidden="0" w:uiPriority="60" w:unhideWhenUsed="0"/>
+    <w:lsdException w:name="Light List Accent 3" w:semiHidden="0" w:uiPriority="61" w:unhideWhenUsed="0"/>
+    <w:lsdException w:name="Light Grid Accent 3" w:semiHidden="0" w:uiPriority="62" w:unhideWhenUsed="0"/>
+    <w:lsdException w:name="Medium Shading 1 Accent 3" w:semiHidden="0" w:uiPriority="63" w:unhideWhenUsed="0"/>
+    <w:lsdException w:name="Medium Shading 2 Accent 3" w:semiHidden="0" w:uiPriority="64" w:unhideWhenUsed="0"/>
+    <w:lsdException w:name="Medium List 1 Accent 3" w:semiHidden="0" w:uiPriority="65" w:unhideWhenUsed="0"/>
+    <w:lsdException w:name="Medium List 2 Accent 3" w:semiHidden="0" w:uiPriority="66" w:unhideWhenUsed="0"/>
+    <w:lsdException w:name="Medium Grid 1 Accent 3" w:semiHidden="0" w:uiPriority="67" w:unhideWhenUsed="0"/>
+    <w:lsdException w:name="Medium Grid 2 Accent 3" w:semiHidden="0" w:uiPriority="68" w:unhideWhenUsed="0"/>
+    <w:lsdException w:name="Medium Grid 3 Accent 3" w:semiHidden="0" w:uiPriority="69" w:unhideWhenUsed="0"/>
+    <w:lsdException w:name="Dark List Accent 3" w:semiHidden="0" w:uiPriority="70" w:unhideWhenUsed="0"/>
+    <w:lsdException w:name="Colorful Shading Accent 3" w:semiHidden="0" w:uiPriority="71" w:unhideWhenUsed="0"/>
+    <w:lsdException w:name="Colorful List Accent 3" w:semiHidden="0" w:uiPriority="72" w:unhideWhenUsed="0"/>
+    <w:lsdException w:name="Colorful Grid Accent 3" w:semiHidden="0" w:uiPriority="73" w:unhideWhenUsed="0"/>
+    <w:lsdException w:name="Light Shading Accent 4" w:semiHidden="0" w:uiPriority="60" w:unhideWhenUsed="0"/>
+    <w:lsdException w:name="Light List Accent 4" w:semiHidden="0" w:uiPriority="61" w:unhideWhenUsed="0"/>
+    <w:lsdException w:name="Light Grid Accent 4" w:semiHidden="0" w:uiPriority="62" w:unhideWhenUsed="0"/>
+    <w:lsdException w:name="Medium Shading 1 Accent 4" w:semiHidden="0" w:uiPriority="63" w:unhideWhenUsed="0"/>
+    <w:lsdException w:name="Medium Shading 2 Accent 4" w:semiHidden="0" w:uiPriority="64" w:unhideWhenUsed="0"/>
+    <w:lsdException w:name="Medium List 1 Accent 4" w:semiHidden="0" w:uiPriority="65" w:unhideWhenUsed="0"/>
+    <w:lsdException w:name="Medium List 2 Accent 4" w:semiHidden="0" w:uiPriority="66" w:unhideWhenUsed="0"/>
+    <w:lsdException w:name="Medium Grid 1 Accent 4" w:semiHidden="0" w:uiPriority="67" w:unhideWhenUsed="0"/>
+    <w:lsdException w:name="Medium Grid 2 Accent 4" w:semiHidden="0" w:uiPriority="68" w:unhideWhenUsed="0"/>
+    <w:lsdException w:name="Medium Grid 3 Accent 4" w:semiHidden="0" w:uiPriority="69" w:unhideWhenUsed="0"/>
+    <w:lsdException w:name="Dark List Accent 4" w:semiHidden="0" w:uiPriority="70" w:unhideWhenUsed="0"/>
+    <w:lsdException w:name="Colorful Shading Accent 4" w:semiHidden="0" w:uiPriority="71" w:unhideWhenUsed="0"/>
+    <w:lsdException w:name="Colorful List Accent 4" w:semiHidden="0" w:uiPriority="72" w:unhideWhenUsed="0"/>
+    <w:lsdException w:name="Colorful Grid Accent 4" w:semiHidden="0" w:uiPriority="73" w:unhideWhenUsed="0"/>
+    <w:lsdException w:name="Light Shading Accent 5" w:semiHidden="0" w:uiPriority="60" w:unhideWhenUsed="0"/>
+    <w:lsdException w:name="Light List Accent 5" w:semiHidden="0" w:uiPriority="61" w:unhideWhenUsed="0"/>
+    <w:lsdException w:name="Light Grid Accent 5" w:semiHidden="0" w:uiPriority="62" w:unhideWhenUsed="0"/>
+    <w:lsdException w:name="Medium Shading 1 Accent 5" w:semiHidden="0" w:uiPriority="63" w:unhideWhenUsed="0"/>
+    <w:lsdException w:name="Medium Shading 2 Accent 5" w:semiHidden="0" w:uiPriority="64" w:unhideWhenUsed="0"/>
+    <w:lsdException w:name="Medium List 1 Accent 5" w:semiHidden="0" w:uiPriority="65" w:unhideWhenUsed="0"/>
+    <w:lsdException w:name="Medium List 2 Accent 5" w:semiHidden="0" w:uiPriority="66" w:unhideWhenUsed="0"/>
+    <w:lsdException w:name="Medium Grid 1 Accent 5" w:semiHidden="0" w:uiPriority="67" w:unhideWhenUsed="0"/>
+    <w:lsdException w:name="Medium Grid 2 Accent 5" w:semiHidden="0" w:uiPriority="68" w:unhideWhenUsed="0"/>
+    <w:lsdException w:name="Medium Grid 3 Accent 5" w:semiHidden="0" w:uiPriority="69" w:unhideWhenUsed="0"/>
+    <w:lsdException w:name="Dark List Accent 5" w:semiHidden="0" w:uiPriority="70" w:unhideWhenUsed="0"/>
+    <w:lsdException w:name="Colorful Shading Accent 5" w:semiHidden="0" w:uiPriority="71" w:unhideWhenUsed="0"/>
+    <w:lsdException w:name="Colorful List Accent 5" w:semiHidden="0" w:uiPriority="72" w:unhideWhenUsed="0"/>
+    <w:lsdException w:name="Colorful Grid Accent 5" w:semiHidden="0" w:uiPriority="73" w:unhideWhenUsed="0"/>
+    <w:lsdException w:name="Light Shading Accent 6" w:semiHidden="0" w:uiPriority="60" w:unhideWhenUsed="0"/>
+    <w:lsdException w:name="Light List Accent 6" w:semiHidden="0" w:uiPriority="61" w:unhideWhenUsed="0"/>
+    <w:lsdException w:name="Light Grid Accent 6" w:semiHidden="0" w:uiPriority="62" w:unhideWhenUsed="0"/>
+    <w:lsdException w:name="Medium Shading 1 Accent 6" w:semiHidden="0" w:uiPriority="63" w:unhideWhenUsed="0"/>
+    <w:lsdException w:name="Medium Shading 2 Accent 6" w:semiHidden="0" w:uiPriority="64" w:unhideWhenUsed="0"/>
+    <w:lsdException w:name="Medium List 1 Accent 6" w:semiHidden="0" w:uiPriority="65" w:unhideWhenUsed="0"/>
+    <w:lsdException w:name="Medium List 2 Accent 6" w:semiHidden="0" w:uiPriority="66" w:unhideWhenUsed="0"/>
+    <w:lsdException w:name="Medium Grid 1 Accent 6" w:semiHidden="0" w:uiPriority="67" w:unhideWhenUsed="0"/>
+    <w:lsdException w:name="Medium Grid 2 Accent 6" w:semiHidden="0" w:uiPriority="68" w:unhideWhenUsed="0"/>
+    <w:lsdException w:name="Medium Grid 3 Accent 6" w:semiHidden="0" w:uiPriority="69" w:unhideWhenUsed="0"/>
+    <w:lsdException w:name="Dark List Accent 6" w:semiHidden="0" w:uiPriority="70" w:unhideWhenUsed="0"/>
+    <w:lsdException w:name="Colorful Shading Accent 6" w:semiHidden="0" w:uiPriority="71" w:unhideWhenUsed="0"/>
+    <w:lsdException w:name="Colorful List Accent 6" w:semiHidden="0" w:uiPriority="72" w:unhideWhenUsed="0"/>
+    <w:lsdException w:name="Colorful Grid Accent 6" w:semiHidden="0" w:uiPriority="73" w:unhideWhenUsed="0"/>
+    <w:lsdException w:name="Subtle Emphasis" w:semiHidden="0" w:uiPriority="19" w:unhideWhenUsed="0" w:qFormat="1"/>
+    <w:lsdException w:name="Intense Emphasis" w:semiHidden="0" w:uiPriority="21" w:unhideWhenUsed="0" w:qFormat="1"/>
+    <w:lsdException w:name="Subtle Reference" w:semiHidden="0" w:uiPriority="31" w:unhideWhenUsed="0" w:qFormat="1"/>
+    <w:lsdException w:name="Intense Reference" w:semiHidden="0" w:uiPriority="32" w:unhideWhenUsed="0" w:qFormat="1"/>
+    <w:lsdException w:name="Book Title" w:semiHidden="0" w:uiPriority="33" w:unhideWhenUsed="0" w:qFormat="1"/>
+    <w:lsdException w:name="Bibliography" w:uiPriority="37"/>
+    <w:lsdException w:name="TOC Heading" w:uiPriority="39" w:qFormat="1"/>
   </w:latentStyles>
   <w:style w:type="paragraph" w:default="1" w:styleId="Normal">
     <w:name w:val="Normal"/>
@@ -1280,6 +1105,290 @@
       <w:ind w:left="720"/>
       <w:contextualSpacing/>
     </w:pPr>
+  </w:style>
+  <w:style w:type="paragraph" w:styleId="BalloonText">
+    <w:name w:val="Balloon Text"/>
+    <w:basedOn w:val="Normal"/>
+    <w:link w:val="BalloonTextChar"/>
+    <w:uiPriority w:val="99"/>
+    <w:semiHidden/>
+    <w:unhideWhenUsed/>
+    <w:rsid w:val="00577E97"/>
+    <w:pPr>
+      <w:spacing w:after="0" w:line="240" w:lineRule="auto"/>
+    </w:pPr>
+    <w:rPr>
+      <w:rFonts w:ascii="Tahoma" w:hAnsi="Tahoma" w:cs="Tahoma"/>
+      <w:sz w:val="16"/>
+      <w:szCs w:val="16"/>
+    </w:rPr>
+  </w:style>
+  <w:style w:type="character" w:customStyle="1" w:styleId="BalloonTextChar">
+    <w:name w:val="Balloon Text Char"/>
+    <w:basedOn w:val="DefaultParagraphFont"/>
+    <w:link w:val="BalloonText"/>
+    <w:uiPriority w:val="99"/>
+    <w:semiHidden/>
+    <w:rsid w:val="00577E97"/>
+    <w:rPr>
+      <w:rFonts w:ascii="Tahoma" w:hAnsi="Tahoma" w:cs="Tahoma"/>
+      <w:sz w:val="16"/>
+      <w:szCs w:val="16"/>
+    </w:rPr>
+  </w:style>
+</w:styles>
+</file>
+
+<file path=word/stylesWithEffects.xml><?xml version="1.0" encoding="utf-8"?>
+<w:styles xmlns:wpc="http://schemas.microsoft.com/office/word/2010/wordprocessingCanvas" xmlns:mc="http://schemas.openxmlformats.org/markup-compatibility/2006" xmlns:o="urn:schemas-microsoft-com:office:office" xmlns:r="http://schemas.openxmlformats.org/officeDocument/2006/relationships" xmlns:m="http://schemas.openxmlformats.org/officeDocument/2006/math" xmlns:v="urn:schemas-microsoft-com:vml" xmlns:wp14="http://schemas.microsoft.com/office/word/2010/wordprocessingDrawing" xmlns:wp="http://schemas.openxmlformats.org/drawingml/2006/wordprocessingDrawing" xmlns:w10="urn:schemas-microsoft-com:office:word" xmlns:w="http://schemas.openxmlformats.org/wordprocessingml/2006/main" xmlns:w14="http://schemas.microsoft.com/office/word/2010/wordml" xmlns:wpg="http://schemas.microsoft.com/office/word/2010/wordprocessingGroup" xmlns:wpi="http://schemas.microsoft.com/office/word/2010/wordprocessingInk" xmlns:wne="http://schemas.microsoft.com/office/word/2006/wordml" xmlns:wps="http://schemas.microsoft.com/office/word/2010/wordprocessingShape" mc:Ignorable="w14 wp14">
+  <w:docDefaults>
+    <w:rPrDefault>
+      <w:rPr>
+        <w:rFonts w:asciiTheme="minorHAnsi" w:eastAsiaTheme="minorHAnsi" w:hAnsiTheme="minorHAnsi" w:cstheme="minorBidi"/>
+        <w:sz w:val="22"/>
+        <w:szCs w:val="22"/>
+        <w:lang w:val="en-US" w:eastAsia="en-US" w:bidi="ar-SA"/>
+      </w:rPr>
+    </w:rPrDefault>
+    <w:pPrDefault>
+      <w:pPr>
+        <w:spacing w:after="160" w:line="259" w:lineRule="auto"/>
+      </w:pPr>
+    </w:pPrDefault>
+  </w:docDefaults>
+  <w:latentStyles w:defLockedState="0" w:defUIPriority="99" w:defSemiHidden="1" w:defUnhideWhenUsed="1" w:defQFormat="0" w:count="267">
+    <w:lsdException w:name="Normal" w:semiHidden="0" w:uiPriority="0" w:unhideWhenUsed="0" w:qFormat="1"/>
+    <w:lsdException w:name="heading 1" w:semiHidden="0" w:uiPriority="9" w:unhideWhenUsed="0" w:qFormat="1"/>
+    <w:lsdException w:name="heading 2" w:uiPriority="9" w:qFormat="1"/>
+    <w:lsdException w:name="heading 3" w:uiPriority="9" w:qFormat="1"/>
+    <w:lsdException w:name="heading 4" w:uiPriority="9" w:qFormat="1"/>
+    <w:lsdException w:name="heading 5" w:uiPriority="9" w:qFormat="1"/>
+    <w:lsdException w:name="heading 6" w:uiPriority="9" w:qFormat="1"/>
+    <w:lsdException w:name="heading 7" w:uiPriority="9" w:qFormat="1"/>
+    <w:lsdException w:name="heading 8" w:uiPriority="9" w:qFormat="1"/>
+    <w:lsdException w:name="heading 9" w:uiPriority="9" w:qFormat="1"/>
+    <w:lsdException w:name="toc 1" w:uiPriority="39"/>
+    <w:lsdException w:name="toc 2" w:uiPriority="39"/>
+    <w:lsdException w:name="toc 3" w:uiPriority="39"/>
+    <w:lsdException w:name="toc 4" w:uiPriority="39"/>
+    <w:lsdException w:name="toc 5" w:uiPriority="39"/>
+    <w:lsdException w:name="toc 6" w:uiPriority="39"/>
+    <w:lsdException w:name="toc 7" w:uiPriority="39"/>
+    <w:lsdException w:name="toc 8" w:uiPriority="39"/>
+    <w:lsdException w:name="toc 9" w:uiPriority="39"/>
+    <w:lsdException w:name="caption" w:uiPriority="35" w:qFormat="1"/>
+    <w:lsdException w:name="Title" w:semiHidden="0" w:uiPriority="10" w:unhideWhenUsed="0" w:qFormat="1"/>
+    <w:lsdException w:name="Default Paragraph Font" w:uiPriority="1"/>
+    <w:lsdException w:name="Subtitle" w:semiHidden="0" w:uiPriority="11" w:unhideWhenUsed="0" w:qFormat="1"/>
+    <w:lsdException w:name="Strong" w:semiHidden="0" w:uiPriority="22" w:unhideWhenUsed="0" w:qFormat="1"/>
+    <w:lsdException w:name="Emphasis" w:semiHidden="0" w:uiPriority="20" w:unhideWhenUsed="0" w:qFormat="1"/>
+    <w:lsdException w:name="Table Grid" w:semiHidden="0" w:uiPriority="39" w:unhideWhenUsed="0"/>
+    <w:lsdException w:name="Placeholder Text" w:unhideWhenUsed="0"/>
+    <w:lsdException w:name="No Spacing" w:semiHidden="0" w:uiPriority="1" w:unhideWhenUsed="0" w:qFormat="1"/>
+    <w:lsdException w:name="Light Shading" w:semiHidden="0" w:uiPriority="60" w:unhideWhenUsed="0"/>
+    <w:lsdException w:name="Light List" w:semiHidden="0" w:uiPriority="61" w:unhideWhenUsed="0"/>
+    <w:lsdException w:name="Light Grid" w:semiHidden="0" w:uiPriority="62" w:unhideWhenUsed="0"/>
+    <w:lsdException w:name="Medium Shading 1" w:semiHidden="0" w:uiPriority="63" w:unhideWhenUsed="0"/>
+    <w:lsdException w:name="Medium Shading 2" w:semiHidden="0" w:uiPriority="64" w:unhideWhenUsed="0"/>
+    <w:lsdException w:name="Medium List 1" w:semiHidden="0" w:uiPriority="65" w:unhideWhenUsed="0"/>
+    <w:lsdException w:name="Medium List 2" w:semiHidden="0" w:uiPriority="66" w:unhideWhenUsed="0"/>
+    <w:lsdException w:name="Medium Grid 1" w:semiHidden="0" w:uiPriority="67" w:unhideWhenUsed="0"/>
+    <w:lsdException w:name="Medium Grid 2" w:semiHidden="0" w:uiPriority="68" w:unhideWhenUsed="0"/>
+    <w:lsdException w:name="Medium Grid 3" w:semiHidden="0" w:uiPriority="69" w:unhideWhenUsed="0"/>
+    <w:lsdException w:name="Dark List" w:semiHidden="0" w:uiPriority="70" w:unhideWhenUsed="0"/>
+    <w:lsdException w:name="Colorful Shading" w:semiHidden="0" w:uiPriority="71" w:unhideWhenUsed="0"/>
+    <w:lsdException w:name="Colorful List" w:semiHidden="0" w:uiPriority="72" w:unhideWhenUsed="0"/>
+    <w:lsdException w:name="Colorful Grid" w:semiHidden="0" w:uiPriority="73" w:unhideWhenUsed="0"/>
+    <w:lsdException w:name="Light Shading Accent 1" w:semiHidden="0" w:uiPriority="60" w:unhideWhenUsed="0"/>
+    <w:lsdException w:name="Light List Accent 1" w:semiHidden="0" w:uiPriority="61" w:unhideWhenUsed="0"/>
+    <w:lsdException w:name="Light Grid Accent 1" w:semiHidden="0" w:uiPriority="62" w:unhideWhenUsed="0"/>
+    <w:lsdException w:name="Medium Shading 1 Accent 1" w:semiHidden="0" w:uiPriority="63" w:unhideWhenUsed="0"/>
+    <w:lsdException w:name="Medium Shading 2 Accent 1" w:semiHidden="0" w:uiPriority="64" w:unhideWhenUsed="0"/>
+    <w:lsdException w:name="Medium List 1 Accent 1" w:semiHidden="0" w:uiPriority="65" w:unhideWhenUsed="0"/>
+    <w:lsdException w:name="Revision" w:unhideWhenUsed="0"/>
+    <w:lsdException w:name="List Paragraph" w:semiHidden="0" w:uiPriority="34" w:unhideWhenUsed="0" w:qFormat="1"/>
+    <w:lsdException w:name="Quote" w:semiHidden="0" w:uiPriority="29" w:unhideWhenUsed="0" w:qFormat="1"/>
+    <w:lsdException w:name="Intense Quote" w:semiHidden="0" w:uiPriority="30" w:unhideWhenUsed="0" w:qFormat="1"/>
+    <w:lsdException w:name="Medium List 2 Accent 1" w:semiHidden="0" w:uiPriority="66" w:unhideWhenUsed="0"/>
+    <w:lsdException w:name="Medium Grid 1 Accent 1" w:semiHidden="0" w:uiPriority="67" w:unhideWhenUsed="0"/>
+    <w:lsdException w:name="Medium Grid 2 Accent 1" w:semiHidden="0" w:uiPriority="68" w:unhideWhenUsed="0"/>
+    <w:lsdException w:name="Medium Grid 3 Accent 1" w:semiHidden="0" w:uiPriority="69" w:unhideWhenUsed="0"/>
+    <w:lsdException w:name="Dark List Accent 1" w:semiHidden="0" w:uiPriority="70" w:unhideWhenUsed="0"/>
+    <w:lsdException w:name="Colorful Shading Accent 1" w:semiHidden="0" w:uiPriority="71" w:unhideWhenUsed="0"/>
+    <w:lsdException w:name="Colorful List Accent 1" w:semiHidden="0" w:uiPriority="72" w:unhideWhenUsed="0"/>
+    <w:lsdException w:name="Colorful Grid Accent 1" w:semiHidden="0" w:uiPriority="73" w:unhideWhenUsed="0"/>
+    <w:lsdException w:name="Light Shading Accent 2" w:semiHidden="0" w:uiPriority="60" w:unhideWhenUsed="0"/>
+    <w:lsdException w:name="Light List Accent 2" w:semiHidden="0" w:uiPriority="61" w:unhideWhenUsed="0"/>
+    <w:lsdException w:name="Light Grid Accent 2" w:semiHidden="0" w:uiPriority="62" w:unhideWhenUsed="0"/>
+    <w:lsdException w:name="Medium Shading 1 Accent 2" w:semiHidden="0" w:uiPriority="63" w:unhideWhenUsed="0"/>
+    <w:lsdException w:name="Medium Shading 2 Accent 2" w:semiHidden="0" w:uiPriority="64" w:unhideWhenUsed="0"/>
+    <w:lsdException w:name="Medium List 1 Accent 2" w:semiHidden="0" w:uiPriority="65" w:unhideWhenUsed="0"/>
+    <w:lsdException w:name="Medium List 2 Accent 2" w:semiHidden="0" w:uiPriority="66" w:unhideWhenUsed="0"/>
+    <w:lsdException w:name="Medium Grid 1 Accent 2" w:semiHidden="0" w:uiPriority="67" w:unhideWhenUsed="0"/>
+    <w:lsdException w:name="Medium Grid 2 Accent 2" w:semiHidden="0" w:uiPriority="68" w:unhideWhenUsed="0"/>
+    <w:lsdException w:name="Medium Grid 3 Accent 2" w:semiHidden="0" w:uiPriority="69" w:unhideWhenUsed="0"/>
+    <w:lsdException w:name="Dark List Accent 2" w:semiHidden="0" w:uiPriority="70" w:unhideWhenUsed="0"/>
+    <w:lsdException w:name="Colorful Shading Accent 2" w:semiHidden="0" w:uiPriority="71" w:unhideWhenUsed="0"/>
+    <w:lsdException w:name="Colorful List Accent 2" w:semiHidden="0" w:uiPriority="72" w:unhideWhenUsed="0"/>
+    <w:lsdException w:name="Colorful Grid Accent 2" w:semiHidden="0" w:uiPriority="73" w:unhideWhenUsed="0"/>
+    <w:lsdException w:name="Light Shading Accent 3" w:semiHidden="0" w:uiPriority="60" w:unhideWhenUsed="0"/>
+    <w:lsdException w:name="Light List Accent 3" w:semiHidden="0" w:uiPriority="61" w:unhideWhenUsed="0"/>
+    <w:lsdException w:name="Light Grid Accent 3" w:semiHidden="0" w:uiPriority="62" w:unhideWhenUsed="0"/>
+    <w:lsdException w:name="Medium Shading 1 Accent 3" w:semiHidden="0" w:uiPriority="63" w:unhideWhenUsed="0"/>
+    <w:lsdException w:name="Medium Shading 2 Accent 3" w:semiHidden="0" w:uiPriority="64" w:unhideWhenUsed="0"/>
+    <w:lsdException w:name="Medium List 1 Accent 3" w:semiHidden="0" w:uiPriority="65" w:unhideWhenUsed="0"/>
+    <w:lsdException w:name="Medium List 2 Accent 3" w:semiHidden="0" w:uiPriority="66" w:unhideWhenUsed="0"/>
+    <w:lsdException w:name="Medium Grid 1 Accent 3" w:semiHidden="0" w:uiPriority="67" w:unhideWhenUsed="0"/>
+    <w:lsdException w:name="Medium Grid 2 Accent 3" w:semiHidden="0" w:uiPriority="68" w:unhideWhenUsed="0"/>
+    <w:lsdException w:name="Medium Grid 3 Accent 3" w:semiHidden="0" w:uiPriority="69" w:unhideWhenUsed="0"/>
+    <w:lsdException w:name="Dark List Accent 3" w:semiHidden="0" w:uiPriority="70" w:unhideWhenUsed="0"/>
+    <w:lsdException w:name="Colorful Shading Accent 3" w:semiHidden="0" w:uiPriority="71" w:unhideWhenUsed="0"/>
+    <w:lsdException w:name="Colorful List Accent 3" w:semiHidden="0" w:uiPriority="72" w:unhideWhenUsed="0"/>
+    <w:lsdException w:name="Colorful Grid Accent 3" w:semiHidden="0" w:uiPriority="73" w:unhideWhenUsed="0"/>
+    <w:lsdException w:name="Light Shading Accent 4" w:semiHidden="0" w:uiPriority="60" w:unhideWhenUsed="0"/>
+    <w:lsdException w:name="Light List Accent 4" w:semiHidden="0" w:uiPriority="61" w:unhideWhenUsed="0"/>
+    <w:lsdException w:name="Light Grid Accent 4" w:semiHidden="0" w:uiPriority="62" w:unhideWhenUsed="0"/>
+    <w:lsdException w:name="Medium Shading 1 Accent 4" w:semiHidden="0" w:uiPriority="63" w:unhideWhenUsed="0"/>
+    <w:lsdException w:name="Medium Shading 2 Accent 4" w:semiHidden="0" w:uiPriority="64" w:unhideWhenUsed="0"/>
+    <w:lsdException w:name="Medium List 1 Accent 4" w:semiHidden="0" w:uiPriority="65" w:unhideWhenUsed="0"/>
+    <w:lsdException w:name="Medium List 2 Accent 4" w:semiHidden="0" w:uiPriority="66" w:unhideWhenUsed="0"/>
+    <w:lsdException w:name="Medium Grid 1 Accent 4" w:semiHidden="0" w:uiPriority="67" w:unhideWhenUsed="0"/>
+    <w:lsdException w:name="Medium Grid 2 Accent 4" w:semiHidden="0" w:uiPriority="68" w:unhideWhenUsed="0"/>
+    <w:lsdException w:name="Medium Grid 3 Accent 4" w:semiHidden="0" w:uiPriority="69" w:unhideWhenUsed="0"/>
+    <w:lsdException w:name="Dark List Accent 4" w:semiHidden="0" w:uiPriority="70" w:unhideWhenUsed="0"/>
+    <w:lsdException w:name="Colorful Shading Accent 4" w:semiHidden="0" w:uiPriority="71" w:unhideWhenUsed="0"/>
+    <w:lsdException w:name="Colorful List Accent 4" w:semiHidden="0" w:uiPriority="72" w:unhideWhenUsed="0"/>
+    <w:lsdException w:name="Colorful Grid Accent 4" w:semiHidden="0" w:uiPriority="73" w:unhideWhenUsed="0"/>
+    <w:lsdException w:name="Light Shading Accent 5" w:semiHidden="0" w:uiPriority="60" w:unhideWhenUsed="0"/>
+    <w:lsdException w:name="Light List Accent 5" w:semiHidden="0" w:uiPriority="61" w:unhideWhenUsed="0"/>
+    <w:lsdException w:name="Light Grid Accent 5" w:semiHidden="0" w:uiPriority="62" w:unhideWhenUsed="0"/>
+    <w:lsdException w:name="Medium Shading 1 Accent 5" w:semiHidden="0" w:uiPriority="63" w:unhideWhenUsed="0"/>
+    <w:lsdException w:name="Medium Shading 2 Accent 5" w:semiHidden="0" w:uiPriority="64" w:unhideWhenUsed="0"/>
+    <w:lsdException w:name="Medium List 1 Accent 5" w:semiHidden="0" w:uiPriority="65" w:unhideWhenUsed="0"/>
+    <w:lsdException w:name="Medium List 2 Accent 5" w:semiHidden="0" w:uiPriority="66" w:unhideWhenUsed="0"/>
+    <w:lsdException w:name="Medium Grid 1 Accent 5" w:semiHidden="0" w:uiPriority="67" w:unhideWhenUsed="0"/>
+    <w:lsdException w:name="Medium Grid 2 Accent 5" w:semiHidden="0" w:uiPriority="68" w:unhideWhenUsed="0"/>
+    <w:lsdException w:name="Medium Grid 3 Accent 5" w:semiHidden="0" w:uiPriority="69" w:unhideWhenUsed="0"/>
+    <w:lsdException w:name="Dark List Accent 5" w:semiHidden="0" w:uiPriority="70" w:unhideWhenUsed="0"/>
+    <w:lsdException w:name="Colorful Shading Accent 5" w:semiHidden="0" w:uiPriority="71" w:unhideWhenUsed="0"/>
+    <w:lsdException w:name="Colorful List Accent 5" w:semiHidden="0" w:uiPriority="72" w:unhideWhenUsed="0"/>
+    <w:lsdException w:name="Colorful Grid Accent 5" w:semiHidden="0" w:uiPriority="73" w:unhideWhenUsed="0"/>
+    <w:lsdException w:name="Light Shading Accent 6" w:semiHidden="0" w:uiPriority="60" w:unhideWhenUsed="0"/>
+    <w:lsdException w:name="Light List Accent 6" w:semiHidden="0" w:uiPriority="61" w:unhideWhenUsed="0"/>
+    <w:lsdException w:name="Light Grid Accent 6" w:semiHidden="0" w:uiPriority="62" w:unhideWhenUsed="0"/>
+    <w:lsdException w:name="Medium Shading 1 Accent 6" w:semiHidden="0" w:uiPriority="63" w:unhideWhenUsed="0"/>
+    <w:lsdException w:name="Medium Shading 2 Accent 6" w:semiHidden="0" w:uiPriority="64" w:unhideWhenUsed="0"/>
+    <w:lsdException w:name="Medium List 1 Accent 6" w:semiHidden="0" w:uiPriority="65" w:unhideWhenUsed="0"/>
+    <w:lsdException w:name="Medium List 2 Accent 6" w:semiHidden="0" w:uiPriority="66" w:unhideWhenUsed="0"/>
+    <w:lsdException w:name="Medium Grid 1 Accent 6" w:semiHidden="0" w:uiPriority="67" w:unhideWhenUsed="0"/>
+    <w:lsdException w:name="Medium Grid 2 Accent 6" w:semiHidden="0" w:uiPriority="68" w:unhideWhenUsed="0"/>
+    <w:lsdException w:name="Medium Grid 3 Accent 6" w:semiHidden="0" w:uiPriority="69" w:unhideWhenUsed="0"/>
+    <w:lsdException w:name="Dark List Accent 6" w:semiHidden="0" w:uiPriority="70" w:unhideWhenUsed="0"/>
+    <w:lsdException w:name="Colorful Shading Accent 6" w:semiHidden="0" w:uiPriority="71" w:unhideWhenUsed="0"/>
+    <w:lsdException w:name="Colorful List Accent 6" w:semiHidden="0" w:uiPriority="72" w:unhideWhenUsed="0"/>
+    <w:lsdException w:name="Colorful Grid Accent 6" w:semiHidden="0" w:uiPriority="73" w:unhideWhenUsed="0"/>
+    <w:lsdException w:name="Subtle Emphasis" w:semiHidden="0" w:uiPriority="19" w:unhideWhenUsed="0" w:qFormat="1"/>
+    <w:lsdException w:name="Intense Emphasis" w:semiHidden="0" w:uiPriority="21" w:unhideWhenUsed="0" w:qFormat="1"/>
+    <w:lsdException w:name="Subtle Reference" w:semiHidden="0" w:uiPriority="31" w:unhideWhenUsed="0" w:qFormat="1"/>
+    <w:lsdException w:name="Intense Reference" w:semiHidden="0" w:uiPriority="32" w:unhideWhenUsed="0" w:qFormat="1"/>
+    <w:lsdException w:name="Book Title" w:semiHidden="0" w:uiPriority="33" w:unhideWhenUsed="0" w:qFormat="1"/>
+    <w:lsdException w:name="Bibliography" w:uiPriority="37"/>
+    <w:lsdException w:name="TOC Heading" w:uiPriority="39" w:qFormat="1"/>
+  </w:latentStyles>
+  <w:style w:type="paragraph" w:default="1" w:styleId="Normal">
+    <w:name w:val="Normal"/>
+    <w:qFormat/>
+  </w:style>
+  <w:style w:type="character" w:default="1" w:styleId="DefaultParagraphFont">
+    <w:name w:val="Default Paragraph Font"/>
+    <w:uiPriority w:val="1"/>
+    <w:semiHidden/>
+    <w:unhideWhenUsed/>
+  </w:style>
+  <w:style w:type="table" w:default="1" w:styleId="TableNormal">
+    <w:name w:val="Normal Table"/>
+    <w:uiPriority w:val="99"/>
+    <w:semiHidden/>
+    <w:unhideWhenUsed/>
+    <w:tblPr>
+      <w:tblInd w:w="0" w:type="dxa"/>
+      <w:tblCellMar>
+        <w:top w:w="0" w:type="dxa"/>
+        <w:left w:w="108" w:type="dxa"/>
+        <w:bottom w:w="0" w:type="dxa"/>
+        <w:right w:w="108" w:type="dxa"/>
+      </w:tblCellMar>
+    </w:tblPr>
+  </w:style>
+  <w:style w:type="numbering" w:default="1" w:styleId="NoList">
+    <w:name w:val="No List"/>
+    <w:uiPriority w:val="99"/>
+    <w:semiHidden/>
+    <w:unhideWhenUsed/>
+  </w:style>
+  <w:style w:type="paragraph" w:styleId="NoSpacing">
+    <w:name w:val="No Spacing"/>
+    <w:link w:val="NoSpacingChar"/>
+    <w:uiPriority w:val="1"/>
+    <w:qFormat/>
+    <w:rsid w:val="003F6378"/>
+    <w:pPr>
+      <w:spacing w:after="0" w:line="240" w:lineRule="auto"/>
+    </w:pPr>
+    <w:rPr>
+      <w:rFonts w:eastAsiaTheme="minorEastAsia"/>
+    </w:rPr>
+  </w:style>
+  <w:style w:type="character" w:customStyle="1" w:styleId="NoSpacingChar">
+    <w:name w:val="No Spacing Char"/>
+    <w:basedOn w:val="DefaultParagraphFont"/>
+    <w:link w:val="NoSpacing"/>
+    <w:uiPriority w:val="1"/>
+    <w:rsid w:val="003F6378"/>
+    <w:rPr>
+      <w:rFonts w:eastAsiaTheme="minorEastAsia"/>
+    </w:rPr>
+  </w:style>
+  <w:style w:type="paragraph" w:styleId="ListParagraph">
+    <w:name w:val="List Paragraph"/>
+    <w:basedOn w:val="Normal"/>
+    <w:uiPriority w:val="34"/>
+    <w:qFormat/>
+    <w:rsid w:val="003072AD"/>
+    <w:pPr>
+      <w:ind w:left="720"/>
+      <w:contextualSpacing/>
+    </w:pPr>
+  </w:style>
+  <w:style w:type="paragraph" w:styleId="BalloonText">
+    <w:name w:val="Balloon Text"/>
+    <w:basedOn w:val="Normal"/>
+    <w:link w:val="BalloonTextChar"/>
+    <w:uiPriority w:val="99"/>
+    <w:semiHidden/>
+    <w:unhideWhenUsed/>
+    <w:rsid w:val="00577E97"/>
+    <w:pPr>
+      <w:spacing w:after="0" w:line="240" w:lineRule="auto"/>
+    </w:pPr>
+    <w:rPr>
+      <w:rFonts w:ascii="Tahoma" w:hAnsi="Tahoma" w:cs="Tahoma"/>
+      <w:sz w:val="16"/>
+      <w:szCs w:val="16"/>
+    </w:rPr>
+  </w:style>
+  <w:style w:type="character" w:customStyle="1" w:styleId="BalloonTextChar">
+    <w:name w:val="Balloon Text Char"/>
+    <w:basedOn w:val="DefaultParagraphFont"/>
+    <w:link w:val="BalloonText"/>
+    <w:uiPriority w:val="99"/>
+    <w:semiHidden/>
+    <w:rsid w:val="00577E97"/>
+    <w:rPr>
+      <w:rFonts w:ascii="Tahoma" w:hAnsi="Tahoma" w:cs="Tahoma"/>
+      <w:sz w:val="16"/>
+      <w:szCs w:val="16"/>
+    </w:rPr>
   </w:style>
 </w:styles>
 </file>
@@ -1539,7 +1648,7 @@
   <a:extraClrSchemeLst/>
   <a:extLst>
     <a:ext uri="{05A4C25C-085E-4340-85A3-A5531E510DB2}">
-      <thm15:themeFamily xmlns:thm15="http://schemas.microsoft.com/office/thememl/2012/main" name="Office Theme" id="{62F939B6-93AF-4DB8-9C6B-D6C7DFDC589F}" vid="{4A3C46E8-61CC-4603-A589-7422A47A8E4A}"/>
+      <thm15:themeFamily xmlns:thm15="http://schemas.microsoft.com/office/thememl/2012/main" xmlns="" name="Office Theme" id="{62F939B6-93AF-4DB8-9C6B-D6C7DFDC589F}" vid="{4A3C46E8-61CC-4603-A589-7422A47A8E4A}"/>
     </a:ext>
   </a:extLst>
 </a:theme>

</xml_diff>

<commit_message>
Updated document with pictures of wireframe
Signed-off-by: lamckalex <lam.ck.alex@gmail.com>
</commit_message>
<xml_diff>
--- a/documentation/project_proposal.docx
+++ b/documentation/project_proposal.docx
@@ -1,6 +1,6 @@
 
 <file path=word/document.xml><?xml version="1.0" encoding="utf-8"?>
-<w:document xmlns:wpc="http://schemas.microsoft.com/office/word/2010/wordprocessingCanvas" xmlns:mc="http://schemas.openxmlformats.org/markup-compatibility/2006" xmlns:o="urn:schemas-microsoft-com:office:office" xmlns:r="http://schemas.openxmlformats.org/officeDocument/2006/relationships" xmlns:m="http://schemas.openxmlformats.org/officeDocument/2006/math" xmlns:v="urn:schemas-microsoft-com:vml" xmlns:wp14="http://schemas.microsoft.com/office/word/2010/wordprocessingDrawing" xmlns:wp="http://schemas.openxmlformats.org/drawingml/2006/wordprocessingDrawing" xmlns:w10="urn:schemas-microsoft-com:office:word" xmlns:w="http://schemas.openxmlformats.org/wordprocessingml/2006/main" xmlns:w14="http://schemas.microsoft.com/office/word/2010/wordml" xmlns:wpg="http://schemas.microsoft.com/office/word/2010/wordprocessingGroup" xmlns:wpi="http://schemas.microsoft.com/office/word/2010/wordprocessingInk" xmlns:wne="http://schemas.microsoft.com/office/word/2006/wordml" xmlns:wps="http://schemas.microsoft.com/office/word/2010/wordprocessingShape" mc:Ignorable="w14 wp14">
+<w:document xmlns:wpc="http://schemas.microsoft.com/office/word/2010/wordprocessingCanvas" xmlns:mc="http://schemas.openxmlformats.org/markup-compatibility/2006" xmlns:o="urn:schemas-microsoft-com:office:office" xmlns:r="http://schemas.openxmlformats.org/officeDocument/2006/relationships" xmlns:m="http://schemas.openxmlformats.org/officeDocument/2006/math" xmlns:v="urn:schemas-microsoft-com:vml" xmlns:wp14="http://schemas.microsoft.com/office/word/2010/wordprocessingDrawing" xmlns:wp="http://schemas.openxmlformats.org/drawingml/2006/wordprocessingDrawing" xmlns:w10="urn:schemas-microsoft-com:office:word" xmlns:w="http://schemas.openxmlformats.org/wordprocessingml/2006/main" xmlns:w14="http://schemas.microsoft.com/office/word/2010/wordml" xmlns:w15="http://schemas.microsoft.com/office/word/2012/wordml" xmlns:wpg="http://schemas.microsoft.com/office/word/2010/wordprocessingGroup" xmlns:wpi="http://schemas.microsoft.com/office/word/2010/wordprocessingInk" xmlns:wne="http://schemas.microsoft.com/office/word/2006/wordml" xmlns:wps="http://schemas.microsoft.com/office/word/2010/wordprocessingShape" mc:Ignorable="w14 w15 wp14">
   <w:body>
     <w:sdt>
       <w:sdtPr>
@@ -17,7 +17,6 @@
           <w:r>
             <w:rPr>
               <w:noProof/>
-              <w:lang w:val="en-CA" w:eastAsia="en-CA"/>
             </w:rPr>
             <mc:AlternateContent>
               <mc:Choice Requires="wps">
@@ -221,7 +220,7 @@
                   </wp:anchor>
                 </w:drawing>
               </mc:Choice>
-              <mc:Fallback xmlns:w15="http://schemas.microsoft.com/office/word/2012/wordml">
+              <mc:Fallback>
                 <w:pict>
                   <v:shapetype id="_x0000_t202" coordsize="21600,21600" o:spt="202" path="m,l,21600r21600,l21600,xe">
                     <v:stroke joinstyle="miter"/>
@@ -253,6 +252,7 @@
                               <w:dataBinding w:prefixMappings="xmlns:ns0='http://purl.org/dc/elements/1.1/' xmlns:ns1='http://schemas.openxmlformats.org/package/2006/metadata/core-properties' " w:xpath="/ns1:coreProperties[1]/ns0:title[1]" w:storeItemID="{6C3C8BC8-F283-45AE-878A-BAB7291924A1}"/>
                               <w:text/>
                             </w:sdtPr>
+                            <w:sdtEndPr/>
                             <w:sdtContent>
                               <w:r>
                                 <w:rPr>
@@ -279,6 +279,7 @@
                             <w:dataBinding w:prefixMappings="xmlns:ns0='http://purl.org/dc/elements/1.1/' xmlns:ns1='http://schemas.openxmlformats.org/package/2006/metadata/core-properties' " w:xpath="/ns1:coreProperties[1]/ns0:subject[1]" w:storeItemID="{6C3C8BC8-F283-45AE-878A-BAB7291924A1}"/>
                             <w:text/>
                           </w:sdtPr>
+                          <w:sdtEndPr/>
                           <w:sdtContent>
                             <w:p>
                               <w:pPr>
@@ -317,6 +318,7 @@
                             <w:dataBinding w:prefixMappings="xmlns:ns0='http://purl.org/dc/elements/1.1/' xmlns:ns1='http://schemas.openxmlformats.org/package/2006/metadata/core-properties' " w:xpath="/ns1:coreProperties[1]/ns0:creator[1]" w:storeItemID="{6C3C8BC8-F283-45AE-878A-BAB7291924A1}"/>
                             <w:text/>
                           </w:sdtPr>
+                          <w:sdtEndPr/>
                           <w:sdtContent>
                             <w:p>
                               <w:pPr>
@@ -352,7 +354,6 @@
           <w:r>
             <w:rPr>
               <w:noProof/>
-              <w:lang w:val="en-CA" w:eastAsia="en-CA"/>
             </w:rPr>
             <mc:AlternateContent>
               <mc:Choice Requires="wps">
@@ -478,7 +479,7 @@
                   </wp:anchor>
                 </w:drawing>
               </mc:Choice>
-              <mc:Fallback xmlns:w15="http://schemas.microsoft.com/office/word/2012/wordml">
+              <mc:Fallback>
                 <w:pict>
                   <v:rect id="Rectangle 132" o:spid="_x0000_s1027" style="position:absolute;margin-left:-4.4pt;margin-top:0;width:46.8pt;height:77.75pt;z-index:251659264;visibility:visible;mso-wrap-style:square;mso-width-percent:76;mso-height-percent:98;mso-top-percent:23;mso-wrap-distance-left:9pt;mso-wrap-distance-top:0;mso-wrap-distance-right:9pt;mso-wrap-distance-bottom:0;mso-position-horizontal:right;mso-position-horizontal-relative:margin;mso-position-vertical-relative:page;mso-width-percent:76;mso-height-percent:98;mso-top-percent:23;mso-width-relative:page;mso-height-relative:page;v-text-anchor:bottom" o:gfxdata="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" fillcolor="#5b9bd5 [3204]" stroked="f" strokeweight="1pt">
                     <v:path arrowok="t"/>
@@ -503,6 +504,7 @@
                               <w:calendar w:val="gregorian"/>
                             </w:date>
                           </w:sdtPr>
+                          <w:sdtEndPr/>
                           <w:sdtContent>
                             <w:p>
                               <w:pPr>
@@ -550,7 +552,13 @@
         <w:t xml:space="preserve">“Steals and Deals” is a site that is designed for users to </w:t>
       </w:r>
       <w:r>
-        <w:t>post advertisements, and view other’s posts</w:t>
+        <w:t>post advertisements, and view other</w:t>
+      </w:r>
+      <w:r>
+        <w:t xml:space="preserve"> people</w:t>
+      </w:r>
+      <w:r>
+        <w:t>’s posts</w:t>
       </w:r>
       <w:r>
         <w:t xml:space="preserve">. Users can sign up, login and upload posts </w:t>
@@ -559,7 +567,15 @@
         <w:t>to advertise their products and services</w:t>
       </w:r>
       <w:r>
-        <w:t xml:space="preserve">. Other users can go through the “tiles” on the front page, sort, and click into ad postings. Each post will be linked to a user and users can leave other users reviews and “thumbs up” or “thumbs down” each other. This helps regulate the community and keep the amount of bad users down and </w:t>
+        <w:t>. Other users can go through the “</w:t>
+      </w:r>
+      <w:r>
+        <w:t>cards</w:t>
+      </w:r>
+      <w:bookmarkStart w:id="0" w:name="_GoBack"/>
+      <w:bookmarkEnd w:id="0"/>
+      <w:r>
+        <w:t xml:space="preserve">” on the front page, sort, and click into ad postings. Each post will be linked to a user and users can leave other users reviews and “thumbs up” or “thumbs down” each other. This helps regulate the community and keep the amount of bad users down and </w:t>
       </w:r>
       <w:r>
         <w:t>cultivate</w:t>
@@ -598,10 +614,10 @@
             <v:path o:extrusionok="f" gradientshapeok="t" o:connecttype="rect"/>
             <o:lock v:ext="edit" aspectratio="t"/>
           </v:shapetype>
-          <v:shape id="_x0000_i1027" type="#_x0000_t75" style="width:169.5pt;height:248.25pt" o:ole="">
-            <v:imagedata r:id="rId7" o:title=""/>
+          <v:shape id="_x0000_i1025" type="#_x0000_t75" style="width:169.5pt;height:248.25pt" o:ole="">
+            <v:imagedata r:id="rId6" o:title=""/>
           </v:shape>
-          <o:OLEObject Type="Embed" ProgID="Visio.Drawing.11" ShapeID="_x0000_i1027" DrawAspect="Content" ObjectID="_1483976117" r:id="rId8"/>
+          <o:OLEObject Type="Embed" ProgID="Visio.Drawing.11" ShapeID="_x0000_i1025" DrawAspect="Content" ObjectID="_1484073799" r:id="rId7"/>
         </w:object>
       </w:r>
     </w:p>
@@ -718,8 +734,6 @@
       <w:r>
         <w:t>Search Ads – user searches for specific products.</w:t>
       </w:r>
-      <w:bookmarkStart w:id="0" w:name="_GoBack"/>
-      <w:bookmarkEnd w:id="0"/>
     </w:p>
     <w:p>
       <w:r>
@@ -738,14 +752,39 @@
       </w:pPr>
       <w:r>
         <w:object w:dxaOrig="9496" w:dyaOrig="13606">
-          <v:shape id="_x0000_i1025" type="#_x0000_t75" style="width:356.55pt;height:510.9pt" o:ole="">
-            <v:imagedata r:id="rId9" o:title=""/>
+          <v:shape id="_x0000_i1026" type="#_x0000_t75" style="width:356.55pt;height:510.9pt" o:ole="">
+            <v:imagedata r:id="rId8" o:title=""/>
           </v:shape>
-          <o:OLEObject Type="Embed" ProgID="Visio.Drawing.15" ShapeID="_x0000_i1025" DrawAspect="Content" ObjectID="_1483976118" r:id="rId10"/>
+          <o:OLEObject Type="Embed" ProgID="Visio.Drawing.15" ShapeID="_x0000_i1026" DrawAspect="Content" ObjectID="_1484073800" r:id="rId9"/>
         </w:object>
       </w:r>
     </w:p>
     <w:p/>
+    <w:p>
+      <w:r>
+        <w:br w:type="page"/>
+      </w:r>
+    </w:p>
+    <w:p>
+      <w:r>
+        <w:lastRenderedPageBreak/>
+        <w:t>Databases</w:t>
+      </w:r>
+    </w:p>
+    <w:p/>
+    <w:p>
+      <w:pPr>
+        <w:jc w:val="center"/>
+      </w:pPr>
+      <w:r>
+        <w:object w:dxaOrig="9001" w:dyaOrig="7533">
+          <v:shape id="_x0000_i1027" type="#_x0000_t75" style="width:450.05pt;height:376.65pt" o:ole="">
+            <v:imagedata r:id="rId10" o:title=""/>
+          </v:shape>
+          <o:OLEObject Type="Embed" ProgID="Visio.Drawing.11" ShapeID="_x0000_i1027" DrawAspect="Content" ObjectID="_1484073801" r:id="rId11"/>
+        </w:object>
+      </w:r>
+    </w:p>
     <w:p>
       <w:r>
         <w:br w:type="page"/>
@@ -756,26 +795,55 @@
         <w:lastRenderedPageBreak/>
         <w:t>Site wireframe</w:t>
       </w:r>
-    </w:p>
-    <w:p>
-      <w:r>
-        <w:t>Databases</w:t>
+      <w:r>
+        <w:pict>
+          <v:shape id="_x0000_i1028" type="#_x0000_t75" style="width:467.7pt;height:591.25pt">
+            <v:imagedata r:id="rId12" o:title="scan0006"/>
+          </v:shape>
+        </w:pict>
+      </w:r>
+      <w:r>
+        <w:lastRenderedPageBreak/>
+        <w:pict>
+          <v:shape id="_x0000_i1029" type="#_x0000_t75" style="width:467.7pt;height:594.2pt">
+            <v:imagedata r:id="rId13" o:title="scan0007"/>
+          </v:shape>
+        </w:pict>
+      </w:r>
+      <w:r>
+        <w:lastRenderedPageBreak/>
+        <w:pict>
+          <v:shape id="_x0000_i1030" type="#_x0000_t75" style="width:467.7pt;height:594.2pt">
+            <v:imagedata r:id="rId14" o:title="scan0008"/>
+          </v:shape>
+        </w:pict>
+      </w:r>
+      <w:r>
+        <w:lastRenderedPageBreak/>
+        <w:pict>
+          <v:shape id="_x0000_i1031" type="#_x0000_t75" style="width:467.7pt;height:594.2pt">
+            <v:imagedata r:id="rId15" o:title="scan"/>
+          </v:shape>
+        </w:pict>
+      </w:r>
+      <w:r>
+        <w:lastRenderedPageBreak/>
+        <w:pict>
+          <v:shape id="_x0000_i1032" type="#_x0000_t75" style="width:467.7pt;height:594.2pt">
+            <v:imagedata r:id="rId16" o:title="scan0004"/>
+          </v:shape>
+        </w:pict>
+      </w:r>
+      <w:r>
+        <w:lastRenderedPageBreak/>
+        <w:pict>
+          <v:shape id="_x0000_i1033" type="#_x0000_t75" style="width:467.7pt;height:594.2pt">
+            <v:imagedata r:id="rId17" o:title="scan0005"/>
+          </v:shape>
+        </w:pict>
       </w:r>
     </w:p>
     <w:p/>
-    <w:p>
-      <w:pPr>
-        <w:jc w:val="center"/>
-      </w:pPr>
-      <w:r>
-        <w:object w:dxaOrig="9001" w:dyaOrig="7533">
-          <v:shape id="_x0000_i1026" type="#_x0000_t75" style="width:450.05pt;height:376.65pt" o:ole="">
-            <v:imagedata r:id="rId11" o:title=""/>
-          </v:shape>
-          <o:OLEObject Type="Embed" ProgID="Visio.Drawing.11" ShapeID="_x0000_i1026" DrawAspect="Content" ObjectID="_1483976119" r:id="rId12"/>
-        </w:object>
-      </w:r>
-    </w:p>
     <w:sectPr>
       <w:pgSz w:w="12240" w:h="15840"/>
       <w:pgMar w:top="1440" w:right="1440" w:bottom="1440" w:left="1440" w:header="720" w:footer="720" w:gutter="0"/>
@@ -789,7 +857,7 @@
 </file>
 
 <file path=word/numbering.xml><?xml version="1.0" encoding="utf-8"?>
-<w:numbering xmlns:wpc="http://schemas.microsoft.com/office/word/2010/wordprocessingCanvas" xmlns:mc="http://schemas.openxmlformats.org/markup-compatibility/2006" xmlns:o="urn:schemas-microsoft-com:office:office" xmlns:r="http://schemas.openxmlformats.org/officeDocument/2006/relationships" xmlns:m="http://schemas.openxmlformats.org/officeDocument/2006/math" xmlns:v="urn:schemas-microsoft-com:vml" xmlns:wp14="http://schemas.microsoft.com/office/word/2010/wordprocessingDrawing" xmlns:wp="http://schemas.openxmlformats.org/drawingml/2006/wordprocessingDrawing" xmlns:w10="urn:schemas-microsoft-com:office:word" xmlns:w="http://schemas.openxmlformats.org/wordprocessingml/2006/main" xmlns:w14="http://schemas.microsoft.com/office/word/2010/wordml" xmlns:wpg="http://schemas.microsoft.com/office/word/2010/wordprocessingGroup" xmlns:wpi="http://schemas.microsoft.com/office/word/2010/wordprocessingInk" xmlns:wne="http://schemas.microsoft.com/office/word/2006/wordml" xmlns:wps="http://schemas.microsoft.com/office/word/2010/wordprocessingShape" mc:Ignorable="w14 wp14">
+<w:numbering xmlns:wpc="http://schemas.microsoft.com/office/word/2010/wordprocessingCanvas" xmlns:mc="http://schemas.openxmlformats.org/markup-compatibility/2006" xmlns:o="urn:schemas-microsoft-com:office:office" xmlns:r="http://schemas.openxmlformats.org/officeDocument/2006/relationships" xmlns:m="http://schemas.openxmlformats.org/officeDocument/2006/math" xmlns:v="urn:schemas-microsoft-com:vml" xmlns:wp14="http://schemas.microsoft.com/office/word/2010/wordprocessingDrawing" xmlns:wp="http://schemas.openxmlformats.org/drawingml/2006/wordprocessingDrawing" xmlns:w10="urn:schemas-microsoft-com:office:word" xmlns:w="http://schemas.openxmlformats.org/wordprocessingml/2006/main" xmlns:w14="http://schemas.microsoft.com/office/word/2010/wordml" xmlns:w15="http://schemas.microsoft.com/office/word/2012/wordml" xmlns:wpg="http://schemas.microsoft.com/office/word/2010/wordprocessingGroup" xmlns:wpi="http://schemas.microsoft.com/office/word/2010/wordprocessingInk" xmlns:wne="http://schemas.microsoft.com/office/word/2006/wordml" xmlns:wps="http://schemas.microsoft.com/office/word/2010/wordprocessingShape" mc:Ignorable="w14 w15 wp14">
   <w:abstractNum w:abstractNumId="0">
     <w:nsid w:val="274F4BD1"/>
     <w:multiLevelType w:val="hybridMultilevel"/>
@@ -886,7 +954,7 @@
 </file>
 
 <file path=word/styles.xml><?xml version="1.0" encoding="utf-8"?>
-<w:styles xmlns:mc="http://schemas.openxmlformats.org/markup-compatibility/2006" xmlns:r="http://schemas.openxmlformats.org/officeDocument/2006/relationships" xmlns:w="http://schemas.openxmlformats.org/wordprocessingml/2006/main" xmlns:w14="http://schemas.microsoft.com/office/word/2010/wordml" mc:Ignorable="w14">
+<w:styles xmlns:mc="http://schemas.openxmlformats.org/markup-compatibility/2006" xmlns:r="http://schemas.openxmlformats.org/officeDocument/2006/relationships" xmlns:w="http://schemas.openxmlformats.org/wordprocessingml/2006/main" xmlns:w14="http://schemas.microsoft.com/office/word/2010/wordml" xmlns:w15="http://schemas.microsoft.com/office/word/2012/wordml" mc:Ignorable="w14 w15">
   <w:docDefaults>
     <w:rPrDefault>
       <w:rPr>
@@ -902,398 +970,378 @@
       </w:pPr>
     </w:pPrDefault>
   </w:docDefaults>
-  <w:latentStyles w:defLockedState="0" w:defUIPriority="99" w:defSemiHidden="1" w:defUnhideWhenUsed="1" w:defQFormat="0" w:count="267">
-    <w:lsdException w:name="Normal" w:semiHidden="0" w:uiPriority="0" w:unhideWhenUsed="0" w:qFormat="1"/>
-    <w:lsdException w:name="heading 1" w:semiHidden="0" w:uiPriority="9" w:unhideWhenUsed="0" w:qFormat="1"/>
-    <w:lsdException w:name="heading 2" w:uiPriority="9" w:qFormat="1"/>
-    <w:lsdException w:name="heading 3" w:uiPriority="9" w:qFormat="1"/>
-    <w:lsdException w:name="heading 4" w:uiPriority="9" w:qFormat="1"/>
-    <w:lsdException w:name="heading 5" w:uiPriority="9" w:qFormat="1"/>
-    <w:lsdException w:name="heading 6" w:uiPriority="9" w:qFormat="1"/>
-    <w:lsdException w:name="heading 7" w:uiPriority="9" w:qFormat="1"/>
-    <w:lsdException w:name="heading 8" w:uiPriority="9" w:qFormat="1"/>
-    <w:lsdException w:name="heading 9" w:uiPriority="9" w:qFormat="1"/>
-    <w:lsdException w:name="toc 1" w:uiPriority="39"/>
-    <w:lsdException w:name="toc 2" w:uiPriority="39"/>
-    <w:lsdException w:name="toc 3" w:uiPriority="39"/>
-    <w:lsdException w:name="toc 4" w:uiPriority="39"/>
-    <w:lsdException w:name="toc 5" w:uiPriority="39"/>
-    <w:lsdException w:name="toc 6" w:uiPriority="39"/>
-    <w:lsdException w:name="toc 7" w:uiPriority="39"/>
-    <w:lsdException w:name="toc 8" w:uiPriority="39"/>
-    <w:lsdException w:name="toc 9" w:uiPriority="39"/>
-    <w:lsdException w:name="caption" w:uiPriority="35" w:qFormat="1"/>
-    <w:lsdException w:name="Title" w:semiHidden="0" w:uiPriority="10" w:unhideWhenUsed="0" w:qFormat="1"/>
-    <w:lsdException w:name="Default Paragraph Font" w:uiPriority="1"/>
-    <w:lsdException w:name="Subtitle" w:semiHidden="0" w:uiPriority="11" w:unhideWhenUsed="0" w:qFormat="1"/>
-    <w:lsdException w:name="Strong" w:semiHidden="0" w:uiPriority="22" w:unhideWhenUsed="0" w:qFormat="1"/>
-    <w:lsdException w:name="Emphasis" w:semiHidden="0" w:uiPriority="20" w:unhideWhenUsed="0" w:qFormat="1"/>
-    <w:lsdException w:name="Table Grid" w:semiHidden="0" w:uiPriority="39" w:unhideWhenUsed="0"/>
-    <w:lsdException w:name="Placeholder Text" w:unhideWhenUsed="0"/>
-    <w:lsdException w:name="No Spacing" w:semiHidden="0" w:uiPriority="1" w:unhideWhenUsed="0" w:qFormat="1"/>
-    <w:lsdException w:name="Light Shading" w:semiHidden="0" w:uiPriority="60" w:unhideWhenUsed="0"/>
-    <w:lsdException w:name="Light List" w:semiHidden="0" w:uiPriority="61" w:unhideWhenUsed="0"/>
-    <w:lsdException w:name="Light Grid" w:semiHidden="0" w:uiPriority="62" w:unhideWhenUsed="0"/>
-    <w:lsdException w:name="Medium Shading 1" w:semiHidden="0" w:uiPriority="63" w:unhideWhenUsed="0"/>
-    <w:lsdException w:name="Medium Shading 2" w:semiHidden="0" w:uiPriority="64" w:unhideWhenUsed="0"/>
-    <w:lsdException w:name="Medium List 1" w:semiHidden="0" w:uiPriority="65" w:unhideWhenUsed="0"/>
-    <w:lsdException w:name="Medium List 2" w:semiHidden="0" w:uiPriority="66" w:unhideWhenUsed="0"/>
-    <w:lsdException w:name="Medium Grid 1" w:semiHidden="0" w:uiPriority="67" w:unhideWhenUsed="0"/>
-    <w:lsdException w:name="Medium Grid 2" w:semiHidden="0" w:uiPriority="68" w:unhideWhenUsed="0"/>
-    <w:lsdException w:name="Medium Grid 3" w:semiHidden="0" w:uiPriority="69" w:unhideWhenUsed="0"/>
-    <w:lsdException w:name="Dark List" w:semiHidden="0" w:uiPriority="70" w:unhideWhenUsed="0"/>
-    <w:lsdException w:name="Colorful Shading" w:semiHidden="0" w:uiPriority="71" w:unhideWhenUsed="0"/>
-    <w:lsdException w:name="Colorful List" w:semiHidden="0" w:uiPriority="72" w:unhideWhenUsed="0"/>
-    <w:lsdException w:name="Colorful Grid" w:semiHidden="0" w:uiPriority="73" w:unhideWhenUsed="0"/>
-    <w:lsdException w:name="Light Shading Accent 1" w:semiHidden="0" w:uiPriority="60" w:unhideWhenUsed="0"/>
-    <w:lsdException w:name="Light List Accent 1" w:semiHidden="0" w:uiPriority="61" w:unhideWhenUsed="0"/>
-    <w:lsdException w:name="Light Grid Accent 1" w:semiHidden="0" w:uiPriority="62" w:unhideWhenUsed="0"/>
-    <w:lsdException w:name="Medium Shading 1 Accent 1" w:semiHidden="0" w:uiPriority="63" w:unhideWhenUsed="0"/>
-    <w:lsdException w:name="Medium Shading 2 Accent 1" w:semiHidden="0" w:uiPriority="64" w:unhideWhenUsed="0"/>
-    <w:lsdException w:name="Medium List 1 Accent 1" w:semiHidden="0" w:uiPriority="65" w:unhideWhenUsed="0"/>
-    <w:lsdException w:name="Revision" w:unhideWhenUsed="0"/>
-    <w:lsdException w:name="List Paragraph" w:semiHidden="0" w:uiPriority="34" w:unhideWhenUsed="0" w:qFormat="1"/>
-    <w:lsdException w:name="Quote" w:semiHidden="0" w:uiPriority="29" w:unhideWhenUsed="0" w:qFormat="1"/>
-    <w:lsdException w:name="Intense Quote" w:semiHidden="0" w:uiPriority="30" w:unhideWhenUsed="0" w:qFormat="1"/>
-    <w:lsdException w:name="Medium List 2 Accent 1" w:semiHidden="0" w:uiPriority="66" w:unhideWhenUsed="0"/>
-    <w:lsdException w:name="Medium Grid 1 Accent 1" w:semiHidden="0" w:uiPriority="67" w:unhideWhenUsed="0"/>
-    <w:lsdException w:name="Medium Grid 2 Accent 1" w:semiHidden="0" w:uiPriority="68" w:unhideWhenUsed="0"/>
-    <w:lsdException w:name="Medium Grid 3 Accent 1" w:semiHidden="0" w:uiPriority="69" w:unhideWhenUsed="0"/>
-    <w:lsdException w:name="Dark List Accent 1" w:semiHidden="0" w:uiPriority="70" w:unhideWhenUsed="0"/>
-    <w:lsdException w:name="Colorful Shading Accent 1" w:semiHidden="0" w:uiPriority="71" w:unhideWhenUsed="0"/>
-    <w:lsdException w:name="Colorful List Accent 1" w:semiHidden="0" w:uiPriority="72" w:unhideWhenUsed="0"/>
-    <w:lsdException w:name="Colorful Grid Accent 1" w:semiHidden="0" w:uiPriority="73" w:unhideWhenUsed="0"/>
-    <w:lsdException w:name="Light Shading Accent 2" w:semiHidden="0" w:uiPriority="60" w:unhideWhenUsed="0"/>
-    <w:lsdException w:name="Light List Accent 2" w:semiHidden="0" w:uiPriority="61" w:unhideWhenUsed="0"/>
-    <w:lsdException w:name="Light Grid Accent 2" w:semiHidden="0" w:uiPriority="62" w:unhideWhenUsed="0"/>
-    <w:lsdException w:name="Medium Shading 1 Accent 2" w:semiHidden="0" w:uiPriority="63" w:unhideWhenUsed="0"/>
-    <w:lsdException w:name="Medium Shading 2 Accent 2" w:semiHidden="0" w:uiPriority="64" w:unhideWhenUsed="0"/>
-    <w:lsdException w:name="Medium List 1 Accent 2" w:semiHidden="0" w:uiPriority="65" w:unhideWhenUsed="0"/>
-    <w:lsdException w:name="Medium List 2 Accent 2" w:semiHidden="0" w:uiPriority="66" w:unhideWhenUsed="0"/>
-    <w:lsdException w:name="Medium Grid 1 Accent 2" w:semiHidden="0" w:uiPriority="67" w:unhideWhenUsed="0"/>
-    <w:lsdException w:name="Medium Grid 2 Accent 2" w:semiHidden="0" w:uiPriority="68" w:unhideWhenUsed="0"/>
-    <w:lsdException w:name="Medium Grid 3 Accent 2" w:semiHidden="0" w:uiPriority="69" w:unhideWhenUsed="0"/>
-    <w:lsdException w:name="Dark List Accent 2" w:semiHidden="0" w:uiPriority="70" w:unhideWhenUsed="0"/>
-    <w:lsdException w:name="Colorful Shading Accent 2" w:semiHidden="0" w:uiPriority="71" w:unhideWhenUsed="0"/>
-    <w:lsdException w:name="Colorful List Accent 2" w:semiHidden="0" w:uiPriority="72" w:unhideWhenUsed="0"/>
-    <w:lsdException w:name="Colorful Grid Accent 2" w:semiHidden="0" w:uiPriority="73" w:unhideWhenUsed="0"/>
-    <w:lsdException w:name="Light Shading Accent 3" w:semiHidden="0" w:uiPriority="60" w:unhideWhenUsed="0"/>
-    <w:lsdException w:name="Light List Accent 3" w:semiHidden="0" w:uiPriority="61" w:unhideWhenUsed="0"/>
-    <w:lsdException w:name="Light Grid Accent 3" w:semiHidden="0" w:uiPriority="62" w:unhideWhenUsed="0"/>
-    <w:lsdException w:name="Medium Shading 1 Accent 3" w:semiHidden="0" w:uiPriority="63" w:unhideWhenUsed="0"/>
-    <w:lsdException w:name="Medium Shading 2 Accent 3" w:semiHidden="0" w:uiPriority="64" w:unhideWhenUsed="0"/>
-    <w:lsdException w:name="Medium List 1 Accent 3" w:semiHidden="0" w:uiPriority="65" w:unhideWhenUsed="0"/>
-    <w:lsdException w:name="Medium List 2 Accent 3" w:semiHidden="0" w:uiPriority="66" w:unhideWhenUsed="0"/>
-    <w:lsdException w:name="Medium Grid 1 Accent 3" w:semiHidden="0" w:uiPriority="67" w:unhideWhenUsed="0"/>
-    <w:lsdException w:name="Medium Grid 2 Accent 3" w:semiHidden="0" w:uiPriority="68" w:unhideWhenUsed="0"/>
-    <w:lsdException w:name="Medium Grid 3 Accent 3" w:semiHidden="0" w:uiPriority="69" w:unhideWhenUsed="0"/>
-    <w:lsdException w:name="Dark List Accent 3" w:semiHidden="0" w:uiPriority="70" w:unhideWhenUsed="0"/>
-    <w:lsdException w:name="Colorful Shading Accent 3" w:semiHidden="0" w:uiPriority="71" w:unhideWhenUsed="0"/>
-    <w:lsdException w:name="Colorful List Accent 3" w:semiHidden="0" w:uiPriority="72" w:unhideWhenUsed="0"/>
-    <w:lsdException w:name="Colorful Grid Accent 3" w:semiHidden="0" w:uiPriority="73" w:unhideWhenUsed="0"/>
-    <w:lsdException w:name="Light Shading Accent 4" w:semiHidden="0" w:uiPriority="60" w:unhideWhenUsed="0"/>
-    <w:lsdException w:name="Light List Accent 4" w:semiHidden="0" w:uiPriority="61" w:unhideWhenUsed="0"/>
-    <w:lsdException w:name="Light Grid Accent 4" w:semiHidden="0" w:uiPriority="62" w:unhideWhenUsed="0"/>
-    <w:lsdException w:name="Medium Shading 1 Accent 4" w:semiHidden="0" w:uiPriority="63" w:unhideWhenUsed="0"/>
-    <w:lsdException w:name="Medium Shading 2 Accent 4" w:semiHidden="0" w:uiPriority="64" w:unhideWhenUsed="0"/>
-    <w:lsdException w:name="Medium List 1 Accent 4" w:semiHidden="0" w:uiPriority="65" w:unhideWhenUsed="0"/>
-    <w:lsdException w:name="Medium List 2 Accent 4" w:semiHidden="0" w:uiPriority="66" w:unhideWhenUsed="0"/>
-    <w:lsdException w:name="Medium Grid 1 Accent 4" w:semiHidden="0" w:uiPriority="67" w:unhideWhenUsed="0"/>
-    <w:lsdException w:name="Medium Grid 2 Accent 4" w:semiHidden="0" w:uiPriority="68" w:unhideWhenUsed="0"/>
-    <w:lsdException w:name="Medium Grid 3 Accent 4" w:semiHidden="0" w:uiPriority="69" w:unhideWhenUsed="0"/>
-    <w:lsdException w:name="Dark List Accent 4" w:semiHidden="0" w:uiPriority="70" w:unhideWhenUsed="0"/>
-    <w:lsdException w:name="Colorful Shading Accent 4" w:semiHidden="0" w:uiPriority="71" w:unhideWhenUsed="0"/>
-    <w:lsdException w:name="Colorful List Accent 4" w:semiHidden="0" w:uiPriority="72" w:unhideWhenUsed="0"/>
-    <w:lsdException w:name="Colorful Grid Accent 4" w:semiHidden="0" w:uiPriority="73" w:unhideWhenUsed="0"/>
-    <w:lsdException w:name="Light Shading Accent 5" w:semiHidden="0" w:uiPriority="60" w:unhideWhenUsed="0"/>
-    <w:lsdException w:name="Light List Accent 5" w:semiHidden="0" w:uiPriority="61" w:unhideWhenUsed="0"/>
-    <w:lsdException w:name="Light Grid Accent 5" w:semiHidden="0" w:uiPriority="62" w:unhideWhenUsed="0"/>
-    <w:lsdException w:name="Medium Shading 1 Accent 5" w:semiHidden="0" w:uiPriority="63" w:unhideWhenUsed="0"/>
-    <w:lsdException w:name="Medium Shading 2 Accent 5" w:semiHidden="0" w:uiPriority="64" w:unhideWhenUsed="0"/>
-    <w:lsdException w:name="Medium List 1 Accent 5" w:semiHidden="0" w:uiPriority="65" w:unhideWhenUsed="0"/>
-    <w:lsdException w:name="Medium List 2 Accent 5" w:semiHidden="0" w:uiPriority="66" w:unhideWhenUsed="0"/>
-    <w:lsdException w:name="Medium Grid 1 Accent 5" w:semiHidden="0" w:uiPriority="67" w:unhideWhenUsed="0"/>
-    <w:lsdException w:name="Medium Grid 2 Accent 5" w:semiHidden="0" w:uiPriority="68" w:unhideWhenUsed="0"/>
-    <w:lsdException w:name="Medium Grid 3 Accent 5" w:semiHidden="0" w:uiPriority="69" w:unhideWhenUsed="0"/>
-    <w:lsdException w:name="Dark List Accent 5" w:semiHidden="0" w:uiPriority="70" w:unhideWhenUsed="0"/>
-    <w:lsdException w:name="Colorful Shading Accent 5" w:semiHidden="0" w:uiPriority="71" w:unhideWhenUsed="0"/>
-    <w:lsdException w:name="Colorful List Accent 5" w:semiHidden="0" w:uiPriority="72" w:unhideWhenUsed="0"/>
-    <w:lsdException w:name="Colorful Grid Accent 5" w:semiHidden="0" w:uiPriority="73" w:unhideWhenUsed="0"/>
-    <w:lsdException w:name="Light Shading Accent 6" w:semiHidden="0" w:uiPriority="60" w:unhideWhenUsed="0"/>
-    <w:lsdException w:name="Light List Accent 6" w:semiHidden="0" w:uiPriority="61" w:unhideWhenUsed="0"/>
-    <w:lsdException w:name="Light Grid Accent 6" w:semiHidden="0" w:uiPriority="62" w:unhideWhenUsed="0"/>
-    <w:lsdException w:name="Medium Shading 1 Accent 6" w:semiHidden="0" w:uiPriority="63" w:unhideWhenUsed="0"/>
-    <w:lsdException w:name="Medium Shading 2 Accent 6" w:semiHidden="0" w:uiPriority="64" w:unhideWhenUsed="0"/>
-    <w:lsdException w:name="Medium List 1 Accent 6" w:semiHidden="0" w:uiPriority="65" w:unhideWhenUsed="0"/>
-    <w:lsdException w:name="Medium List 2 Accent 6" w:semiHidden="0" w:uiPriority="66" w:unhideWhenUsed="0"/>
-    <w:lsdException w:name="Medium Grid 1 Accent 6" w:semiHidden="0" w:uiPriority="67" w:unhideWhenUsed="0"/>
-    <w:lsdException w:name="Medium Grid 2 Accent 6" w:semiHidden="0" w:uiPriority="68" w:unhideWhenUsed="0"/>
-    <w:lsdException w:name="Medium Grid 3 Accent 6" w:semiHidden="0" w:uiPriority="69" w:unhideWhenUsed="0"/>
-    <w:lsdException w:name="Dark List Accent 6" w:semiHidden="0" w:uiPriority="70" w:unhideWhenUsed="0"/>
-    <w:lsdException w:name="Colorful Shading Accent 6" w:semiHidden="0" w:uiPriority="71" w:unhideWhenUsed="0"/>
-    <w:lsdException w:name="Colorful List Accent 6" w:semiHidden="0" w:uiPriority="72" w:unhideWhenUsed="0"/>
-    <w:lsdException w:name="Colorful Grid Accent 6" w:semiHidden="0" w:uiPriority="73" w:unhideWhenUsed="0"/>
-    <w:lsdException w:name="Subtle Emphasis" w:semiHidden="0" w:uiPriority="19" w:unhideWhenUsed="0" w:qFormat="1"/>
-    <w:lsdException w:name="Intense Emphasis" w:semiHidden="0" w:uiPriority="21" w:unhideWhenUsed="0" w:qFormat="1"/>
-    <w:lsdException w:name="Subtle Reference" w:semiHidden="0" w:uiPriority="31" w:unhideWhenUsed="0" w:qFormat="1"/>
-    <w:lsdException w:name="Intense Reference" w:semiHidden="0" w:uiPriority="32" w:unhideWhenUsed="0" w:qFormat="1"/>
-    <w:lsdException w:name="Book Title" w:semiHidden="0" w:uiPriority="33" w:unhideWhenUsed="0" w:qFormat="1"/>
-    <w:lsdException w:name="Bibliography" w:uiPriority="37"/>
-    <w:lsdException w:name="TOC Heading" w:uiPriority="39" w:qFormat="1"/>
-  </w:latentStyles>
-  <w:style w:type="paragraph" w:default="1" w:styleId="Normal">
-    <w:name w:val="Normal"/>
-    <w:qFormat/>
-  </w:style>
-  <w:style w:type="character" w:default="1" w:styleId="DefaultParagraphFont">
-    <w:name w:val="Default Paragraph Font"/>
-    <w:uiPriority w:val="1"/>
-    <w:semiHidden/>
-    <w:unhideWhenUsed/>
-  </w:style>
-  <w:style w:type="table" w:default="1" w:styleId="TableNormal">
-    <w:name w:val="Normal Table"/>
-    <w:uiPriority w:val="99"/>
-    <w:semiHidden/>
-    <w:unhideWhenUsed/>
-    <w:tblPr>
-      <w:tblInd w:w="0" w:type="dxa"/>
-      <w:tblCellMar>
-        <w:top w:w="0" w:type="dxa"/>
-        <w:left w:w="108" w:type="dxa"/>
-        <w:bottom w:w="0" w:type="dxa"/>
-        <w:right w:w="108" w:type="dxa"/>
-      </w:tblCellMar>
-    </w:tblPr>
-  </w:style>
-  <w:style w:type="numbering" w:default="1" w:styleId="NoList">
-    <w:name w:val="No List"/>
-    <w:uiPriority w:val="99"/>
-    <w:semiHidden/>
-    <w:unhideWhenUsed/>
-  </w:style>
-  <w:style w:type="paragraph" w:styleId="NoSpacing">
-    <w:name w:val="No Spacing"/>
-    <w:link w:val="NoSpacingChar"/>
-    <w:uiPriority w:val="1"/>
-    <w:qFormat/>
-    <w:rsid w:val="003F6378"/>
-    <w:pPr>
-      <w:spacing w:after="0" w:line="240" w:lineRule="auto"/>
-    </w:pPr>
-    <w:rPr>
-      <w:rFonts w:eastAsiaTheme="minorEastAsia"/>
-    </w:rPr>
-  </w:style>
-  <w:style w:type="character" w:customStyle="1" w:styleId="NoSpacingChar">
-    <w:name w:val="No Spacing Char"/>
-    <w:basedOn w:val="DefaultParagraphFont"/>
-    <w:link w:val="NoSpacing"/>
-    <w:uiPriority w:val="1"/>
-    <w:rsid w:val="003F6378"/>
-    <w:rPr>
-      <w:rFonts w:eastAsiaTheme="minorEastAsia"/>
-    </w:rPr>
-  </w:style>
-  <w:style w:type="paragraph" w:styleId="ListParagraph">
-    <w:name w:val="List Paragraph"/>
-    <w:basedOn w:val="Normal"/>
-    <w:uiPriority w:val="34"/>
-    <w:qFormat/>
-    <w:rsid w:val="003072AD"/>
-    <w:pPr>
-      <w:ind w:left="720"/>
-      <w:contextualSpacing/>
-    </w:pPr>
-  </w:style>
-  <w:style w:type="paragraph" w:styleId="BalloonText">
-    <w:name w:val="Balloon Text"/>
-    <w:basedOn w:val="Normal"/>
-    <w:link w:val="BalloonTextChar"/>
-    <w:uiPriority w:val="99"/>
-    <w:semiHidden/>
-    <w:unhideWhenUsed/>
-    <w:rsid w:val="00577E97"/>
-    <w:pPr>
-      <w:spacing w:after="0" w:line="240" w:lineRule="auto"/>
-    </w:pPr>
-    <w:rPr>
-      <w:rFonts w:ascii="Tahoma" w:hAnsi="Tahoma" w:cs="Tahoma"/>
-      <w:sz w:val="16"/>
-      <w:szCs w:val="16"/>
-    </w:rPr>
-  </w:style>
-  <w:style w:type="character" w:customStyle="1" w:styleId="BalloonTextChar">
-    <w:name w:val="Balloon Text Char"/>
-    <w:basedOn w:val="DefaultParagraphFont"/>
-    <w:link w:val="BalloonText"/>
-    <w:uiPriority w:val="99"/>
-    <w:semiHidden/>
-    <w:rsid w:val="00577E97"/>
-    <w:rPr>
-      <w:rFonts w:ascii="Tahoma" w:hAnsi="Tahoma" w:cs="Tahoma"/>
-      <w:sz w:val="16"/>
-      <w:szCs w:val="16"/>
-    </w:rPr>
-  </w:style>
-</w:styles>
-</file>
-
-<file path=word/stylesWithEffects.xml><?xml version="1.0" encoding="utf-8"?>
-<w:styles xmlns:wpc="http://schemas.microsoft.com/office/word/2010/wordprocessingCanvas" xmlns:mc="http://schemas.openxmlformats.org/markup-compatibility/2006" xmlns:o="urn:schemas-microsoft-com:office:office" xmlns:r="http://schemas.openxmlformats.org/officeDocument/2006/relationships" xmlns:m="http://schemas.openxmlformats.org/officeDocument/2006/math" xmlns:v="urn:schemas-microsoft-com:vml" xmlns:wp14="http://schemas.microsoft.com/office/word/2010/wordprocessingDrawing" xmlns:wp="http://schemas.openxmlformats.org/drawingml/2006/wordprocessingDrawing" xmlns:w10="urn:schemas-microsoft-com:office:word" xmlns:w="http://schemas.openxmlformats.org/wordprocessingml/2006/main" xmlns:w14="http://schemas.microsoft.com/office/word/2010/wordml" xmlns:wpg="http://schemas.microsoft.com/office/word/2010/wordprocessingGroup" xmlns:wpi="http://schemas.microsoft.com/office/word/2010/wordprocessingInk" xmlns:wne="http://schemas.microsoft.com/office/word/2006/wordml" xmlns:wps="http://schemas.microsoft.com/office/word/2010/wordprocessingShape" mc:Ignorable="w14 wp14">
-  <w:docDefaults>
-    <w:rPrDefault>
-      <w:rPr>
-        <w:rFonts w:asciiTheme="minorHAnsi" w:eastAsiaTheme="minorHAnsi" w:hAnsiTheme="minorHAnsi" w:cstheme="minorBidi"/>
-        <w:sz w:val="22"/>
-        <w:szCs w:val="22"/>
-        <w:lang w:val="en-US" w:eastAsia="en-US" w:bidi="ar-SA"/>
-      </w:rPr>
-    </w:rPrDefault>
-    <w:pPrDefault>
-      <w:pPr>
-        <w:spacing w:after="160" w:line="259" w:lineRule="auto"/>
-      </w:pPr>
-    </w:pPrDefault>
-  </w:docDefaults>
-  <w:latentStyles w:defLockedState="0" w:defUIPriority="99" w:defSemiHidden="1" w:defUnhideWhenUsed="1" w:defQFormat="0" w:count="267">
-    <w:lsdException w:name="Normal" w:semiHidden="0" w:uiPriority="0" w:unhideWhenUsed="0" w:qFormat="1"/>
-    <w:lsdException w:name="heading 1" w:semiHidden="0" w:uiPriority="9" w:unhideWhenUsed="0" w:qFormat="1"/>
-    <w:lsdException w:name="heading 2" w:uiPriority="9" w:qFormat="1"/>
-    <w:lsdException w:name="heading 3" w:uiPriority="9" w:qFormat="1"/>
-    <w:lsdException w:name="heading 4" w:uiPriority="9" w:qFormat="1"/>
-    <w:lsdException w:name="heading 5" w:uiPriority="9" w:qFormat="1"/>
-    <w:lsdException w:name="heading 6" w:uiPriority="9" w:qFormat="1"/>
-    <w:lsdException w:name="heading 7" w:uiPriority="9" w:qFormat="1"/>
-    <w:lsdException w:name="heading 8" w:uiPriority="9" w:qFormat="1"/>
-    <w:lsdException w:name="heading 9" w:uiPriority="9" w:qFormat="1"/>
-    <w:lsdException w:name="toc 1" w:uiPriority="39"/>
-    <w:lsdException w:name="toc 2" w:uiPriority="39"/>
-    <w:lsdException w:name="toc 3" w:uiPriority="39"/>
-    <w:lsdException w:name="toc 4" w:uiPriority="39"/>
-    <w:lsdException w:name="toc 5" w:uiPriority="39"/>
-    <w:lsdException w:name="toc 6" w:uiPriority="39"/>
-    <w:lsdException w:name="toc 7" w:uiPriority="39"/>
-    <w:lsdException w:name="toc 8" w:uiPriority="39"/>
-    <w:lsdException w:name="toc 9" w:uiPriority="39"/>
-    <w:lsdException w:name="caption" w:uiPriority="35" w:qFormat="1"/>
-    <w:lsdException w:name="Title" w:semiHidden="0" w:uiPriority="10" w:unhideWhenUsed="0" w:qFormat="1"/>
-    <w:lsdException w:name="Default Paragraph Font" w:uiPriority="1"/>
-    <w:lsdException w:name="Subtitle" w:semiHidden="0" w:uiPriority="11" w:unhideWhenUsed="0" w:qFormat="1"/>
-    <w:lsdException w:name="Strong" w:semiHidden="0" w:uiPriority="22" w:unhideWhenUsed="0" w:qFormat="1"/>
-    <w:lsdException w:name="Emphasis" w:semiHidden="0" w:uiPriority="20" w:unhideWhenUsed="0" w:qFormat="1"/>
-    <w:lsdException w:name="Table Grid" w:semiHidden="0" w:uiPriority="39" w:unhideWhenUsed="0"/>
-    <w:lsdException w:name="Placeholder Text" w:unhideWhenUsed="0"/>
-    <w:lsdException w:name="No Spacing" w:semiHidden="0" w:uiPriority="1" w:unhideWhenUsed="0" w:qFormat="1"/>
-    <w:lsdException w:name="Light Shading" w:semiHidden="0" w:uiPriority="60" w:unhideWhenUsed="0"/>
-    <w:lsdException w:name="Light List" w:semiHidden="0" w:uiPriority="61" w:unhideWhenUsed="0"/>
-    <w:lsdException w:name="Light Grid" w:semiHidden="0" w:uiPriority="62" w:unhideWhenUsed="0"/>
-    <w:lsdException w:name="Medium Shading 1" w:semiHidden="0" w:uiPriority="63" w:unhideWhenUsed="0"/>
-    <w:lsdException w:name="Medium Shading 2" w:semiHidden="0" w:uiPriority="64" w:unhideWhenUsed="0"/>
-    <w:lsdException w:name="Medium List 1" w:semiHidden="0" w:uiPriority="65" w:unhideWhenUsed="0"/>
-    <w:lsdException w:name="Medium List 2" w:semiHidden="0" w:uiPriority="66" w:unhideWhenUsed="0"/>
-    <w:lsdException w:name="Medium Grid 1" w:semiHidden="0" w:uiPriority="67" w:unhideWhenUsed="0"/>
-    <w:lsdException w:name="Medium Grid 2" w:semiHidden="0" w:uiPriority="68" w:unhideWhenUsed="0"/>
-    <w:lsdException w:name="Medium Grid 3" w:semiHidden="0" w:uiPriority="69" w:unhideWhenUsed="0"/>
-    <w:lsdException w:name="Dark List" w:semiHidden="0" w:uiPriority="70" w:unhideWhenUsed="0"/>
-    <w:lsdException w:name="Colorful Shading" w:semiHidden="0" w:uiPriority="71" w:unhideWhenUsed="0"/>
-    <w:lsdException w:name="Colorful List" w:semiHidden="0" w:uiPriority="72" w:unhideWhenUsed="0"/>
-    <w:lsdException w:name="Colorful Grid" w:semiHidden="0" w:uiPriority="73" w:unhideWhenUsed="0"/>
-    <w:lsdException w:name="Light Shading Accent 1" w:semiHidden="0" w:uiPriority="60" w:unhideWhenUsed="0"/>
-    <w:lsdException w:name="Light List Accent 1" w:semiHidden="0" w:uiPriority="61" w:unhideWhenUsed="0"/>
-    <w:lsdException w:name="Light Grid Accent 1" w:semiHidden="0" w:uiPriority="62" w:unhideWhenUsed="0"/>
-    <w:lsdException w:name="Medium Shading 1 Accent 1" w:semiHidden="0" w:uiPriority="63" w:unhideWhenUsed="0"/>
-    <w:lsdException w:name="Medium Shading 2 Accent 1" w:semiHidden="0" w:uiPriority="64" w:unhideWhenUsed="0"/>
-    <w:lsdException w:name="Medium List 1 Accent 1" w:semiHidden="0" w:uiPriority="65" w:unhideWhenUsed="0"/>
-    <w:lsdException w:name="Revision" w:unhideWhenUsed="0"/>
-    <w:lsdException w:name="List Paragraph" w:semiHidden="0" w:uiPriority="34" w:unhideWhenUsed="0" w:qFormat="1"/>
-    <w:lsdException w:name="Quote" w:semiHidden="0" w:uiPriority="29" w:unhideWhenUsed="0" w:qFormat="1"/>
-    <w:lsdException w:name="Intense Quote" w:semiHidden="0" w:uiPriority="30" w:unhideWhenUsed="0" w:qFormat="1"/>
-    <w:lsdException w:name="Medium List 2 Accent 1" w:semiHidden="0" w:uiPriority="66" w:unhideWhenUsed="0"/>
-    <w:lsdException w:name="Medium Grid 1 Accent 1" w:semiHidden="0" w:uiPriority="67" w:unhideWhenUsed="0"/>
-    <w:lsdException w:name="Medium Grid 2 Accent 1" w:semiHidden="0" w:uiPriority="68" w:unhideWhenUsed="0"/>
-    <w:lsdException w:name="Medium Grid 3 Accent 1" w:semiHidden="0" w:uiPriority="69" w:unhideWhenUsed="0"/>
-    <w:lsdException w:name="Dark List Accent 1" w:semiHidden="0" w:uiPriority="70" w:unhideWhenUsed="0"/>
-    <w:lsdException w:name="Colorful Shading Accent 1" w:semiHidden="0" w:uiPriority="71" w:unhideWhenUsed="0"/>
-    <w:lsdException w:name="Colorful List Accent 1" w:semiHidden="0" w:uiPriority="72" w:unhideWhenUsed="0"/>
-    <w:lsdException w:name="Colorful Grid Accent 1" w:semiHidden="0" w:uiPriority="73" w:unhideWhenUsed="0"/>
-    <w:lsdException w:name="Light Shading Accent 2" w:semiHidden="0" w:uiPriority="60" w:unhideWhenUsed="0"/>
-    <w:lsdException w:name="Light List Accent 2" w:semiHidden="0" w:uiPriority="61" w:unhideWhenUsed="0"/>
-    <w:lsdException w:name="Light Grid Accent 2" w:semiHidden="0" w:uiPriority="62" w:unhideWhenUsed="0"/>
-    <w:lsdException w:name="Medium Shading 1 Accent 2" w:semiHidden="0" w:uiPriority="63" w:unhideWhenUsed="0"/>
-    <w:lsdException w:name="Medium Shading 2 Accent 2" w:semiHidden="0" w:uiPriority="64" w:unhideWhenUsed="0"/>
-    <w:lsdException w:name="Medium List 1 Accent 2" w:semiHidden="0" w:uiPriority="65" w:unhideWhenUsed="0"/>
-    <w:lsdException w:name="Medium List 2 Accent 2" w:semiHidden="0" w:uiPriority="66" w:unhideWhenUsed="0"/>
-    <w:lsdException w:name="Medium Grid 1 Accent 2" w:semiHidden="0" w:uiPriority="67" w:unhideWhenUsed="0"/>
-    <w:lsdException w:name="Medium Grid 2 Accent 2" w:semiHidden="0" w:uiPriority="68" w:unhideWhenUsed="0"/>
-    <w:lsdException w:name="Medium Grid 3 Accent 2" w:semiHidden="0" w:uiPriority="69" w:unhideWhenUsed="0"/>
-    <w:lsdException w:name="Dark List Accent 2" w:semiHidden="0" w:uiPriority="70" w:unhideWhenUsed="0"/>
-    <w:lsdException w:name="Colorful Shading Accent 2" w:semiHidden="0" w:uiPriority="71" w:unhideWhenUsed="0"/>
-    <w:lsdException w:name="Colorful List Accent 2" w:semiHidden="0" w:uiPriority="72" w:unhideWhenUsed="0"/>
-    <w:lsdException w:name="Colorful Grid Accent 2" w:semiHidden="0" w:uiPriority="73" w:unhideWhenUsed="0"/>
-    <w:lsdException w:name="Light Shading Accent 3" w:semiHidden="0" w:uiPriority="60" w:unhideWhenUsed="0"/>
-    <w:lsdException w:name="Light List Accent 3" w:semiHidden="0" w:uiPriority="61" w:unhideWhenUsed="0"/>
-    <w:lsdException w:name="Light Grid Accent 3" w:semiHidden="0" w:uiPriority="62" w:unhideWhenUsed="0"/>
-    <w:lsdException w:name="Medium Shading 1 Accent 3" w:semiHidden="0" w:uiPriority="63" w:unhideWhenUsed="0"/>
-    <w:lsdException w:name="Medium Shading 2 Accent 3" w:semiHidden="0" w:uiPriority="64" w:unhideWhenUsed="0"/>
-    <w:lsdException w:name="Medium List 1 Accent 3" w:semiHidden="0" w:uiPriority="65" w:unhideWhenUsed="0"/>
-    <w:lsdException w:name="Medium List 2 Accent 3" w:semiHidden="0" w:uiPriority="66" w:unhideWhenUsed="0"/>
-    <w:lsdException w:name="Medium Grid 1 Accent 3" w:semiHidden="0" w:uiPriority="67" w:unhideWhenUsed="0"/>
-    <w:lsdException w:name="Medium Grid 2 Accent 3" w:semiHidden="0" w:uiPriority="68" w:unhideWhenUsed="0"/>
-    <w:lsdException w:name="Medium Grid 3 Accent 3" w:semiHidden="0" w:uiPriority="69" w:unhideWhenUsed="0"/>
-    <w:lsdException w:name="Dark List Accent 3" w:semiHidden="0" w:uiPriority="70" w:unhideWhenUsed="0"/>
-    <w:lsdException w:name="Colorful Shading Accent 3" w:semiHidden="0" w:uiPriority="71" w:unhideWhenUsed="0"/>
-    <w:lsdException w:name="Colorful List Accent 3" w:semiHidden="0" w:uiPriority="72" w:unhideWhenUsed="0"/>
-    <w:lsdException w:name="Colorful Grid Accent 3" w:semiHidden="0" w:uiPriority="73" w:unhideWhenUsed="0"/>
-    <w:lsdException w:name="Light Shading Accent 4" w:semiHidden="0" w:uiPriority="60" w:unhideWhenUsed="0"/>
-    <w:lsdException w:name="Light List Accent 4" w:semiHidden="0" w:uiPriority="61" w:unhideWhenUsed="0"/>
-    <w:lsdException w:name="Light Grid Accent 4" w:semiHidden="0" w:uiPriority="62" w:unhideWhenUsed="0"/>
-    <w:lsdException w:name="Medium Shading 1 Accent 4" w:semiHidden="0" w:uiPriority="63" w:unhideWhenUsed="0"/>
-    <w:lsdException w:name="Medium Shading 2 Accent 4" w:semiHidden="0" w:uiPriority="64" w:unhideWhenUsed="0"/>
-    <w:lsdException w:name="Medium List 1 Accent 4" w:semiHidden="0" w:uiPriority="65" w:unhideWhenUsed="0"/>
-    <w:lsdException w:name="Medium List 2 Accent 4" w:semiHidden="0" w:uiPriority="66" w:unhideWhenUsed="0"/>
-    <w:lsdException w:name="Medium Grid 1 Accent 4" w:semiHidden="0" w:uiPriority="67" w:unhideWhenUsed="0"/>
-    <w:lsdException w:name="Medium Grid 2 Accent 4" w:semiHidden="0" w:uiPriority="68" w:unhideWhenUsed="0"/>
-    <w:lsdException w:name="Medium Grid 3 Accent 4" w:semiHidden="0" w:uiPriority="69" w:unhideWhenUsed="0"/>
-    <w:lsdException w:name="Dark List Accent 4" w:semiHidden="0" w:uiPriority="70" w:unhideWhenUsed="0"/>
-    <w:lsdException w:name="Colorful Shading Accent 4" w:semiHidden="0" w:uiPriority="71" w:unhideWhenUsed="0"/>
-    <w:lsdException w:name="Colorful List Accent 4" w:semiHidden="0" w:uiPriority="72" w:unhideWhenUsed="0"/>
-    <w:lsdException w:name="Colorful Grid Accent 4" w:semiHidden="0" w:uiPriority="73" w:unhideWhenUsed="0"/>
-    <w:lsdException w:name="Light Shading Accent 5" w:semiHidden="0" w:uiPriority="60" w:unhideWhenUsed="0"/>
-    <w:lsdException w:name="Light List Accent 5" w:semiHidden="0" w:uiPriority="61" w:unhideWhenUsed="0"/>
-    <w:lsdException w:name="Light Grid Accent 5" w:semiHidden="0" w:uiPriority="62" w:unhideWhenUsed="0"/>
-    <w:lsdException w:name="Medium Shading 1 Accent 5" w:semiHidden="0" w:uiPriority="63" w:unhideWhenUsed="0"/>
-    <w:lsdException w:name="Medium Shading 2 Accent 5" w:semiHidden="0" w:uiPriority="64" w:unhideWhenUsed="0"/>
-    <w:lsdException w:name="Medium List 1 Accent 5" w:semiHidden="0" w:uiPriority="65" w:unhideWhenUsed="0"/>
-    <w:lsdException w:name="Medium List 2 Accent 5" w:semiHidden="0" w:uiPriority="66" w:unhideWhenUsed="0"/>
-    <w:lsdException w:name="Medium Grid 1 Accent 5" w:semiHidden="0" w:uiPriority="67" w:unhideWhenUsed="0"/>
-    <w:lsdException w:name="Medium Grid 2 Accent 5" w:semiHidden="0" w:uiPriority="68" w:unhideWhenUsed="0"/>
-    <w:lsdException w:name="Medium Grid 3 Accent 5" w:semiHidden="0" w:uiPriority="69" w:unhideWhenUsed="0"/>
-    <w:lsdException w:name="Dark List Accent 5" w:semiHidden="0" w:uiPriority="70" w:unhideWhenUsed="0"/>
-    <w:lsdException w:name="Colorful Shading Accent 5" w:semiHidden="0" w:uiPriority="71" w:unhideWhenUsed="0"/>
-    <w:lsdException w:name="Colorful List Accent 5" w:semiHidden="0" w:uiPriority="72" w:unhideWhenUsed="0"/>
-    <w:lsdException w:name="Colorful Grid Accent 5" w:semiHidden="0" w:uiPriority="73" w:unhideWhenUsed="0"/>
-    <w:lsdException w:name="Light Shading Accent 6" w:semiHidden="0" w:uiPriority="60" w:unhideWhenUsed="0"/>
-    <w:lsdException w:name="Light List Accent 6" w:semiHidden="0" w:uiPriority="61" w:unhideWhenUsed="0"/>
-    <w:lsdException w:name="Light Grid Accent 6" w:semiHidden="0" w:uiPriority="62" w:unhideWhenUsed="0"/>
-    <w:lsdException w:name="Medium Shading 1 Accent 6" w:semiHidden="0" w:uiPriority="63" w:unhideWhenUsed="0"/>
-    <w:lsdException w:name="Medium Shading 2 Accent 6" w:semiHidden="0" w:uiPriority="64" w:unhideWhenUsed="0"/>
-    <w:lsdException w:name="Medium List 1 Accent 6" w:semiHidden="0" w:uiPriority="65" w:unhideWhenUsed="0"/>
-    <w:lsdException w:name="Medium List 2 Accent 6" w:semiHidden="0" w:uiPriority="66" w:unhideWhenUsed="0"/>
-    <w:lsdException w:name="Medium Grid 1 Accent 6" w:semiHidden="0" w:uiPriority="67" w:unhideWhenUsed="0"/>
-    <w:lsdException w:name="Medium Grid 2 Accent 6" w:semiHidden="0" w:uiPriority="68" w:unhideWhenUsed="0"/>
-    <w:lsdException w:name="Medium Grid 3 Accent 6" w:semiHidden="0" w:uiPriority="69" w:unhideWhenUsed="0"/>
-    <w:lsdException w:name="Dark List Accent 6" w:semiHidden="0" w:uiPriority="70" w:unhideWhenUsed="0"/>
-    <w:lsdException w:name="Colorful Shading Accent 6" w:semiHidden="0" w:uiPriority="71" w:unhideWhenUsed="0"/>
-    <w:lsdException w:name="Colorful List Accent 6" w:semiHidden="0" w:uiPriority="72" w:unhideWhenUsed="0"/>
-    <w:lsdException w:name="Colorful Grid Accent 6" w:semiHidden="0" w:uiPriority="73" w:unhideWhenUsed="0"/>
-    <w:lsdException w:name="Subtle Emphasis" w:semiHidden="0" w:uiPriority="19" w:unhideWhenUsed="0" w:qFormat="1"/>
-    <w:lsdException w:name="Intense Emphasis" w:semiHidden="0" w:uiPriority="21" w:unhideWhenUsed="0" w:qFormat="1"/>
-    <w:lsdException w:name="Subtle Reference" w:semiHidden="0" w:uiPriority="31" w:unhideWhenUsed="0" w:qFormat="1"/>
-    <w:lsdException w:name="Intense Reference" w:semiHidden="0" w:uiPriority="32" w:unhideWhenUsed="0" w:qFormat="1"/>
-    <w:lsdException w:name="Book Title" w:semiHidden="0" w:uiPriority="33" w:unhideWhenUsed="0" w:qFormat="1"/>
-    <w:lsdException w:name="Bibliography" w:uiPriority="37"/>
-    <w:lsdException w:name="TOC Heading" w:uiPriority="39" w:qFormat="1"/>
+  <w:latentStyles w:defLockedState="0" w:defUIPriority="99" w:defSemiHidden="0" w:defUnhideWhenUsed="0" w:defQFormat="0" w:count="371">
+    <w:lsdException w:name="Normal" w:uiPriority="0" w:qFormat="1"/>
+    <w:lsdException w:name="heading 1" w:uiPriority="9" w:qFormat="1"/>
+    <w:lsdException w:name="heading 2" w:semiHidden="1" w:uiPriority="9" w:unhideWhenUsed="1" w:qFormat="1"/>
+    <w:lsdException w:name="heading 3" w:semiHidden="1" w:uiPriority="9" w:unhideWhenUsed="1" w:qFormat="1"/>
+    <w:lsdException w:name="heading 4" w:semiHidden="1" w:uiPriority="9" w:unhideWhenUsed="1" w:qFormat="1"/>
+    <w:lsdException w:name="heading 5" w:semiHidden="1" w:uiPriority="9" w:unhideWhenUsed="1" w:qFormat="1"/>
+    <w:lsdException w:name="heading 6" w:semiHidden="1" w:uiPriority="9" w:unhideWhenUsed="1" w:qFormat="1"/>
+    <w:lsdException w:name="heading 7" w:semiHidden="1" w:uiPriority="9" w:unhideWhenUsed="1" w:qFormat="1"/>
+    <w:lsdException w:name="heading 8" w:semiHidden="1" w:uiPriority="9" w:unhideWhenUsed="1" w:qFormat="1"/>
+    <w:lsdException w:name="heading 9" w:semiHidden="1" w:uiPriority="9" w:unhideWhenUsed="1" w:qFormat="1"/>
+    <w:lsdException w:name="index 1" w:semiHidden="1" w:unhideWhenUsed="1"/>
+    <w:lsdException w:name="index 2" w:semiHidden="1" w:unhideWhenUsed="1"/>
+    <w:lsdException w:name="index 3" w:semiHidden="1" w:unhideWhenUsed="1"/>
+    <w:lsdException w:name="index 4" w:semiHidden="1" w:unhideWhenUsed="1"/>
+    <w:lsdException w:name="index 5" w:semiHidden="1" w:unhideWhenUsed="1"/>
+    <w:lsdException w:name="index 6" w:semiHidden="1" w:unhideWhenUsed="1"/>
+    <w:lsdException w:name="index 7" w:semiHidden="1" w:unhideWhenUsed="1"/>
+    <w:lsdException w:name="index 8" w:semiHidden="1" w:unhideWhenUsed="1"/>
+    <w:lsdException w:name="index 9" w:semiHidden="1" w:unhideWhenUsed="1"/>
+    <w:lsdException w:name="toc 1" w:semiHidden="1" w:uiPriority="39" w:unhideWhenUsed="1"/>
+    <w:lsdException w:name="toc 2" w:semiHidden="1" w:uiPriority="39" w:unhideWhenUsed="1"/>
+    <w:lsdException w:name="toc 3" w:semiHidden="1" w:uiPriority="39" w:unhideWhenUsed="1"/>
+    <w:lsdException w:name="toc 4" w:semiHidden="1" w:uiPriority="39" w:unhideWhenUsed="1"/>
+    <w:lsdException w:name="toc 5" w:semiHidden="1" w:uiPriority="39" w:unhideWhenUsed="1"/>
+    <w:lsdException w:name="toc 6" w:semiHidden="1" w:uiPriority="39" w:unhideWhenUsed="1"/>
+    <w:lsdException w:name="toc 7" w:semiHidden="1" w:uiPriority="39" w:unhideWhenUsed="1"/>
+    <w:lsdException w:name="toc 8" w:semiHidden="1" w:uiPriority="39" w:unhideWhenUsed="1"/>
+    <w:lsdException w:name="toc 9" w:semiHidden="1" w:uiPriority="39" w:unhideWhenUsed="1"/>
+    <w:lsdException w:name="Normal Indent" w:semiHidden="1" w:unhideWhenUsed="1"/>
+    <w:lsdException w:name="footnote text" w:semiHidden="1" w:unhideWhenUsed="1"/>
+    <w:lsdException w:name="annotation text" w:semiHidden="1" w:unhideWhenUsed="1"/>
+    <w:lsdException w:name="header" w:semiHidden="1" w:unhideWhenUsed="1"/>
+    <w:lsdException w:name="footer" w:semiHidden="1" w:unhideWhenUsed="1"/>
+    <w:lsdException w:name="index heading" w:semiHidden="1" w:unhideWhenUsed="1"/>
+    <w:lsdException w:name="caption" w:semiHidden="1" w:uiPriority="35" w:unhideWhenUsed="1" w:qFormat="1"/>
+    <w:lsdException w:name="table of figures" w:semiHidden="1" w:unhideWhenUsed="1"/>
+    <w:lsdException w:name="envelope address" w:semiHidden="1" w:unhideWhenUsed="1"/>
+    <w:lsdException w:name="envelope return" w:semiHidden="1" w:unhideWhenUsed="1"/>
+    <w:lsdException w:name="footnote reference" w:semiHidden="1" w:unhideWhenUsed="1"/>
+    <w:lsdException w:name="annotation reference" w:semiHidden="1" w:unhideWhenUsed="1"/>
+    <w:lsdException w:name="line number" w:semiHidden="1" w:unhideWhenUsed="1"/>
+    <w:lsdException w:name="page number" w:semiHidden="1" w:unhideWhenUsed="1"/>
+    <w:lsdException w:name="endnote reference" w:semiHidden="1" w:unhideWhenUsed="1"/>
+    <w:lsdException w:name="endnote text" w:semiHidden="1" w:unhideWhenUsed="1"/>
+    <w:lsdException w:name="table of authorities" w:semiHidden="1" w:unhideWhenUsed="1"/>
+    <w:lsdException w:name="macro" w:semiHidden="1" w:unhideWhenUsed="1"/>
+    <w:lsdException w:name="toa heading" w:semiHidden="1" w:unhideWhenUsed="1"/>
+    <w:lsdException w:name="List" w:semiHidden="1" w:unhideWhenUsed="1"/>
+    <w:lsdException w:name="List Bullet" w:semiHidden="1" w:unhideWhenUsed="1"/>
+    <w:lsdException w:name="List Number" w:semiHidden="1" w:unhideWhenUsed="1"/>
+    <w:lsdException w:name="List 2" w:semiHidden="1" w:unhideWhenUsed="1"/>
+    <w:lsdException w:name="List 3" w:semiHidden="1" w:unhideWhenUsed="1"/>
+    <w:lsdException w:name="List 4" w:semiHidden="1" w:unhideWhenUsed="1"/>
+    <w:lsdException w:name="List 5" w:semiHidden="1" w:unhideWhenUsed="1"/>
+    <w:lsdException w:name="List Bullet 2" w:semiHidden="1" w:unhideWhenUsed="1"/>
+    <w:lsdException w:name="List Bullet 3" w:semiHidden="1" w:unhideWhenUsed="1"/>
+    <w:lsdException w:name="List Bullet 4" w:semiHidden="1" w:unhideWhenUsed="1"/>
+    <w:lsdException w:name="List Bullet 5" w:semiHidden="1" w:unhideWhenUsed="1"/>
+    <w:lsdException w:name="List Number 2" w:semiHidden="1" w:unhideWhenUsed="1"/>
+    <w:lsdException w:name="List Number 3" w:semiHidden="1" w:unhideWhenUsed="1"/>
+    <w:lsdException w:name="List Number 4" w:semiHidden="1" w:unhideWhenUsed="1"/>
+    <w:lsdException w:name="List Number 5" w:semiHidden="1" w:unhideWhenUsed="1"/>
+    <w:lsdException w:name="Title" w:uiPriority="10" w:qFormat="1"/>
+    <w:lsdException w:name="Closing" w:semiHidden="1" w:unhideWhenUsed="1"/>
+    <w:lsdException w:name="Signature" w:semiHidden="1" w:unhideWhenUsed="1"/>
+    <w:lsdException w:name="Default Paragraph Font" w:semiHidden="1" w:uiPriority="1" w:unhideWhenUsed="1"/>
+    <w:lsdException w:name="Body Text" w:semiHidden="1" w:unhideWhenUsed="1"/>
+    <w:lsdException w:name="Body Text Indent" w:semiHidden="1" w:unhideWhenUsed="1"/>
+    <w:lsdException w:name="List Continue" w:semiHidden="1" w:unhideWhenUsed="1"/>
+    <w:lsdException w:name="List Continue 2" w:semiHidden="1" w:unhideWhenUsed="1"/>
+    <w:lsdException w:name="List Continue 3" w:semiHidden="1" w:unhideWhenUsed="1"/>
+    <w:lsdException w:name="List Continue 4" w:semiHidden="1" w:unhideWhenUsed="1"/>
+    <w:lsdException w:name="List Continue 5" w:semiHidden="1" w:unhideWhenUsed="1"/>
+    <w:lsdException w:name="Message Header" w:semiHidden="1" w:unhideWhenUsed="1"/>
+    <w:lsdException w:name="Subtitle" w:uiPriority="11" w:qFormat="1"/>
+    <w:lsdException w:name="Salutation" w:semiHidden="1" w:unhideWhenUsed="1"/>
+    <w:lsdException w:name="Date" w:semiHidden="1" w:unhideWhenUsed="1"/>
+    <w:lsdException w:name="Body Text First Indent" w:semiHidden="1" w:unhideWhenUsed="1"/>
+    <w:lsdException w:name="Body Text First Indent 2" w:semiHidden="1" w:unhideWhenUsed="1"/>
+    <w:lsdException w:name="Note Heading" w:semiHidden="1" w:unhideWhenUsed="1"/>
+    <w:lsdException w:name="Body Text 2" w:semiHidden="1" w:unhideWhenUsed="1"/>
+    <w:lsdException w:name="Body Text 3" w:semiHidden="1" w:unhideWhenUsed="1"/>
+    <w:lsdException w:name="Body Text Indent 2" w:semiHidden="1" w:unhideWhenUsed="1"/>
+    <w:lsdException w:name="Body Text Indent 3" w:semiHidden="1" w:unhideWhenUsed="1"/>
+    <w:lsdException w:name="Block Text" w:semiHidden="1" w:unhideWhenUsed="1"/>
+    <w:lsdException w:name="Hyperlink" w:semiHidden="1" w:unhideWhenUsed="1"/>
+    <w:lsdException w:name="FollowedHyperlink" w:semiHidden="1" w:unhideWhenUsed="1"/>
+    <w:lsdException w:name="Strong" w:uiPriority="22" w:qFormat="1"/>
+    <w:lsdException w:name="Emphasis" w:uiPriority="20" w:qFormat="1"/>
+    <w:lsdException w:name="Document Map" w:semiHidden="1" w:unhideWhenUsed="1"/>
+    <w:lsdException w:name="Plain Text" w:semiHidden="1" w:unhideWhenUsed="1"/>
+    <w:lsdException w:name="E-mail Signature" w:semiHidden="1" w:unhideWhenUsed="1"/>
+    <w:lsdException w:name="HTML Top of Form" w:semiHidden="1" w:unhideWhenUsed="1"/>
+    <w:lsdException w:name="HTML Bottom of Form" w:semiHidden="1" w:unhideWhenUsed="1"/>
+    <w:lsdException w:name="Normal (Web)" w:semiHidden="1" w:unhideWhenUsed="1"/>
+    <w:lsdException w:name="HTML Acronym" w:semiHidden="1" w:unhideWhenUsed="1"/>
+    <w:lsdException w:name="HTML Address" w:semiHidden="1" w:unhideWhenUsed="1"/>
+    <w:lsdException w:name="HTML Cite" w:semiHidden="1" w:unhideWhenUsed="1"/>
+    <w:lsdException w:name="HTML Code" w:semiHidden="1" w:unhideWhenUsed="1"/>
+    <w:lsdException w:name="HTML Definition" w:semiHidden="1" w:unhideWhenUsed="1"/>
+    <w:lsdException w:name="HTML Keyboard" w:semiHidden="1" w:unhideWhenUsed="1"/>
+    <w:lsdException w:name="HTML Preformatted" w:semiHidden="1" w:unhideWhenUsed="1"/>
+    <w:lsdException w:name="HTML Sample" w:semiHidden="1" w:unhideWhenUsed="1"/>
+    <w:lsdException w:name="HTML Typewriter" w:semiHidden="1" w:unhideWhenUsed="1"/>
+    <w:lsdException w:name="HTML Variable" w:semiHidden="1" w:unhideWhenUsed="1"/>
+    <w:lsdException w:name="Normal Table" w:semiHidden="1" w:unhideWhenUsed="1"/>
+    <w:lsdException w:name="annotation subject" w:semiHidden="1" w:unhideWhenUsed="1"/>
+    <w:lsdException w:name="No List" w:semiHidden="1" w:unhideWhenUsed="1"/>
+    <w:lsdException w:name="Outline List 1" w:semiHidden="1" w:unhideWhenUsed="1"/>
+    <w:lsdException w:name="Outline List 2" w:semiHidden="1" w:unhideWhenUsed="1"/>
+    <w:lsdException w:name="Outline List 3" w:semiHidden="1" w:unhideWhenUsed="1"/>
+    <w:lsdException w:name="Table Simple 1" w:semiHidden="1" w:unhideWhenUsed="1"/>
+    <w:lsdException w:name="Table Simple 2" w:semiHidden="1" w:unhideWhenUsed="1"/>
+    <w:lsdException w:name="Table Simple 3" w:semiHidden="1" w:unhideWhenUsed="1"/>
+    <w:lsdException w:name="Table Classic 1" w:semiHidden="1" w:unhideWhenUsed="1"/>
+    <w:lsdException w:name="Table Classic 2" w:semiHidden="1" w:unhideWhenUsed="1"/>
+    <w:lsdException w:name="Table Classic 3" w:semiHidden="1" w:unhideWhenUsed="1"/>
+    <w:lsdException w:name="Table Classic 4" w:semiHidden="1" w:unhideWhenUsed="1"/>
+    <w:lsdException w:name="Table Colorful 1" w:semiHidden="1" w:unhideWhenUsed="1"/>
+    <w:lsdException w:name="Table Colorful 2" w:semiHidden="1" w:unhideWhenUsed="1"/>
+    <w:lsdException w:name="Table Colorful 3" w:semiHidden="1" w:unhideWhenUsed="1"/>
+    <w:lsdException w:name="Table Columns 1" w:semiHidden="1" w:unhideWhenUsed="1"/>
+    <w:lsdException w:name="Table Columns 2" w:semiHidden="1" w:unhideWhenUsed="1"/>
+    <w:lsdException w:name="Table Columns 3" w:semiHidden="1" w:unhideWhenUsed="1"/>
+    <w:lsdException w:name="Table Columns 4" w:semiHidden="1" w:unhideWhenUsed="1"/>
+    <w:lsdException w:name="Table Columns 5" w:semiHidden="1" w:unhideWhenUsed="1"/>
+    <w:lsdException w:name="Table Grid 1" w:semiHidden="1" w:unhideWhenUsed="1"/>
+    <w:lsdException w:name="Table Grid 2" w:semiHidden="1" w:unhideWhenUsed="1"/>
+    <w:lsdException w:name="Table Grid 3" w:semiHidden="1" w:unhideWhenUsed="1"/>
+    <w:lsdException w:name="Table Grid 4" w:semiHidden="1" w:unhideWhenUsed="1"/>
+    <w:lsdException w:name="Table Grid 5" w:semiHidden="1" w:unhideWhenUsed="1"/>
+    <w:lsdException w:name="Table Grid 6" w:semiHidden="1" w:unhideWhenUsed="1"/>
+    <w:lsdException w:name="Table Grid 7" w:semiHidden="1" w:unhideWhenUsed="1"/>
+    <w:lsdException w:name="Table Grid 8" w:semiHidden="1" w:unhideWhenUsed="1"/>
+    <w:lsdException w:name="Table List 1" w:semiHidden="1" w:unhideWhenUsed="1"/>
+    <w:lsdException w:name="Table List 2" w:semiHidden="1" w:unhideWhenUsed="1"/>
+    <w:lsdException w:name="Table List 3" w:semiHidden="1" w:unhideWhenUsed="1"/>
+    <w:lsdException w:name="Table List 4" w:semiHidden="1" w:unhideWhenUsed="1"/>
+    <w:lsdException w:name="Table List 5" w:semiHidden="1" w:unhideWhenUsed="1"/>
+    <w:lsdException w:name="Table List 6" w:semiHidden="1" w:unhideWhenUsed="1"/>
+    <w:lsdException w:name="Table List 7" w:semiHidden="1" w:unhideWhenUsed="1"/>
+    <w:lsdException w:name="Table List 8" w:semiHidden="1" w:unhideWhenUsed="1"/>
+    <w:lsdException w:name="Table 3D effects 1" w:semiHidden="1" w:unhideWhenUsed="1"/>
+    <w:lsdException w:name="Table 3D effects 2" w:semiHidden="1" w:unhideWhenUsed="1"/>
+    <w:lsdException w:name="Table 3D effects 3" w:semiHidden="1" w:unhideWhenUsed="1"/>
+    <w:lsdException w:name="Table Contemporary" w:semiHidden="1" w:unhideWhenUsed="1"/>
+    <w:lsdException w:name="Table Elegant" w:semiHidden="1" w:unhideWhenUsed="1"/>
+    <w:lsdException w:name="Table Professional" w:semiHidden="1" w:unhideWhenUsed="1"/>
+    <w:lsdException w:name="Table Subtle 1" w:semiHidden="1" w:unhideWhenUsed="1"/>
+    <w:lsdException w:name="Table Subtle 2" w:semiHidden="1" w:unhideWhenUsed="1"/>
+    <w:lsdException w:name="Table Web 1" w:semiHidden="1" w:unhideWhenUsed="1"/>
+    <w:lsdException w:name="Table Web 2" w:semiHidden="1" w:unhideWhenUsed="1"/>
+    <w:lsdException w:name="Table Web 3" w:semiHidden="1" w:unhideWhenUsed="1"/>
+    <w:lsdException w:name="Balloon Text" w:semiHidden="1" w:unhideWhenUsed="1"/>
+    <w:lsdException w:name="Table Grid" w:uiPriority="39"/>
+    <w:lsdException w:name="Table Theme" w:semiHidden="1" w:unhideWhenUsed="1"/>
+    <w:lsdException w:name="Placeholder Text" w:semiHidden="1"/>
+    <w:lsdException w:name="No Spacing" w:uiPriority="1" w:qFormat="1"/>
+    <w:lsdException w:name="Light Shading" w:uiPriority="60"/>
+    <w:lsdException w:name="Light List" w:uiPriority="61"/>
+    <w:lsdException w:name="Light Grid" w:uiPriority="62"/>
+    <w:lsdException w:name="Medium Shading 1" w:uiPriority="63"/>
+    <w:lsdException w:name="Medium Shading 2" w:uiPriority="64"/>
+    <w:lsdException w:name="Medium List 1" w:uiPriority="65"/>
+    <w:lsdException w:name="Medium List 2" w:uiPriority="66"/>
+    <w:lsdException w:name="Medium Grid 1" w:uiPriority="67"/>
+    <w:lsdException w:name="Medium Grid 2" w:uiPriority="68"/>
+    <w:lsdException w:name="Medium Grid 3" w:uiPriority="69"/>
+    <w:lsdException w:name="Dark List" w:uiPriority="70"/>
+    <w:lsdException w:name="Colorful Shading" w:uiPriority="71"/>
+    <w:lsdException w:name="Colorful List" w:uiPriority="72"/>
+    <w:lsdException w:name="Colorful Grid" w:uiPriority="73"/>
+    <w:lsdException w:name="Light Shading Accent 1" w:uiPriority="60"/>
+    <w:lsdException w:name="Light List Accent 1" w:uiPriority="61"/>
+    <w:lsdException w:name="Light Grid Accent 1" w:uiPriority="62"/>
+    <w:lsdException w:name="Medium Shading 1 Accent 1" w:uiPriority="63"/>
+    <w:lsdException w:name="Medium Shading 2 Accent 1" w:uiPriority="64"/>
+    <w:lsdException w:name="Medium List 1 Accent 1" w:uiPriority="65"/>
+    <w:lsdException w:name="Revision" w:semiHidden="1"/>
+    <w:lsdException w:name="List Paragraph" w:uiPriority="34" w:qFormat="1"/>
+    <w:lsdException w:name="Quote" w:uiPriority="29" w:qFormat="1"/>
+    <w:lsdException w:name="Intense Quote" w:uiPriority="30" w:qFormat="1"/>
+    <w:lsdException w:name="Medium List 2 Accent 1" w:uiPriority="66"/>
+    <w:lsdException w:name="Medium Grid 1 Accent 1" w:uiPriority="67"/>
+    <w:lsdException w:name="Medium Grid 2 Accent 1" w:uiPriority="68"/>
+    <w:lsdException w:name="Medium Grid 3 Accent 1" w:uiPriority="69"/>
+    <w:lsdException w:name="Dark List Accent 1" w:uiPriority="70"/>
+    <w:lsdException w:name="Colorful Shading Accent 1" w:uiPriority="71"/>
+    <w:lsdException w:name="Colorful List Accent 1" w:uiPriority="72"/>
+    <w:lsdException w:name="Colorful Grid Accent 1" w:uiPriority="73"/>
+    <w:lsdException w:name="Light Shading Accent 2" w:uiPriority="60"/>
+    <w:lsdException w:name="Light List Accent 2" w:uiPriority="61"/>
+    <w:lsdException w:name="Light Grid Accent 2" w:uiPriority="62"/>
+    <w:lsdException w:name="Medium Shading 1 Accent 2" w:uiPriority="63"/>
+    <w:lsdException w:name="Medium Shading 2 Accent 2" w:uiPriority="64"/>
+    <w:lsdException w:name="Medium List 1 Accent 2" w:uiPriority="65"/>
+    <w:lsdException w:name="Medium List 2 Accent 2" w:uiPriority="66"/>
+    <w:lsdException w:name="Medium Grid 1 Accent 2" w:uiPriority="67"/>
+    <w:lsdException w:name="Medium Grid 2 Accent 2" w:uiPriority="68"/>
+    <w:lsdException w:name="Medium Grid 3 Accent 2" w:uiPriority="69"/>
+    <w:lsdException w:name="Dark List Accent 2" w:uiPriority="70"/>
+    <w:lsdException w:name="Colorful Shading Accent 2" w:uiPriority="71"/>
+    <w:lsdException w:name="Colorful List Accent 2" w:uiPriority="72"/>
+    <w:lsdException w:name="Colorful Grid Accent 2" w:uiPriority="73"/>
+    <w:lsdException w:name="Light Shading Accent 3" w:uiPriority="60"/>
+    <w:lsdException w:name="Light List Accent 3" w:uiPriority="61"/>
+    <w:lsdException w:name="Light Grid Accent 3" w:uiPriority="62"/>
+    <w:lsdException w:name="Medium Shading 1 Accent 3" w:uiPriority="63"/>
+    <w:lsdException w:name="Medium Shading 2 Accent 3" w:uiPriority="64"/>
+    <w:lsdException w:name="Medium List 1 Accent 3" w:uiPriority="65"/>
+    <w:lsdException w:name="Medium List 2 Accent 3" w:uiPriority="66"/>
+    <w:lsdException w:name="Medium Grid 1 Accent 3" w:uiPriority="67"/>
+    <w:lsdException w:name="Medium Grid 2 Accent 3" w:uiPriority="68"/>
+    <w:lsdException w:name="Medium Grid 3 Accent 3" w:uiPriority="69"/>
+    <w:lsdException w:name="Dark List Accent 3" w:uiPriority="70"/>
+    <w:lsdException w:name="Colorful Shading Accent 3" w:uiPriority="71"/>
+    <w:lsdException w:name="Colorful List Accent 3" w:uiPriority="72"/>
+    <w:lsdException w:name="Colorful Grid Accent 3" w:uiPriority="73"/>
+    <w:lsdException w:name="Light Shading Accent 4" w:uiPriority="60"/>
+    <w:lsdException w:name="Light List Accent 4" w:uiPriority="61"/>
+    <w:lsdException w:name="Light Grid Accent 4" w:uiPriority="62"/>
+    <w:lsdException w:name="Medium Shading 1 Accent 4" w:uiPriority="63"/>
+    <w:lsdException w:name="Medium Shading 2 Accent 4" w:uiPriority="64"/>
+    <w:lsdException w:name="Medium List 1 Accent 4" w:uiPriority="65"/>
+    <w:lsdException w:name="Medium List 2 Accent 4" w:uiPriority="66"/>
+    <w:lsdException w:name="Medium Grid 1 Accent 4" w:uiPriority="67"/>
+    <w:lsdException w:name="Medium Grid 2 Accent 4" w:uiPriority="68"/>
+    <w:lsdException w:name="Medium Grid 3 Accent 4" w:uiPriority="69"/>
+    <w:lsdException w:name="Dark List Accent 4" w:uiPriority="70"/>
+    <w:lsdException w:name="Colorful Shading Accent 4" w:uiPriority="71"/>
+    <w:lsdException w:name="Colorful List Accent 4" w:uiPriority="72"/>
+    <w:lsdException w:name="Colorful Grid Accent 4" w:uiPriority="73"/>
+    <w:lsdException w:name="Light Shading Accent 5" w:uiPriority="60"/>
+    <w:lsdException w:name="Light List Accent 5" w:uiPriority="61"/>
+    <w:lsdException w:name="Light Grid Accent 5" w:uiPriority="62"/>
+    <w:lsdException w:name="Medium Shading 1 Accent 5" w:uiPriority="63"/>
+    <w:lsdException w:name="Medium Shading 2 Accent 5" w:uiPriority="64"/>
+    <w:lsdException w:name="Medium List 1 Accent 5" w:uiPriority="65"/>
+    <w:lsdException w:name="Medium List 2 Accent 5" w:uiPriority="66"/>
+    <w:lsdException w:name="Medium Grid 1 Accent 5" w:uiPriority="67"/>
+    <w:lsdException w:name="Medium Grid 2 Accent 5" w:uiPriority="68"/>
+    <w:lsdException w:name="Medium Grid 3 Accent 5" w:uiPriority="69"/>
+    <w:lsdException w:name="Dark List Accent 5" w:uiPriority="70"/>
+    <w:lsdException w:name="Colorful Shading Accent 5" w:uiPriority="71"/>
+    <w:lsdException w:name="Colorful List Accent 5" w:uiPriority="72"/>
+    <w:lsdException w:name="Colorful Grid Accent 5" w:uiPriority="73"/>
+    <w:lsdException w:name="Light Shading Accent 6" w:uiPriority="60"/>
+    <w:lsdException w:name="Light List Accent 6" w:uiPriority="61"/>
+    <w:lsdException w:name="Light Grid Accent 6" w:uiPriority="62"/>
+    <w:lsdException w:name="Medium Shading 1 Accent 6" w:uiPriority="63"/>
+    <w:lsdException w:name="Medium Shading 2 Accent 6" w:uiPriority="64"/>
+    <w:lsdException w:name="Medium List 1 Accent 6" w:uiPriority="65"/>
+    <w:lsdException w:name="Medium List 2 Accent 6" w:uiPriority="66"/>
+    <w:lsdException w:name="Medium Grid 1 Accent 6" w:uiPriority="67"/>
+    <w:lsdException w:name="Medium Grid 2 Accent 6" w:uiPriority="68"/>
+    <w:lsdException w:name="Medium Grid 3 Accent 6" w:uiPriority="69"/>
+    <w:lsdException w:name="Dark List Accent 6" w:uiPriority="70"/>
+    <w:lsdException w:name="Colorful Shading Accent 6" w:uiPriority="71"/>
+    <w:lsdException w:name="Colorful List Accent 6" w:uiPriority="72"/>
+    <w:lsdException w:name="Colorful Grid Accent 6" w:uiPriority="73"/>
+    <w:lsdException w:name="Subtle Emphasis" w:uiPriority="19" w:qFormat="1"/>
+    <w:lsdException w:name="Intense Emphasis" w:uiPriority="21" w:qFormat="1"/>
+    <w:lsdException w:name="Subtle Reference" w:uiPriority="31" w:qFormat="1"/>
+    <w:lsdException w:name="Intense Reference" w:uiPriority="32" w:qFormat="1"/>
+    <w:lsdException w:name="Book Title" w:uiPriority="33" w:qFormat="1"/>
+    <w:lsdException w:name="Bibliography" w:semiHidden="1" w:uiPriority="37" w:unhideWhenUsed="1"/>
+    <w:lsdException w:name="TOC Heading" w:semiHidden="1" w:uiPriority="39" w:unhideWhenUsed="1" w:qFormat="1"/>
+    <w:lsdException w:name="Plain Table 1" w:uiPriority="41"/>
+    <w:lsdException w:name="Plain Table 2" w:uiPriority="42"/>
+    <w:lsdException w:name="Plain Table 3" w:uiPriority="43"/>
+    <w:lsdException w:name="Plain Table 4" w:uiPriority="44"/>
+    <w:lsdException w:name="Plain Table 5" w:uiPriority="45"/>
+    <w:lsdException w:name="Grid Table Light" w:uiPriority="40"/>
+    <w:lsdException w:name="Grid Table 1 Light" w:uiPriority="46"/>
+    <w:lsdException w:name="Grid Table 2" w:uiPriority="47"/>
+    <w:lsdException w:name="Grid Table 3" w:uiPriority="48"/>
+    <w:lsdException w:name="Grid Table 4" w:uiPriority="49"/>
+    <w:lsdException w:name="Grid Table 5 Dark" w:uiPriority="50"/>
+    <w:lsdException w:name="Grid Table 6 Colorful" w:uiPriority="51"/>
+    <w:lsdException w:name="Grid Table 7 Colorful" w:uiPriority="52"/>
+    <w:lsdException w:name="Grid Table 1 Light Accent 1" w:uiPriority="46"/>
+    <w:lsdException w:name="Grid Table 2 Accent 1" w:uiPriority="47"/>
+    <w:lsdException w:name="Grid Table 3 Accent 1" w:uiPriority="48"/>
+    <w:lsdException w:name="Grid Table 4 Accent 1" w:uiPriority="49"/>
+    <w:lsdException w:name="Grid Table 5 Dark Accent 1" w:uiPriority="50"/>
+    <w:lsdException w:name="Grid Table 6 Colorful Accent 1" w:uiPriority="51"/>
+    <w:lsdException w:name="Grid Table 7 Colorful Accent 1" w:uiPriority="52"/>
+    <w:lsdException w:name="Grid Table 1 Light Accent 2" w:uiPriority="46"/>
+    <w:lsdException w:name="Grid Table 2 Accent 2" w:uiPriority="47"/>
+    <w:lsdException w:name="Grid Table 3 Accent 2" w:uiPriority="48"/>
+    <w:lsdException w:name="Grid Table 4 Accent 2" w:uiPriority="49"/>
+    <w:lsdException w:name="Grid Table 5 Dark Accent 2" w:uiPriority="50"/>
+    <w:lsdException w:name="Grid Table 6 Colorful Accent 2" w:uiPriority="51"/>
+    <w:lsdException w:name="Grid Table 7 Colorful Accent 2" w:uiPriority="52"/>
+    <w:lsdException w:name="Grid Table 1 Light Accent 3" w:uiPriority="46"/>
+    <w:lsdException w:name="Grid Table 2 Accent 3" w:uiPriority="47"/>
+    <w:lsdException w:name="Grid Table 3 Accent 3" w:uiPriority="48"/>
+    <w:lsdException w:name="Grid Table 4 Accent 3" w:uiPriority="49"/>
+    <w:lsdException w:name="Grid Table 5 Dark Accent 3" w:uiPriority="50"/>
+    <w:lsdException w:name="Grid Table 6 Colorful Accent 3" w:uiPriority="51"/>
+    <w:lsdException w:name="Grid Table 7 Colorful Accent 3" w:uiPriority="52"/>
+    <w:lsdException w:name="Grid Table 1 Light Accent 4" w:uiPriority="46"/>
+    <w:lsdException w:name="Grid Table 2 Accent 4" w:uiPriority="47"/>
+    <w:lsdException w:name="Grid Table 3 Accent 4" w:uiPriority="48"/>
+    <w:lsdException w:name="Grid Table 4 Accent 4" w:uiPriority="49"/>
+    <w:lsdException w:name="Grid Table 5 Dark Accent 4" w:uiPriority="50"/>
+    <w:lsdException w:name="Grid Table 6 Colorful Accent 4" w:uiPriority="51"/>
+    <w:lsdException w:name="Grid Table 7 Colorful Accent 4" w:uiPriority="52"/>
+    <w:lsdException w:name="Grid Table 1 Light Accent 5" w:uiPriority="46"/>
+    <w:lsdException w:name="Grid Table 2 Accent 5" w:uiPriority="47"/>
+    <w:lsdException w:name="Grid Table 3 Accent 5" w:uiPriority="48"/>
+    <w:lsdException w:name="Grid Table 4 Accent 5" w:uiPriority="49"/>
+    <w:lsdException w:name="Grid Table 5 Dark Accent 5" w:uiPriority="50"/>
+    <w:lsdException w:name="Grid Table 6 Colorful Accent 5" w:uiPriority="51"/>
+    <w:lsdException w:name="Grid Table 7 Colorful Accent 5" w:uiPriority="52"/>
+    <w:lsdException w:name="Grid Table 1 Light Accent 6" w:uiPriority="46"/>
+    <w:lsdException w:name="Grid Table 2 Accent 6" w:uiPriority="47"/>
+    <w:lsdException w:name="Grid Table 3 Accent 6" w:uiPriority="48"/>
+    <w:lsdException w:name="Grid Table 4 Accent 6" w:uiPriority="49"/>
+    <w:lsdException w:name="Grid Table 5 Dark Accent 6" w:uiPriority="50"/>
+    <w:lsdException w:name="Grid Table 6 Colorful Accent 6" w:uiPriority="51"/>
+    <w:lsdException w:name="Grid Table 7 Colorful Accent 6" w:uiPriority="52"/>
+    <w:lsdException w:name="List Table 1 Light" w:uiPriority="46"/>
+    <w:lsdException w:name="List Table 2" w:uiPriority="47"/>
+    <w:lsdException w:name="List Table 3" w:uiPriority="48"/>
+    <w:lsdException w:name="List Table 4" w:uiPriority="49"/>
+    <w:lsdException w:name="List Table 5 Dark" w:uiPriority="50"/>
+    <w:lsdException w:name="List Table 6 Colorful" w:uiPriority="51"/>
+    <w:lsdException w:name="List Table 7 Colorful" w:uiPriority="52"/>
+    <w:lsdException w:name="List Table 1 Light Accent 1" w:uiPriority="46"/>
+    <w:lsdException w:name="List Table 2 Accent 1" w:uiPriority="47"/>
+    <w:lsdException w:name="List Table 3 Accent 1" w:uiPriority="48"/>
+    <w:lsdException w:name="List Table 4 Accent 1" w:uiPriority="49"/>
+    <w:lsdException w:name="List Table 5 Dark Accent 1" w:uiPriority="50"/>
+    <w:lsdException w:name="List Table 6 Colorful Accent 1" w:uiPriority="51"/>
+    <w:lsdException w:name="List Table 7 Colorful Accent 1" w:uiPriority="52"/>
+    <w:lsdException w:name="List Table 1 Light Accent 2" w:uiPriority="46"/>
+    <w:lsdException w:name="List Table 2 Accent 2" w:uiPriority="47"/>
+    <w:lsdException w:name="List Table 3 Accent 2" w:uiPriority="48"/>
+    <w:lsdException w:name="List Table 4 Accent 2" w:uiPriority="49"/>
+    <w:lsdException w:name="List Table 5 Dark Accent 2" w:uiPriority="50"/>
+    <w:lsdException w:name="List Table 6 Colorful Accent 2" w:uiPriority="51"/>
+    <w:lsdException w:name="List Table 7 Colorful Accent 2" w:uiPriority="52"/>
+    <w:lsdException w:name="List Table 1 Light Accent 3" w:uiPriority="46"/>
+    <w:lsdException w:name="List Table 2 Accent 3" w:uiPriority="47"/>
+    <w:lsdException w:name="List Table 3 Accent 3" w:uiPriority="48"/>
+    <w:lsdException w:name="List Table 4 Accent 3" w:uiPriority="49"/>
+    <w:lsdException w:name="List Table 5 Dark Accent 3" w:uiPriority="50"/>
+    <w:lsdException w:name="List Table 6 Colorful Accent 3" w:uiPriority="51"/>
+    <w:lsdException w:name="List Table 7 Colorful Accent 3" w:uiPriority="52"/>
+    <w:lsdException w:name="List Table 1 Light Accent 4" w:uiPriority="46"/>
+    <w:lsdException w:name="List Table 2 Accent 4" w:uiPriority="47"/>
+    <w:lsdException w:name="List Table 3 Accent 4" w:uiPriority="48"/>
+    <w:lsdException w:name="List Table 4 Accent 4" w:uiPriority="49"/>
+    <w:lsdException w:name="List Table 5 Dark Accent 4" w:uiPriority="50"/>
+    <w:lsdException w:name="List Table 6 Colorful Accent 4" w:uiPriority="51"/>
+    <w:lsdException w:name="List Table 7 Colorful Accent 4" w:uiPriority="52"/>
+    <w:lsdException w:name="List Table 1 Light Accent 5" w:uiPriority="46"/>
+    <w:lsdException w:name="List Table 2 Accent 5" w:uiPriority="47"/>
+    <w:lsdException w:name="List Table 3 Accent 5" w:uiPriority="48"/>
+    <w:lsdException w:name="List Table 4 Accent 5" w:uiPriority="49"/>
+    <w:lsdException w:name="List Table 5 Dark Accent 5" w:uiPriority="50"/>
+    <w:lsdException w:name="List Table 6 Colorful Accent 5" w:uiPriority="51"/>
+    <w:lsdException w:name="List Table 7 Colorful Accent 5" w:uiPriority="52"/>
+    <w:lsdException w:name="List Table 1 Light Accent 6" w:uiPriority="46"/>
+    <w:lsdException w:name="List Table 2 Accent 6" w:uiPriority="47"/>
+    <w:lsdException w:name="List Table 3 Accent 6" w:uiPriority="48"/>
+    <w:lsdException w:name="List Table 4 Accent 6" w:uiPriority="49"/>
+    <w:lsdException w:name="List Table 5 Dark Accent 6" w:uiPriority="50"/>
+    <w:lsdException w:name="List Table 6 Colorful Accent 6" w:uiPriority="51"/>
+    <w:lsdException w:name="List Table 7 Colorful Accent 6" w:uiPriority="52"/>
   </w:latentStyles>
   <w:style w:type="paragraph" w:default="1" w:styleId="Normal">
     <w:name w:val="Normal"/>
@@ -1648,7 +1696,7 @@
   <a:extraClrSchemeLst/>
   <a:extLst>
     <a:ext uri="{05A4C25C-085E-4340-85A3-A5531E510DB2}">
-      <thm15:themeFamily xmlns:thm15="http://schemas.microsoft.com/office/thememl/2012/main" xmlns="" name="Office Theme" id="{62F939B6-93AF-4DB8-9C6B-D6C7DFDC589F}" vid="{4A3C46E8-61CC-4603-A589-7422A47A8E4A}"/>
+      <thm15:themeFamily xmlns:thm15="http://schemas.microsoft.com/office/thememl/2012/main" name="Office Theme" id="{62F939B6-93AF-4DB8-9C6B-D6C7DFDC589F}" vid="{4A3C46E8-61CC-4603-A589-7422A47A8E4A}"/>
     </a:ext>
   </a:extLst>
 </a:theme>

</xml_diff>